<commit_message>
completed revision manuscript and added SI
</commit_message>
<xml_diff>
--- a/docs/submission_1/acustic_sensing.docx
+++ b/docs/submission_1/acustic_sensing.docx
@@ -7,7 +7,7 @@
         <w:pStyle w:val="Titel"/>
       </w:pPr>
       <w:r>
-        <w:t xml:space="preserve">The title</w:t>
+        <w:t xml:space="preserve">Quantitative Voice Analysis Reveals Context-Dependent Expression of Personality Pathology: A Bayesian Multilevel Ambulatory Assessment Study</w:t>
       </w:r>
     </w:p>
     <w:p>
@@ -147,7 +147,7 @@
         <w:pStyle w:val="Textkrper"/>
       </w:pPr>
       <w:r>
-        <w:t xml:space="preserve">Personality traits showed domain- and parameter-specific moderation: Negative Affectivity amplified stress-induced F0 increases, while Psychoticism uniquely modulated voice quality (NNE) during recovery</w:t>
+        <w:t xml:space="preserve">This study examined whether vocal acoustics can capture context-dependent expression of personality pathology during naturalistic stress. Female university students (N = 119) provided voice recordings at baseline, immediately before, and after a course examination, while personality pathology traits (PID-5) were assessed via ecological momentary assessment (EMA) over 2.5 months. Exam stress produced dissociable vocal changes: fundamental frequency (F0) increased by 3.27 Hz, indicating heightened autonomic arousal, while normalized noise energy (NNE) decreased by 0.79 dB, suggesting compensatory phonatory control. Personality traits showed domain- and parameter-specific moderation: Negative Affectivity amplified stress-induced F0 increases during anticipatory stress, Antagonism was associated with sustained F0 elevation during recovery, and Psychoticism uniquely modulated voice quality (NNE) during the post-stressor period. Detachment and Disinhibition showed minimal moderation, consistent with theoretical predictions distinguishing arousal sensitivity from behavioral control. Methodologically, brief EMA-based personality assessment matched comprehensive baseline questionnaires in predictive accuracy while yielding more precise moderation estimates. These findings support transactional models of personality pathology and indicate that multimodal ambulatory assessment, combining passive acoustic sensing with intensive self-report, can capture how maladaptive traits shape real-world stress responses.</w:t>
       </w:r>
     </w:p>
     <w:p>
@@ -191,7 +191,7 @@
         <w:pStyle w:val="h1-pagebreak"/>
       </w:pPr>
       <w:r>
-        <w:t xml:space="preserve">The title</w:t>
+        <w:t xml:space="preserve">Quantitative Voice Analysis Reveals Context-Dependent Expression of Personality Pathology: A Bayesian Multilevel Ambulatory Assessment Study</w:t>
       </w:r>
     </w:p>
     <w:bookmarkStart w:id="21" w:name="introduction"/>
@@ -208,19 +208,51 @@
         <w:pStyle w:val="FirstParagraph"/>
       </w:pPr>
       <w:r>
-        <w:t xml:space="preserve">Personality pathology is widely theorized to manifest context-dependently, with maladaptive trait expression amplified, attenuated, or qualitatively altered by specific environmental demands (Hopwood et al., 2022; Wright &amp; Simms, 2016). Yet empirical methods for capturing this dynamic interplay between person and situation in naturalistic settings remain underdeveloped. While it is broadly acknowledged that</w:t>
-      </w:r>
-      <w:r>
-        <w:t xml:space="preserve"> </w:t>
-      </w:r>
-      <w:r>
-        <w:t xml:space="preserve">“context matters”</w:t>
-      </w:r>
-      <w:r>
-        <w:t xml:space="preserve"> </w:t>
-      </w:r>
-      <w:r>
-        <w:t xml:space="preserve">for understanding personality pathology, the field has struggled to move beyond this truism toward rigorous operationalization and measurement of contextual processes as they unfold in daily life (Wright et al., 2019). Traditional personality assessment treats traits as decontextualized dispositions measured at single timepoints, ignoring the temporal dynamics and situational contingencies through which pathology is actually expressed. This gap between theory—which emphasizes person × environment transactions—and method—which relies on static, acontextual measurement—constrains both our understanding of personality pathology and our ability to predict when, where, and for whom maladaptive patterns will emerge.</w:t>
+        <w:t xml:space="preserve">Personality pathology is increasingly conceptualized as a context-sensitive phenomenon, wherein maladaptive traits are not expressed uniformly but are modulated—amplified, attenuated, or qualitatively transformed—by situational demands (Hopwood et al., 2022; Wright &amp; Simms, 2016). Contemporary personality theories converge on the idea that stable individual differences are revealed not through static behavior, but through systematic patterns of response to situational cues. For instance, Mischel and Shoda’s (1995)</w:t>
+      </w:r>
+      <w:r>
+        <w:t xml:space="preserve"> </w:t>
+      </w:r>
+      <w:r>
+        <w:rPr>
+          <w:i/>
+          <w:iCs/>
+        </w:rPr>
+        <w:t xml:space="preserve">Cognitive-Affective Personality System</w:t>
+      </w:r>
+      <w:r>
+        <w:t xml:space="preserve"> </w:t>
+      </w:r>
+      <w:r>
+        <w:t xml:space="preserve">frames personality as a stable set of situation-contingent</w:t>
+      </w:r>
+      <w:r>
+        <w:t xml:space="preserve"> </w:t>
+      </w:r>
+      <w:r>
+        <w:t xml:space="preserve">“if–then”</w:t>
+      </w:r>
+      <w:r>
+        <w:t xml:space="preserve"> </w:t>
+      </w:r>
+      <w:r>
+        <w:t xml:space="preserve">behavioral signatures, reflecting consistent individual differences in reactions to specific psychological features of situations. Similarly, Fleeson’s (2001)</w:t>
+      </w:r>
+      <w:r>
+        <w:t xml:space="preserve"> </w:t>
+      </w:r>
+      <w:r>
+        <w:rPr>
+          <w:i/>
+          <w:iCs/>
+        </w:rPr>
+        <w:t xml:space="preserve">Whole Trait Theory</w:t>
+      </w:r>
+      <w:r>
+        <w:t xml:space="preserve"> </w:t>
+      </w:r>
+      <w:r>
+        <w:t xml:space="preserve">conceptualizes traits as density distributions of momentary states, distinguishing between stable mean levels and dynamic, situation-contingent variability stemming from individual differences in contextual responsiveness. Applied to personality pathology, these frameworks suggest that maladaptive traits not only predict outcomes but also moderate the influence of environmental stressors, thereby shaping domain-specific physiological and behavioral responses.</w:t>
       </w:r>
     </w:p>
     <w:p>
@@ -228,7 +260,19 @@
         <w:pStyle w:val="Textkrper"/>
       </w:pPr>
       <w:r>
-        <w:t xml:space="preserve">Ecological momentary assessment (EMA) has partially addressed this limitation by capturing self-reported states and behaviors in real-world contexts, yielding valuable insights into within-person variability and situational reactivity (Trull &amp; Ebner-Priemer, 2020). However, EMA remains fundamentally limited by its reliance on self-report. Individuals may lack introspective access to physiological stress responses, display biased recall or reporting, and experience assessment reactivity wherein the act of self-monitoring itself alters the phenomena under study (Barta et al., 2012). Moreover, repeated self-report imposes participant burden that constrains sampling density, limiting temporal resolution precisely when it is most needed—during acute stress episodes that unfold over minutes to hours. These constraints motivate the search for passive sensing approaches that can objectively, unobtrusively, and continuously capture psychological states and trait-by-situation interactions without requiring conscious self-evaluation.</w:t>
+        <w:t xml:space="preserve">Despite this strong theoretical consensus, empirical methods for capturing person–situation dynamics in naturalistic contexts remain limited. Although the field broadly agrees that</w:t>
+      </w:r>
+      <w:r>
+        <w:t xml:space="preserve"> </w:t>
+      </w:r>
+      <w:r>
+        <w:t xml:space="preserve">“context matters,”</w:t>
+      </w:r>
+      <w:r>
+        <w:t xml:space="preserve"> </w:t>
+      </w:r>
+      <w:r>
+        <w:t xml:space="preserve">research on personality pathology has struggled to operationalize contextual processes as they unfold in daily life (Wright et al., 2019). Traditional assessment approaches conceptualize traits as decontextualized dispositions measured at single time points, largely ignoring the temporal dynamics and situational contingencies through which pathology is expressed. This mismatch between theory, which emphasizes person-environment interactions, and methodology, which relies on static, decontextualized measurement, limits our understanding of personality pathology and our ability to predict when, where, and for whom maladaptive patterns will emerge.</w:t>
       </w:r>
     </w:p>
     <w:p>
@@ -236,7 +280,16 @@
         <w:pStyle w:val="Textkrper"/>
       </w:pPr>
       <w:r>
-        <w:t xml:space="preserve">Voice acoustics offer a promising solution. Vocal production is inherently psychophysiological: the acoustic properties of speech reflect underlying autonomic arousal, emotional state, and motor control processes that are partially outside conscious awareness (Scherer, 2003). Fundamental frequency (F0)—the acoustic correlate of perceived pitch—is modulated by laryngeal muscle tension, which increases systematically under stress and anxiety as sympathetic activation tightens vocal folds (Giddens et al., 2013). Voice quality parameters such as jitter (cycle-to-cycle pitch variability) and normalized noise energy (NNE, indexing glottal noise) capture phonatory control and vocal tract configuration, which are sensitive to both acute emotional arousal and chronic psychological states (Scherer et al., 2013). Formant frequencies, reflecting articulatory precision and vocal tract shape, provide additional markers of motor control stability that may be disrupted under stress or in individuals with executive dysfunction (Kent &amp; Kim, 2003). Critically, these acoustic features can be extracted from brief, naturalistic speech samples—such as sustained vowel phonations or sentence reading—making voice a scalable, low-burden method for ambulatory assessment.</w:t>
+        <w:t xml:space="preserve">Ecological Momentary Assessment (EMA) has partially addressed this gap by enabling repeated measurement of states and behaviors in real-world contexts, yielding important insights into within-person variability and situational reactivity</w:t>
+      </w:r>
+      <w:r>
+        <w:t xml:space="preserve"> </w:t>
+      </w:r>
+      <w:r>
+        <w:t xml:space="preserve">(Colpizzi, Trull, Sica, Haney, &amp; Caudek, 2025; Trull &amp; Ebner-Priemer, 2020)</w:t>
+      </w:r>
+      <w:r>
+        <w:t xml:space="preserve">. However, EMA remains fundamentally constrained by its reliance on self-report. Individuals may lack access to their own physiological stress responses, exhibit biased reporting, or show assessment reactivity, whereby the act of self-monitoring alters the phenomena under study (Barta et al., 2012). Moreover, repeated self-report imposes participant burden that limits sampling density, reducing temporal resolution precisely when it is most needed, that is, during acute stress episodes unfolding over minutes to hours. These limitations highlight the need for objective, unobtrusive, and continuous indicators of stress reactivity that do not depend on introspection.</w:t>
       </w:r>
     </w:p>
     <w:p>
@@ -244,31 +297,13 @@
         <w:pStyle w:val="Textkrper"/>
       </w:pPr>
       <w:r>
-        <w:t xml:space="preserve">The theoretical relevance of vocal stress reactivity to personality pathology emerges from transactional models of person-situation interaction. Mischel and Shoda’s (1995) Cognitive-Affective Personality System (CAPS) framework conceptualizes personality not as fixed traits but as conditional if-then behavioral signatures: stable individual differences in how people respond to specific situational features. Rather than asking whether someone is</w:t>
-      </w:r>
-      <w:r>
-        <w:t xml:space="preserve"> </w:t>
-      </w:r>
-      <w:r>
-        <w:t xml:space="preserve">“high”</w:t>
-      </w:r>
-      <w:r>
-        <w:t xml:space="preserve"> </w:t>
-      </w:r>
-      <w:r>
-        <w:t xml:space="preserve">or</w:t>
-      </w:r>
-      <w:r>
-        <w:t xml:space="preserve"> </w:t>
-      </w:r>
-      <w:r>
-        <w:t xml:space="preserve">“low”</w:t>
-      </w:r>
-      <w:r>
-        <w:t xml:space="preserve"> </w:t>
-      </w:r>
-      <w:r>
-        <w:t xml:space="preserve">on a trait in the abstract, CAPS emphasizes context-contingent patterns—if situation X, then response Y—wherein the strength and form of Y varies systematically across individuals as a function of personality. Similarly, Fleeson’s (2001) whole trait theory distinguishes between density distributions (mean trait levels) and contingency patterns (situation-specific reactivity), arguing that comprehensive personality assessment must capture both. Applied to personality pathology, these frameworks predict that maladaptive traits should not merely correlate with outcomes but should moderate the impact of environmental stressors, shaping physiological and behavioral responses in domain-specific ways.</w:t>
+        <w:t xml:space="preserve">Acoustic features of voice and speech can reflect autonomic arousal, emotional state, and aspects of motor control that are only partly accessible to conscious awareness (Scherer, 2003). Vocal production involves the coordinated activity of multiple physiological systems across the body, including central and peripheral nervous system processes, respiratory control, and laryngeal motor function. As a result, variations in vocal acoustics provide an indirect window into psychophysiological states as they unfold in real time. Fundamental frequency (F0), the acoustic correlate of perceived pitch, increases reliably under stress due to sympathetic activation that tightens the vocal folds via increased laryngeal muscle tension (Giddens et al., 2013). Voice quality parameters such as normalized noise energy (NNE; indexing glottal noise) and jitter (cycle-to-cycle frequency variability) capture aspects of phonatory stability and vocal control, and are sensitive to both acute emotional arousal and chronic psychological states (Scherer et al., 2013). Crucially, these features can be extracted from brief, naturalistic speech samples, making voice acoustics a scalable, low-burden tool for ambulatory psychophysiological assessment. Table </w:t>
+      </w:r>
+      <w:r>
+        <w:t xml:space="preserve"> </w:t>
+      </w:r>
+      <w:r>
+        <w:t xml:space="preserve">summarizes the definition, physiological basis, and psychological significance of the three principal acoustic features discussed in this literature.</w:t>
       </w:r>
     </w:p>
     <w:p>
@@ -276,7 +311,16 @@
         <w:pStyle w:val="Textkrper"/>
       </w:pPr>
       <w:r>
-        <w:t xml:space="preserve">Vulnerability-stress models provide a complementary lens. If personality pathology dimensions reflect stable individual differences in stress sensitivity—heightened reactivity to threat, impaired recovery from challenge, or dysregulated arousal—then acute stressors should disproportionately affect individuals scoring high on relevant traits (Bolger &amp; Zuckerman, 1995). The Personality Inventory for DSM-5 (PID-5; Krueger et al., 2012) operationalizes personality pathology as five dimensional traits that map onto theoretical constructs with clear stress-relevant mechanisms. Negative Affectivity captures anxiety sensitivity, emotional lability, and heightened threat reactivity—traits that should amplify physiological arousal under stress. Detachment reflects social withdrawal and anhedonia, potentially impairing post-stressor recovery through reduced social buffering and sustained rumination. Antagonism encompasses manipulativeness and callousness, which may paradoxically facilitate stress resilience by reducing empathic distress or may prolong tension through interpersonal conflict. Psychoticism indexes perceptual and cognitive dysregulation that could manifest in unstable vocal production even at baseline. Disinhibition reflects poor impulse control and affective instability, which may alter articulatory precision through compromised motor planning.</w:t>
+        <w:t xml:space="preserve">The relevance of vocal stress reactivity for personality pathology is grounded in transactional models of person–situation interaction</w:t>
+      </w:r>
+      <w:r>
+        <w:t xml:space="preserve"> </w:t>
+      </w:r>
+      <w:r>
+        <w:t xml:space="preserve">(Dietrich &amp; Abbott, 2012)</w:t>
+      </w:r>
+      <w:r>
+        <w:t xml:space="preserve">. These models posit that stable individual differences reflect differences in stress sensitivity, such as heightened threat reactivity, impaired recovery, or dysregulated arousal, such that acute stressors elicit disproportionate physiological responses in vulnerable individuals (Bolger &amp; Zuckerman, 1995). If personality pathology dimensions indeed index such vulnerabilities, they should systematically shape physiological stress responses in everyday life.</w:t>
       </w:r>
     </w:p>
     <w:p>
@@ -284,7 +328,32 @@
         <w:pStyle w:val="Textkrper"/>
       </w:pPr>
       <w:r>
-        <w:t xml:space="preserve">Despite this theoretical richness, empirical tests of how personality pathology traits moderate physiological stress responses remain scarce, particularly in naturalistic settings. Laboratory studies using standardized stressors offer experimental control but sacrifice ecological validity: artificially induced stress may not engage the same psychological processes as real-world evaluative threats. Conversely, field studies capturing daily stress typically rely on self-report measures vulnerable to the biases noted above. What is needed is an approach that combines (a) naturalistic stressors with genuine stakes for participants, (b) objective physiological markers not dependent on introspection, and (c) intensive longitudinal assessment to model within-person dynamics alongside between-person moderation.</w:t>
+        <w:t xml:space="preserve">The</w:t>
+      </w:r>
+      <w:r>
+        <w:t xml:space="preserve"> </w:t>
+      </w:r>
+      <w:r>
+        <w:rPr>
+          <w:i/>
+          <w:iCs/>
+        </w:rPr>
+        <w:t xml:space="preserve">Personality Inventory for DSM-5</w:t>
+      </w:r>
+      <w:r>
+        <w:t xml:space="preserve"> </w:t>
+      </w:r>
+      <w:r>
+        <w:t xml:space="preserve">(PID-5; Krueger et al., 2012) operationalizes personality pathology across five broad domains representing maladaptive variants of the Five Factor Model (Widiger &amp; Crego, 2019). Given established links between Big Five traits and physiological stress reactivity</w:t>
+      </w:r>
+      <w:r>
+        <w:t xml:space="preserve"> </w:t>
+      </w:r>
+      <w:r>
+        <w:t xml:space="preserve">(Bibbey, Carroll, Roseboom, Phillips, &amp; Rooij, 2013; Luo, Zhang, Cao, &amp; Roberts, 2023)</w:t>
+      </w:r>
+      <w:r>
+        <w:t xml:space="preserve">, each PID-5 domain carries theoretical implications for stress-related mechanisms. Negative Affectivity, the maladaptive counterpart of Neuroticism, reflects emotional lability and anxiousness—features associated with altered, though not uniformly heightened, autonomic and neuroendocrine stress responses (Lahey, 2009). Detachment, the maladaptive variant of low Extraversion, captures social withdrawal and anhedonia, with competing implications for stress reactivity: reduced social buffering may impair recovery, while blunted emotional expression could attenuate acute responses. Antagonism, characterized by callousness and interpersonal dominance at the low pole of Agreeableness, may either attenuate stress reactivity through reduced empathic engagement or prolong physiological arousal through conflictual social interactions. Psychoticism involves cognitive and perceptual dysregulation and may manifest as poorly regulated physiological output even under baseline conditions. Finally, Disinhibition, the pathological extension of low Conscientiousness, is characterized by impulsivity and poor self-regulation, potentially compromising motor planning and behavioral control under stress. Critically, these domain-specific implications concern general physiological stress mechanisms (e.g., autonomic activation, neuroendocrine regulation, motor control); whether and how they manifest in the specific channel of vocal production remains an open empirical question that the present study addresses directly.</w:t>
       </w:r>
     </w:p>
     <w:p>
@@ -292,7 +361,7 @@
         <w:pStyle w:val="Textkrper"/>
       </w:pPr>
       <w:r>
-        <w:t xml:space="preserve">The current study addresses this need through a multimodal ambulatory assessment design. We capitalized on the university examination period as an ecologically valid acute stressor with genuine evaluative significance. Participants (N = 141 female university students) completed the full 220-item PID-5 at baseline, then engaged in intensive EMA over 2.5 months using a brief 15-item version (three items per domain, factor-analytically selected to maximize domain representativeness). Vocal samples—sustained phonations of vowels /a/, /i/, and /u/—were recorded at three timepoints: baseline (distant from exams), pre-exam (the day before a major course examination), and post-exam (the day after completion). We extracted established acoustic features indexing arousal (fundamental frequency), voice quality (jitter, normalized noise energy), and articulatory precision (formant frequencies and variability). Bayesian hierarchical models with weakly informative priors tested whether PID-5 domains measured via EMA moderated stress-induced changes in vocal acoustics, distinguishing between acute stress reactivity (baseline → pre-exam) and post-stressor recovery (pre-exam → post-exam).</w:t>
+        <w:t xml:space="preserve">Despite these theoretically grounded predictions, empirical evidence on how personality pathology moderates physiological stress responses remains sparse, particularly outside the laboratory. Experimental stress paradigms offer strong internal validity but limited ecological relevance, as artificial stressors may not engage the same psychological processes as real-world evaluative threats. Conversely, field studies of daily stress rely almost exclusively on self-report, reintroducing the limitations noted above. What is needed is an approach that integrates (a) ecologically valid stressors with real consequences, (b) objective physiological, or physiology-linked, indicators independent of self-report, and (c) longitudinal designs capable of modeling both within-person dynamics and between-person moderation.</w:t>
       </w:r>
     </w:p>
     <w:p>
@@ -300,7 +369,7 @@
         <w:pStyle w:val="Textkrper"/>
       </w:pPr>
       <w:r>
-        <w:t xml:space="preserve">This design yields several innovations. First, it operationalizes context through a proximal, time-limited achievement stressor rather than retrospective self-reports of daily hassles, ensuring temporal precision in linking stressor exposure to vocal responses. Second, it employs passive acoustic sensing to capture physiological stress markers continuously and objectively, addressing self-report biases inherent in traditional EMA while maintaining ecological validity. Third, it integrates trait measurement through both comprehensive baseline assessment (220 items, single administration) and intensive repeated measurement (15 items, multiple occasions), enabling model comparison to evaluate whether brief EMA-based personality indicators provide equivalent predictive accuracy to traditional comprehensive questionnaires. Fourth, it tests theoretically grounded, domain-specific hypotheses about which personality pathology dimensions should moderate which aspects of vocal stress responses, moving beyond generic trait × stress interactions toward mechanistically informed predictions.</w:t>
+        <w:t xml:space="preserve">The present study addresses this need through a multimodal ambulatory assessment design centered on vocal stress markers. We leveraged the university examination period as a naturalistic, time-limited stressor with genuine stakes for participants, collecting vocal samples at baseline, immediately before the exam, and following exam completion. Personality pathology traits were assessed via EMA across a 2.5-month period. This design advances the field in three key ways: it operationalizes stress using a proximal real-world stressor rather than retrospective reports; it employs passive voice-based acoustic sensing to capture objective, physiology-linked vocal indicators; and it enables domain-specific tests of how personality pathology moderates both acute stress reactivity and post-stressor recovery.</w:t>
       </w:r>
     </w:p>
     <w:p>
@@ -308,7 +377,16 @@
         <w:pStyle w:val="Textkrper"/>
       </w:pPr>
       <w:r>
-        <w:t xml:space="preserve">Our primary hypotheses concerned moderation of acute stress reactivity. We predicted that Negative Affectivity would amplify stress-induced increases in fundamental frequency, reflecting heightened autonomic arousal and anxiety sensitivity. We predicted that Detachment would impair post-stressor vocal recovery, reflecting sustained negative affect and reduced social buffering. We predicted that Antagonism might facilitate rapid recovery through reduced empathic distress or emotional contagion, though this prediction was exploratory given limited prior literature. We anticipated that Psychoticism and Disinhibition might show stable main effects on baseline vocal production—reflecting chronic dysregulation of phonatory and articulatory systems—rather than context-specific moderation of stress responses. Regarding voice quality and articulatory features, we remained agnostic: while theory suggests that stress should degrade phonatory control (increased jitter, elevated glottal noise) and articulatory precision (increased formant variability), it was unclear whether these effects would be uniformly expressed or moderated by specific personality pathology dimensions.</w:t>
+        <w:t xml:space="preserve">Our analyses were guided by two primary questions: (1) whether vocal parameters exhibit reliable stress-related changes in this naturalistic context, and (2) whether PID-5 personality pathology domains moderate these changes. For the first question, we hypothesized that the examination period would be associated with increased F0, consistent with extensive evidence linking acute stress to elevated pitch via sympathetic activation (Giddens et al., 2013; Scherer, 2003). For voice quality parameters (NNE), we anticipated stress-related degradation reflecting reduced phonatory control, although prior findings suggest that voice quality parameters show smaller and less consistent stress effects than F0 (Giddens et al., 2013;</w:t>
+      </w:r>
+      <w:r>
+        <w:t xml:space="preserve"> </w:t>
+      </w:r>
+      <w:r>
+        <w:t xml:space="preserve">Van Puyvelde, Neyt, McGlone, and Pattyn (2018)</w:t>
+      </w:r>
+      <w:r>
+        <w:t xml:space="preserve">).</w:t>
       </w:r>
     </w:p>
     <w:p>
@@ -316,7 +394,25 @@
         <w:pStyle w:val="Textkrper"/>
       </w:pPr>
       <w:r>
-        <w:t xml:space="preserve">Methodologically, we anticipated that intensive EMA-based personality assessment would yield comparable predictive accuracy to comprehensive baseline assessment when predicting vocal stress responses. If brief indicators assessed repeatedly across multiple occasions capture core trait variance through explicit measurement error modeling—separating stable between-person differences from occasion-specific fluctuations—then EMA should approximate the predictive performance of extensive single-administration questionnaires despite using far fewer items. This hypothesis, if supported, would validate the efficiency of ambulatory trait assessment for research contexts where participant burden constrains comprehensive measurement.</w:t>
+        <w:t xml:space="preserve">Regarding moderation by personality pathology traits, we adopted a largely exploratory approach. The general implications for stress physiology outlined above—differential autonomic reactivity, impaired recovery, dysregulated motor output—generate plausible predictions at the level of vocal acoustics, but translating them into directional hypotheses requires evidence that personality traits modulate vocal production under stress specifically. Such evidence is scarce: although personality traits are known to shape physiological stress responses such as cortisol reactivity and heart rate variability</w:t>
+      </w:r>
+      <w:r>
+        <w:t xml:space="preserve"> </w:t>
+      </w:r>
+      <w:r>
+        <w:t xml:space="preserve">(Luo et al., 2023)</w:t>
+      </w:r>
+      <w:r>
+        <w:t xml:space="preserve">, and emerging work indicates that these differences extend to vocal production under stress</w:t>
+      </w:r>
+      <w:r>
+        <w:t xml:space="preserve"> </w:t>
+      </w:r>
+      <w:r>
+        <w:t xml:space="preserve">(Dietrich &amp; Abbott, 2012)</w:t>
+      </w:r>
+      <w:r>
+        <w:t xml:space="preserve">, the specific moderating role of PID-5 domains on vocal stress markers has not been examined. The exception was Negative Affectivity, for which we predicted amplified stress-induced F0 increases. This prediction follows directly from the construct’s emphasis on threat sensitivity and emotional reactivity, features closely tied to sympathetic overactivation (Lahey, 2009; Ormel et al., 2013), combined with F0’s well-established sensitivity to autonomic arousal. For the remaining domains, competing theoretical predictions and inconsistent findings in adjacent literatures led us to treat moderation effects as empirical questions. For instance, Detachment has been linked to affective inertia and impaired affect repair (Kuppens et al., 2010), but restricted emotional expression could alternatively attenuate vocal stress responses. Disinhibition, defined by impulsivity and poor behavioral control rather than emotional reactivity, shows weak associations with physiological stress markers despite moderating subjective stress perception (Luo et al., 2023), suggesting it may not influence the automatic autonomic mechanisms that drive F0 changes.</w:t>
       </w:r>
     </w:p>
     <w:p>
@@ -324,7 +420,15 @@
         <w:pStyle w:val="Textkrper"/>
       </w:pPr>
       <w:r>
-        <w:t xml:space="preserve">By integrating passive acoustic sensing with intensive ambulatory trait assessment in a naturalistic stress context, this study advances methodological innovation in personality pathology research. It demonstrates that voice acoustics can serve as an objective, low-burden marker of both trait-level individual differences and context-dependent stress responses. It tests whether maladaptive personality traits operate as vulnerability factors that amplify physiological reactivity to environmental demands, providing empirical grounding for transactional models of personality pathology. And it contributes to the broader agenda of moving personality science beyond static, acontextual assessment toward capturing the dynamic, situated processes through which pathology manifests in daily life.</w:t>
+        <w:t xml:space="preserve">Finally, we examined whether intensive EMA-based assessment of personality pathology could predict vocal stress responses as effectively as a comprehensive baseline assessment using the complete PID-5 questionnaire. Rather than contrasting different instruments, this comparison focuses on alternative measurement strategies within the same trait framework—brief, repeated assessments in daily life versus a full-length, cross-sectional assessment. If intensive longitudinal measurement can recover stable trait variance through explicit modeling of measurement error and occasion-specific fluctuations, EMA-based approaches may offer a more efficient and scalable alternative to traditional questionnaire administration, an issue of increasing importance in high-burden ambulatory research designs.</w:t>
+      </w:r>
+    </w:p>
+    <w:p>
+      <w:pPr>
+        <w:pStyle w:val="Textkrper"/>
+      </w:pPr>
+      <w:r>
+        <w:t xml:space="preserve">By integrating passive voice-based acoustic sensing with intensive longitudinal assessment in a real-world stress context, this study advances both theory and methodology in personality pathology research. It provides an objective, low-burden index of stress reactivity, tests core predictions of transactional models in daily life, and moves the field beyond static, decontextualized trait assessment toward a dynamic, situated understanding of maladaptive personality processes.</w:t>
       </w:r>
     </w:p>
     <w:bookmarkEnd w:id="21"/>
@@ -351,7 +455,16 @@
         <w:pStyle w:val="FirstParagraph"/>
       </w:pPr>
       <w:r>
-        <w:t xml:space="preserve">We recruited 141 female university students (M_age = [DA INSERIRE], SD = [DA INSERIRE]) from the University of Florence through course announcements and online postings. The sample was restricted to female participants to control for sex-related variation in vocal pitch characteristics, which could obscure personality-related effects and reduce statistical power. Fundamental frequency (F0) differs substantially between males and females (approximately 100 Hz lower in males) due to anatomical differences in vocal fold length and mass, making direct comparison problematic without large samples or complex statistical controls.</w:t>
+        <w:t xml:space="preserve">We recruited 141 female university students (M_age = 22.06, SD = 3.74) from the University of Florence through course announcements and online postings. The sample was restricted to female participants to control for sex-related variation in vocal pitch characteristics</w:t>
+      </w:r>
+      <w:r>
+        <w:t xml:space="preserve"> </w:t>
+      </w:r>
+      <w:r>
+        <w:t xml:space="preserve">(Gelfer &amp; Mikos, 2005)</w:t>
+      </w:r>
+      <w:r>
+        <w:t xml:space="preserve">, which could obscure personality-related effects and reduce statistical power. Fundamental frequency (F0) differs substantially between males and females (approximately 100 Hz lower in males) due to anatomical differences in vocal fold length and mass, making direct comparison problematic without large samples or complex statistical controls.</w:t>
       </w:r>
     </w:p>
     <w:p>
@@ -359,7 +472,7 @@
         <w:pStyle w:val="Textkrper"/>
       </w:pPr>
       <w:r>
-        <w:t xml:space="preserve">All participants were native Italian speakers with no reported history of voice disorders or current respiratory illness. Exclusion criteria included: (1) current or past psychiatric disorders requiring treatment, (2) substance use disorders, (3) self-reported hearing impairments that could affect voice monitoring, and (4) professional voice training (e.g., singing lessons), which could alter baseline vocal characteristics. Participants provided written informed consent and received course credit for participation. The study was approved by the University of Trieste Ethics Committee (protocol #[INSERIRE]).</w:t>
+        <w:t xml:space="preserve">All participants were native Italian speakers with no reported history of voice disorders or current respiratory illness. Exclusion criteria included: (1) current or past psychiatric disorders requiring treatment, (2) substance use disorders, (3) self-reported hearing impairments that could affect voice monitoring, and (4) professional voice training (e.g., singing lessons), which could alter baseline vocal characteristics. Participants provided written informed consent and received course credit for participation. The study was approved by the University of Trieste Ethics Committee (protocol #05/23052025).</w:t>
       </w:r>
     </w:p>
     <w:bookmarkEnd w:id="22"/>
@@ -451,6 +564,14 @@
         <w:pStyle w:val="FirstParagraph"/>
       </w:pPr>
       <w:r>
+        <w:t xml:space="preserve">The course examination was administered digitally via the Moodle platform, with automated scoring that provided participants with their grade immediately upon completion. This procedural feature ensured that, by the time of the T3 recording, uncertainty about the exam outcome had been resolved.</w:t>
+      </w:r>
+    </w:p>
+    <w:p>
+      <w:pPr>
+        <w:pStyle w:val="Textkrper"/>
+      </w:pPr>
+      <w:r>
         <w:t xml:space="preserve">Between T1 and T3, participants completed twice-weekly ecological momentary assessments (EMA) via smartphone application, yielding an average of 27.0 EMA observations per participant (range: 12-31).</w:t>
       </w:r>
     </w:p>
@@ -492,58 +613,67 @@
       </w:r>
       <m:oMath>
         <m:r>
-          <m:t>α</m:t>
+          <m:t>ω</m:t>
         </m:r>
       </m:oMath>
       <w:r>
         <w:t xml:space="preserve"> </w:t>
       </w:r>
       <w:r>
-        <w:t xml:space="preserve">= [INSERIRE]), Detachment (</w:t>
+        <w:t xml:space="preserve">= 0.85), Detachment (</w:t>
       </w:r>
       <m:oMath>
         <m:r>
-          <m:t>α</m:t>
+          <m:t>ω</m:t>
         </m:r>
       </m:oMath>
       <w:r>
         <w:t xml:space="preserve"> </w:t>
       </w:r>
       <w:r>
-        <w:t xml:space="preserve">= [INSERIRE]), Antagonism (</w:t>
+        <w:t xml:space="preserve">= 0.84), Antagonism (</w:t>
       </w:r>
       <m:oMath>
         <m:r>
-          <m:t>α</m:t>
+          <m:t>ω</m:t>
         </m:r>
       </m:oMath>
       <w:r>
         <w:t xml:space="preserve"> </w:t>
       </w:r>
       <w:r>
-        <w:t xml:space="preserve">= [INSERIRE]), Disinhibition (</w:t>
+        <w:t xml:space="preserve">= 0.82), Disinhibition (</w:t>
       </w:r>
       <m:oMath>
         <m:r>
-          <m:t>α</m:t>
+          <m:t>ω</m:t>
         </m:r>
       </m:oMath>
       <w:r>
         <w:t xml:space="preserve"> </w:t>
       </w:r>
       <w:r>
-        <w:t xml:space="preserve">= [INSERIRE]), and Psychoticism (</w:t>
+        <w:t xml:space="preserve">= 0.84), and Psychoticism (</w:t>
       </w:r>
       <m:oMath>
         <m:r>
-          <m:t>α</m:t>
+          <m:t>ω</m:t>
         </m:r>
       </m:oMath>
       <w:r>
         <w:t xml:space="preserve"> </w:t>
       </w:r>
       <w:r>
-        <w:t xml:space="preserve">= [INSERIRE]). Items are rated on a 0-3 scale (0 = very false/often false, 3 = very true/often true). Domain scores were computed as mean item ratings.</w:t>
+        <w:t xml:space="preserve">= 0.90). Items are rated on a 0-3 scale (0 = very false/often false, 3 = very true/often true). PID-5 domain scale scores were calculated as an average of the three most representative facet scores included under each domain as per formal scoring procedures</w:t>
+      </w:r>
+      <w:r>
+        <w:t xml:space="preserve"> </w:t>
+      </w:r>
+      <w:r>
+        <w:t xml:space="preserve">(American Psychiatric Association, 2014)</w:t>
+      </w:r>
+      <w:r>
+        <w:t xml:space="preserve">.</w:t>
       </w:r>
     </w:p>
     <w:p>
@@ -561,7 +691,16 @@
         <w:t xml:space="preserve"> </w:t>
       </w:r>
       <w:r>
-        <w:t xml:space="preserve">To reduce participant burden while maintaining construct coverage, we administered a 15-item brief version in EMA assessments (3 items per domain). Items were selected based on factor loadings from a larger sample from the same population (N &gt; 1,000) to maximize domain representativeness while minimizing redundancy.</w:t>
+        <w:t xml:space="preserve">To reduce participant burden while maintaining construct coverage, we administered a brief version of the PID-5 in the EMA assessments, comprising a small subset of items per domain. Items were selected based on their factor loadings and domain representativeness in a large independent sample drawn from the same population, as reported in prior validation studies</w:t>
+      </w:r>
+      <w:r>
+        <w:t xml:space="preserve"> </w:t>
+      </w:r>
+      <w:r>
+        <w:t xml:space="preserve">(Bottesi et al., 2024; Sica et al., 2024)</w:t>
+      </w:r>
+      <w:r>
+        <w:t xml:space="preserve">. This selection strategy aimed to maximize construct validity while minimizing redundancy and assessment burden in intensive longitudinal designs.</w:t>
       </w:r>
     </w:p>
     <w:p>
@@ -631,7 +770,24 @@
         <w:pStyle w:val="FirstParagraph"/>
       </w:pPr>
       <w:r>
-        <w:t xml:space="preserve">At each of the three sessions T1, T2, and T3, participants recorded sustained vowel phonations, a coarticulation task, and a standardized sentence in a sound-attenuated room. Recordings were made using a Shure SM58 microphone at 44.1 kHz sampling rate, positioned 15 cm from the participant’s mouth at a 45 deg. angle to minimize lateral distortions.</w:t>
+        <w:t xml:space="preserve">At each of the three assessment sessions (T1, T2, and T3), participants produced a set of standardized voice recordings in a sound-attenuated room. The recording protocol included sustained vowel phonations, a coarticulation task, and a standardized sentence. In addition, using the m-Path application, participants recorded a short spontaneous audio message spoken with conversational pitch, loudness, and rhythm, based on predefined prompts described below</w:t>
+      </w:r>
+      <w:r>
+        <w:t xml:space="preserve"> </w:t>
+      </w:r>
+      <w:r>
+        <w:t xml:space="preserve">(Manfredi et al., 2017)</w:t>
+      </w:r>
+      <w:r>
+        <w:t xml:space="preserve">.</w:t>
+      </w:r>
+    </w:p>
+    <w:p>
+      <w:pPr>
+        <w:pStyle w:val="Textkrper"/>
+      </w:pPr>
+      <w:r>
+        <w:t xml:space="preserve">All recordings were obtained in quiet indoor environments. Participants were instructed to position the recording device approximately 15 cm from the mouth at a 45° angle to minimize plosive artifacts and lateral acoustic distortions. Instructions emphasized maintaining consistent microphone placement across sessions.</w:t>
       </w:r>
     </w:p>
     <w:p>
@@ -649,7 +805,7 @@
         <w:t xml:space="preserve"> </w:t>
       </w:r>
       <w:r>
-        <w:t xml:space="preserve">Participants produced:</w:t>
+        <w:t xml:space="preserve">Participants were asked to produce the following vocalizations:</w:t>
       </w:r>
     </w:p>
     <w:p>
@@ -661,7 +817,7 @@
         </w:numPr>
       </w:pPr>
       <w:r>
-        <w:t xml:space="preserve">Three repetitions of sustained Italian cardinal vowels (/a/, /i/, /u/) for at least 3 seconds each</w:t>
+        <w:t xml:space="preserve">Three repetitions of sustained Italian cardinal vowels (/a/, /i/, /u/), each held for a minimum of 3 s.</w:t>
       </w:r>
     </w:p>
     <w:p>
@@ -673,7 +829,7 @@
         </w:numPr>
       </w:pPr>
       <w:r>
-        <w:t xml:space="preserve">A coarticulation task: counting from 1 to 10 in Italian</w:t>
+        <w:t xml:space="preserve">A coarticulation task consisting of counting aloud from 1 to 10 in Italian.</w:t>
       </w:r>
     </w:p>
     <w:p>
@@ -685,28 +841,36 @@
         </w:numPr>
       </w:pPr>
       <w:r>
-        <w:t xml:space="preserve">A standardized constantly-voiced Italian sentence:</w:t>
-      </w:r>
-      <w:r>
-        <w:t xml:space="preserve"> </w:t>
-      </w:r>
-      <w:r>
+        <w:t xml:space="preserve">A standardized, continuously voiced Italian sentence:</w:t>
+      </w:r>
+      <w:r>
+        <w:t xml:space="preserve"> </w:t>
+      </w:r>
+      <w:r>
+        <w:rPr>
+          <w:i/>
+          <w:iCs/>
+        </w:rPr>
         <w:t xml:space="preserve">“Io amo le aiuole della mamma”</w:t>
       </w:r>
       <w:r>
         <w:t xml:space="preserve"> </w:t>
       </w:r>
       <w:r>
-        <w:t xml:space="preserve">(English:</w:t>
-      </w:r>
-      <w:r>
-        <w:t xml:space="preserve"> </w:t>
-      </w:r>
-      <w:r>
-        <w:t xml:space="preserve">“I love mother’s flowerbeds”</w:t>
-      </w:r>
-      <w:r>
-        <w:t xml:space="preserve">)</w:t>
+        <w:t xml:space="preserve">(English translation:</w:t>
+      </w:r>
+      <w:r>
+        <w:t xml:space="preserve"> </w:t>
+      </w:r>
+      <w:r>
+        <w:rPr>
+          <w:i/>
+          <w:iCs/>
+        </w:rPr>
+        <w:t xml:space="preserve">“I love my mother’s flowerbeds”</w:t>
+      </w:r>
+      <w:r>
+        <w:t xml:space="preserve">).</w:t>
       </w:r>
     </w:p>
     <w:p>
@@ -714,7 +878,15 @@
         <w:pStyle w:val="FirstParagraph"/>
       </w:pPr>
       <w:r>
-        <w:t xml:space="preserve">All recordings were performed with conversational pitch and loudness in quiet rooms to maintain ecological validity while ensuring acoustic quality. Participants were instructed to maintain consistent microphone positioning across all sessions.</w:t>
+        <w:t xml:space="preserve">All speech tasks were performed using conversational pitch and loudness to preserve ecological validity while ensuring sufficient acoustic quality for analysis.</w:t>
+      </w:r>
+    </w:p>
+    <w:p>
+      <w:pPr>
+        <w:pStyle w:val="Textkrper"/>
+      </w:pPr>
+      <w:r>
+        <w:t xml:space="preserve">For sustained-vowel features, acoustic parameters were extracted separately for each vowel token (/a/, /i/, /u/; three repetitions each) and then averaged across vowels and repetitions within each session to yield a single session-level estimate per participant.</w:t>
       </w:r>
     </w:p>
     <w:bookmarkEnd w:id="25"/>
@@ -732,7 +904,7 @@
         <w:pStyle w:val="FirstParagraph"/>
       </w:pPr>
       <w:r>
-        <w:t xml:space="preserve">Acoustic features were extracted using two complementary approaches: (1) traditional vocal parameters from sustained vowels, and (2) mel-frequency cepstral coefficients (MFCCs) from continuous speech.</w:t>
+        <w:t xml:space="preserve">Acoustic features were extracted using two complementary approaches: (1) traditional vocal parameters derived from sustained vowel phonations, and (2) mel-frequency cepstral coefficients (MFCCs) extracted from continuous speech.</w:t>
       </w:r>
     </w:p>
     <w:p>
@@ -750,15 +922,24 @@
         <w:t xml:space="preserve"> </w:t>
       </w:r>
       <w:r>
-        <w:t xml:space="preserve">The open-source BioVoice software (version [INSERIRE]; [CITATION]) was used to extract 37 acoustic parameters from sustained vowel phonations, spanning frequency and time domains. Key features included:</w:t>
-      </w:r>
-    </w:p>
-    <w:p>
-      <w:pPr>
-        <w:numPr>
-          <w:ilvl w:val="0"/>
-          <w:numId w:val="1003"/>
-        </w:numPr>
+        <w:t xml:space="preserve">The open-source BioVoice software</w:t>
+      </w:r>
+      <w:r>
+        <w:t xml:space="preserve"> </w:t>
+      </w:r>
+      <w:r>
+        <w:t xml:space="preserve">(Morelli &amp; Manfredi, 2019)</w:t>
+      </w:r>
+      <w:r>
+        <w:t xml:space="preserve"> </w:t>
+      </w:r>
+      <w:r>
+        <w:t xml:space="preserve">was used to extract frequency- and time-domain acoustic parameters from sustained vowel productions. Analyses focused on the steady-state portion of each vowel, excluding onset and offset segments to ensure stable phonatory conditions. For each recording session, measures were computed separately for each vowel token (/a/, /i/, /u/) and then averaged across vowels and repetitions.</w:t>
+      </w:r>
+    </w:p>
+    <w:p>
+      <w:pPr>
+        <w:pStyle w:val="Textkrper"/>
       </w:pPr>
       <w:r>
         <w:rPr>
@@ -771,70 +952,81 @@
         <w:t xml:space="preserve"> </w:t>
       </w:r>
       <w:r>
-        <w:t xml:space="preserve">Mean and median F0 were computed across the sustained portion of each vowel (excluding onset/offset), indexing vocal pitch and laryngeal tension. F0 standard deviation quantified pitch stability. The time instance of maximum F0 (T0) was also extracted as a marker of phonatory dynamics. Higher F0 reflects increased vocal fold tension associated with arousal and stress, representing one of the most robust acoustic markers of altered psychological states (Giddens et al., 2013).</w:t>
-      </w:r>
-    </w:p>
-    <w:p>
-      <w:pPr>
-        <w:numPr>
-          <w:ilvl w:val="0"/>
-          <w:numId w:val="1003"/>
-        </w:numPr>
+        <w:t xml:space="preserve">Mean and median F0 were calculated as summary indices of vocal fold vibratory rate during sustained phonation, while the standard deviation of F0 indexed short-term pitch variability. In addition, the temporal location of the maximum F0 value (T0) was extracted as a marker of phonatory dynamics. Fundamental frequency is the most extensively validated acoustic correlate of psychological stress and arousal, reflecting changes in laryngeal muscle tension and autonomic activation. Meta-analytic and experimental evidence consistently demonstrates reliable increases in F0 under a wide range of stressors, including public speaking, cognitive load, and evaluative threat</w:t>
+      </w:r>
+      <w:r>
+        <w:t xml:space="preserve"> </w:t>
+      </w:r>
+      <w:r>
+        <w:t xml:space="preserve">(Giddens, Barron, Byrd-Craven, Clark, &amp; Winter, 2013; Scherer, 2003)</w:t>
+      </w:r>
+      <w:r>
+        <w:t xml:space="preserve">. Physiologically, these increases are attributed to sympathetic nervous system activation, which enhances cricothyroid and vocalis muscle tension, increases vocal fold stiffness, and consequently elevates vibratory frequency</w:t>
+      </w:r>
+      <w:r>
+        <w:t xml:space="preserve"> </w:t>
+      </w:r>
+      <w:r>
+        <w:t xml:space="preserve">(Titze, 1994)</w:t>
+      </w:r>
+      <w:r>
+        <w:t xml:space="preserve">. As such, F0 provides a direct acoustic index of the arousal component of the stress response.</w:t>
+      </w:r>
+    </w:p>
+    <w:p>
+      <w:pPr>
+        <w:pStyle w:val="Textkrper"/>
       </w:pPr>
       <w:r>
         <w:rPr>
           <w:b/>
           <w:bCs/>
         </w:rPr>
-        <w:t xml:space="preserve">Formant frequencies.</w:t>
-      </w:r>
-      <w:r>
-        <w:t xml:space="preserve"> </w:t>
-      </w:r>
-      <w:r>
-        <w:t xml:space="preserve">Mean F1 (first formant) and F2 (second formant) were extracted for each vowel, along with their minimum and maximum values. Formants index articulatory precision and vocal tract configuration. F2, in particular, reflects tongue positioning and articulatory control, with variability (F2 SD) indicating consistency of articulation.</w:t>
-      </w:r>
-    </w:p>
-    <w:p>
-      <w:pPr>
-        <w:numPr>
-          <w:ilvl w:val="0"/>
-          <w:numId w:val="1003"/>
-        </w:numPr>
-      </w:pPr>
-      <w:r>
-        <w:rPr>
-          <w:b/>
-          <w:bCs/>
-        </w:rPr>
-        <w:t xml:space="preserve">Voice quality parameters.</w:t>
-      </w:r>
-      <w:r>
-        <w:t xml:space="preserve"> </w:t>
-      </w:r>
-      <w:r>
-        <w:t xml:space="preserve">Jitter (cycle-to-cycle F0 variation, expressed as percentage) and voiced unit duration were extracted to assess glottal stability and phonatory control. Higher jitter values suggest compromised vocal control or irregular vocal fold vibration.</w:t>
-      </w:r>
-    </w:p>
-    <w:p>
-      <w:pPr>
-        <w:numPr>
-          <w:ilvl w:val="0"/>
-          <w:numId w:val="1003"/>
-        </w:numPr>
-      </w:pPr>
-      <w:r>
-        <w:rPr>
-          <w:b/>
-          <w:bCs/>
-        </w:rPr>
-        <w:t xml:space="preserve">Noise-to-harmonics ratio (NNE).</w:t>
-      </w:r>
-      <w:r>
-        <w:t xml:space="preserve"> </w:t>
-      </w:r>
-      <w:r>
-        <w:t xml:space="preserve">Normalized noise energy (expressed in dB) quantifies aperiodicity in the voice signal, with higher (less negative) values indicating breathy or rough voice quality reflecting incomplete glottal closure or increased tension.</w:t>
+        <w:t xml:space="preserve">Normalized Noise Energy (NNE).</w:t>
+      </w:r>
+      <w:r>
+        <w:t xml:space="preserve"> </w:t>
+      </w:r>
+      <w:r>
+        <w:t xml:space="preserve">Normalized noise energy, expressed in decibels, quantifies the relative contribution of aperiodic (noise) energy to the overall voice signal and serves as an index of phonatory quality and glottal closure completeness</w:t>
+      </w:r>
+      <w:r>
+        <w:t xml:space="preserve"> </w:t>
+      </w:r>
+      <w:r>
+        <w:t xml:space="preserve">(Kasuya, Ogawa, Mashima, &amp; Ebihara, 1986)</w:t>
+      </w:r>
+      <w:r>
+        <w:t xml:space="preserve">. Higher NNE values indicate a greater proportion of noise relative to harmonic energy and are typically associated with reduced or incomplete glottal closure and breathier voice quality. Unlike perturbation measures such as jitter and shimmer, which primarily capture cycle-to-cycle instability, NNE is sensitive to broader stress-related changes in phonatory control and vocal effort. Empirical findings suggest that acute stress can have bidirectional effects on vocal noise: it may increase NNE through incomplete glottal closure and increased airflow turbulence under heightened arousal, or decrease NNE through compensatory hyperadduction and pressed phonation aimed at maintaining vocal control</w:t>
+      </w:r>
+      <w:r>
+        <w:t xml:space="preserve"> </w:t>
+      </w:r>
+      <w:r>
+        <w:t xml:space="preserve">(Mendoza &amp; Carballo, 1998; Scherer, 2003)</w:t>
+      </w:r>
+      <w:r>
+        <w:t xml:space="preserve">. The direction of these effects appears to depend on individual coping strategies and task demands. Accordingly, NNE may capture individual differences in stress-related vocal regulation, reflecting whether arousal is accompanied by vocal degradation or compensatory control. Examining NNE alongside F0 therefore allows dissociation between arousal-driven changes in pitch and stress-related adjustments in phonatory control, clarifying whether stress manifests primarily as vocal degradation or as compensatory tightening of the phonatory system.</w:t>
+      </w:r>
+    </w:p>
+    <w:bookmarkEnd w:id="26"/>
+    <w:bookmarkEnd w:id="27"/>
+    <w:bookmarkStart w:id="29" w:name="data-quality"/>
+    <w:p>
+      <w:pPr>
+        <w:pStyle w:val="berschrift2"/>
+      </w:pPr>
+      <w:r>
+        <w:t xml:space="preserve">Data Quality</w:t>
+      </w:r>
+    </w:p>
+    <w:bookmarkStart w:id="28" w:name="ema-compliance-and-quality-control"/>
+    <w:p>
+      <w:pPr>
+        <w:pStyle w:val="berschrift3"/>
+      </w:pPr>
+      <w:r>
+        <w:t xml:space="preserve">EMA Compliance and Quality Control.</w:t>
       </w:r>
     </w:p>
     <w:p>
@@ -842,348 +1034,35 @@
         <w:pStyle w:val="FirstParagraph"/>
       </w:pPr>
       <w:r>
-        <w:rPr>
-          <w:b/>
-          <w:bCs/>
-        </w:rPr>
-        <w:t xml:space="preserve">Theoretical rationale.</w:t>
-      </w:r>
-      <w:r>
-        <w:t xml:space="preserve"> </w:t>
-      </w:r>
-      <w:r>
-        <w:t xml:space="preserve">These parameters were selected based on neurophysiological evidence that stress increases general muscular tone, including at the laryngeal level, causing vocal folds to stretch and vibrate more rapidly (F0 increase). Additionally, stress-induced tension in articulators (tongue, jaw, soft palate) alters resonance patterns, reflected in formant shifts and reduced variability (Scherer, 1986; Giddens et al., 2013).</w:t>
-      </w:r>
-    </w:p>
-    <w:p>
-      <w:pPr>
-        <w:pStyle w:val="Textkrper"/>
-      </w:pPr>
-      <w:r>
-        <w:rPr>
-          <w:b/>
-          <w:bCs/>
-        </w:rPr>
-        <w:t xml:space="preserve">Mel-frequency cepstral coefficients (MFCCs).</w:t>
-      </w:r>
-      <w:r>
-        <w:t xml:space="preserve"> </w:t>
-      </w:r>
-      <w:r>
-        <w:t xml:space="preserve">For the standardized sentence, we computed MFCCs to capture the spectral envelope of continuous speech. MFCCs approximate the human auditory system’s nonlinear frequency response and have been extensively validated for emotion and stress recognition (Eyben et al., 2015; Rachman et al., 2018).</w:t>
-      </w:r>
-    </w:p>
-    <w:p>
-      <w:pPr>
-        <w:pStyle w:val="Textkrper"/>
-      </w:pPr>
-      <w:r>
-        <w:t xml:space="preserve">The MFCC extraction pipeline was implemented in MATLAB R2023a (The MathWorks, Natick, MA, USA) using the following parameters:</w:t>
-      </w:r>
-    </w:p>
-    <w:p>
-      <w:pPr>
-        <w:pStyle w:val="Compact"/>
-        <w:numPr>
-          <w:ilvl w:val="0"/>
-          <w:numId w:val="1004"/>
-        </w:numPr>
-      </w:pPr>
-      <w:r>
-        <w:rPr>
-          <w:b/>
-          <w:bCs/>
-        </w:rPr>
-        <w:t xml:space="preserve">Frame-based analysis:</w:t>
-      </w:r>
-      <w:r>
-        <w:t xml:space="preserve"> </w:t>
-      </w:r>
-      <w:r>
-        <w:t xml:space="preserve">25ms Hamming windows with 15ms overlap (10ms step)</w:t>
-      </w:r>
-    </w:p>
-    <w:p>
-      <w:pPr>
-        <w:pStyle w:val="Compact"/>
-        <w:numPr>
-          <w:ilvl w:val="0"/>
-          <w:numId w:val="1004"/>
-        </w:numPr>
-      </w:pPr>
-      <w:r>
-        <w:rPr>
-          <w:b/>
-          <w:bCs/>
-        </w:rPr>
-        <w:t xml:space="preserve">Mel filterbank:</w:t>
-      </w:r>
-      <w:r>
-        <w:t xml:space="preserve"> </w:t>
-      </w:r>
-      <w:r>
-        <w:t xml:space="preserve">13 triangular filters spanning 0-8000 Hz</w:t>
-      </w:r>
-    </w:p>
-    <w:p>
-      <w:pPr>
-        <w:pStyle w:val="Compact"/>
-        <w:numPr>
-          <w:ilvl w:val="0"/>
-          <w:numId w:val="1004"/>
-        </w:numPr>
-      </w:pPr>
-      <w:r>
-        <w:rPr>
-          <w:b/>
-          <w:bCs/>
-        </w:rPr>
-        <w:t xml:space="preserve">Output:</w:t>
-      </w:r>
-      <w:r>
-        <w:t xml:space="preserve"> </w:t>
-      </w:r>
-      <w:r>
-        <w:t xml:space="preserve">13 MFCCs per frame (MFCC1-MFCC13)</w:t>
-      </w:r>
-    </w:p>
-    <w:p>
-      <w:pPr>
-        <w:pStyle w:val="FirstParagraph"/>
-      </w:pPr>
-      <w:r>
-        <w:t xml:space="preserve">Each MFCC captures different spectral properties: lower coefficients (MFCC1-MFCC5) reflect broad spectral shape and resonance (related to vocal tract configuration), while higher coefficients (MFCC6-MFCC13) capture fine spectral details including consonantal articulation and aspiration noise.</w:t>
-      </w:r>
-    </w:p>
-    <w:p>
-      <w:pPr>
-        <w:pStyle w:val="Textkrper"/>
-      </w:pPr>
-      <w:r>
-        <w:t xml:space="preserve">For each MFCC coefficient across all frames in a sentence, we computed eight summary statistics to characterize distributional properties:</w:t>
-      </w:r>
-    </w:p>
-    <w:p>
-      <w:pPr>
-        <w:pStyle w:val="Compact"/>
-        <w:numPr>
-          <w:ilvl w:val="0"/>
-          <w:numId w:val="1005"/>
-        </w:numPr>
-      </w:pPr>
-      <w:r>
-        <w:t xml:space="preserve">Mean (central tendency)</w:t>
-      </w:r>
-    </w:p>
-    <w:p>
-      <w:pPr>
-        <w:pStyle w:val="Compact"/>
-        <w:numPr>
-          <w:ilvl w:val="0"/>
-          <w:numId w:val="1005"/>
-        </w:numPr>
-      </w:pPr>
-      <w:r>
-        <w:t xml:space="preserve">Standard deviation (variability/stability)</w:t>
-      </w:r>
-    </w:p>
-    <w:p>
-      <w:pPr>
-        <w:pStyle w:val="Compact"/>
-        <w:numPr>
-          <w:ilvl w:val="0"/>
-          <w:numId w:val="1005"/>
-        </w:numPr>
-      </w:pPr>
-      <w:r>
-        <w:t xml:space="preserve">Median (robust central tendency)</w:t>
-      </w:r>
-    </w:p>
-    <w:p>
-      <w:pPr>
-        <w:pStyle w:val="Compact"/>
-        <w:numPr>
-          <w:ilvl w:val="0"/>
-          <w:numId w:val="1005"/>
-        </w:numPr>
-      </w:pPr>
-      <w:r>
-        <w:t xml:space="preserve">Interquartile range (IQR; robust variability measure, less sensitive to outliers)</w:t>
-      </w:r>
-    </w:p>
-    <w:p>
-      <w:pPr>
-        <w:pStyle w:val="Compact"/>
-        <w:numPr>
-          <w:ilvl w:val="0"/>
-          <w:numId w:val="1005"/>
-        </w:numPr>
-      </w:pPr>
-      <w:r>
-        <w:t xml:space="preserve">Skewness (asymmetry of distribution)</w:t>
-      </w:r>
-    </w:p>
-    <w:p>
-      <w:pPr>
-        <w:pStyle w:val="Compact"/>
-        <w:numPr>
-          <w:ilvl w:val="0"/>
-          <w:numId w:val="1005"/>
-        </w:numPr>
-      </w:pPr>
-      <w:r>
-        <w:t xml:space="preserve">Kurtosis (tail heaviness)</w:t>
-      </w:r>
-    </w:p>
-    <w:p>
-      <w:pPr>
-        <w:pStyle w:val="Compact"/>
-        <w:numPr>
-          <w:ilvl w:val="0"/>
-          <w:numId w:val="1005"/>
-        </w:numPr>
-      </w:pPr>
-      <w:r>
-        <w:t xml:space="preserve">25th percentile (lower quartile)</w:t>
-      </w:r>
-    </w:p>
-    <w:p>
-      <w:pPr>
-        <w:pStyle w:val="Compact"/>
-        <w:numPr>
-          <w:ilvl w:val="0"/>
-          <w:numId w:val="1005"/>
-        </w:numPr>
-      </w:pPr>
-      <w:r>
-        <w:t xml:space="preserve">75th percentile (upper quartile)</w:t>
-      </w:r>
-    </w:p>
-    <w:p>
-      <w:pPr>
-        <w:pStyle w:val="FirstParagraph"/>
-      </w:pPr>
-      <w:r>
-        <w:t xml:space="preserve">This yielded 104 MFCC-derived features per sentence (13 coefficients</w:t>
+        <w:t xml:space="preserve">EMA data quality was ensured by applying compliance and quality control criteria prior to analysis. Participants with fewer than 5 assessments were excluded. Additional checks targeted careless responding, including insufficient within-subject variability and atypical response patterns (e.g., excessive use of scale endpoints). Applying these criteria resulted in the exclusion of 12 participants, reducing the sample from</w:t>
       </w:r>
       <w:r>
         <w:t xml:space="preserve"> </w:t>
       </w:r>
       <m:oMath>
         <m:r>
-          <m:rPr>
-            <m:sty m:val="p"/>
-          </m:rPr>
-          <m:t>×</m:t>
+          <m:t>n</m:t>
         </m:r>
       </m:oMath>
       <w:r>
         <w:t xml:space="preserve"> </w:t>
       </w:r>
       <w:r>
-        <w:t xml:space="preserve">8 statistics). Reduced variability (lower SD/IQR) in MFCCs under stress likely reflects constrained articulatory movements due to increased muscular tension, while shifts in mean/median values may indicate altered resonance patterns or prosodic flattening.</w:t>
-      </w:r>
-    </w:p>
-    <w:bookmarkEnd w:id="26"/>
-    <w:bookmarkEnd w:id="27"/>
-    <w:bookmarkStart w:id="29" w:name="data-quality-and-missingness"/>
-    <w:p>
-      <w:pPr>
-        <w:pStyle w:val="berschrift2"/>
-      </w:pPr>
-      <w:r>
-        <w:t xml:space="preserve">Data Quality and Missingness</w:t>
-      </w:r>
-    </w:p>
-    <w:bookmarkStart w:id="28" w:name="ema-compliance-and-quality-control"/>
-    <w:p>
-      <w:pPr>
-        <w:pStyle w:val="berschrift3"/>
-      </w:pPr>
-      <w:r>
-        <w:t xml:space="preserve">EMA Compliance and Quality Control.</w:t>
-      </w:r>
-    </w:p>
-    <w:p>
-      <w:pPr>
-        <w:pStyle w:val="FirstParagraph"/>
-      </w:pPr>
-      <w:r>
-        <w:t xml:space="preserve">Participants with fewer than 5 or more than 40 EMA assessments were excluded prior to analysis (n excluded = [INSERIRE]). We implemented additional quality checks to identify careless responding:</w:t>
-      </w:r>
-    </w:p>
-    <w:p>
-      <w:pPr>
-        <w:pStyle w:val="Compact"/>
-        <w:numPr>
-          <w:ilvl w:val="0"/>
-          <w:numId w:val="1006"/>
-        </w:numPr>
-      </w:pPr>
-      <w:r>
-        <w:rPr>
-          <w:b/>
-          <w:bCs/>
-        </w:rPr>
-        <w:t xml:space="preserve">Within-subject variability:</w:t>
-      </w:r>
-      <w:r>
-        <w:t xml:space="preserve"> </w:t>
-      </w:r>
-      <w:r>
-        <w:t xml:space="preserve">Participants with SD &lt; 0.30 on the Negative Affectivity composite (which should exhibit temporal variation) were flagged for review.</w:t>
-      </w:r>
-    </w:p>
-    <w:p>
-      <w:pPr>
-        <w:pStyle w:val="Compact"/>
-        <w:numPr>
-          <w:ilvl w:val="0"/>
-          <w:numId w:val="1006"/>
-        </w:numPr>
-      </w:pPr>
-      <w:r>
-        <w:rPr>
-          <w:b/>
-          <w:bCs/>
-        </w:rPr>
-        <w:t xml:space="preserve">Response patterns:</w:t>
-      </w:r>
-      <w:r>
-        <w:t xml:space="preserve"> </w:t>
-      </w:r>
-      <w:r>
-        <w:t xml:space="preserve">Excessive use of scale endpoints or preference for round numbers (&gt;80% responses divisible by 10 on 0-100 visual analog scales) indicated potential inattention.</w:t>
-      </w:r>
-    </w:p>
-    <w:p>
-      <w:pPr>
-        <w:pStyle w:val="Compact"/>
-        <w:numPr>
-          <w:ilvl w:val="0"/>
-          <w:numId w:val="1006"/>
-        </w:numPr>
-      </w:pPr>
-      <w:r>
-        <w:rPr>
-          <w:b/>
-          <w:bCs/>
-        </w:rPr>
-        <w:t xml:space="preserve">A priori exclusions:</w:t>
-      </w:r>
-      <w:r>
-        <w:t xml:space="preserve"> </w:t>
-      </w:r>
-      <w:r>
-        <w:t xml:space="preserve">Based on suspicious response patterns identified in preliminary screening, n = [INSERIRE] participants were excluded before analysis.</w:t>
-      </w:r>
-    </w:p>
-    <w:p>
-      <w:pPr>
-        <w:pStyle w:val="FirstParagraph"/>
-      </w:pPr>
-      <w:r>
-        <w:t xml:space="preserve">Final sample included N = 119 participants with complete voice data and valid EMA responses.</w:t>
+        <w:t xml:space="preserve">= 141 to</w:t>
+      </w:r>
+      <w:r>
+        <w:t xml:space="preserve"> </w:t>
+      </w:r>
+      <m:oMath>
+        <m:r>
+          <m:t>n</m:t>
+        </m:r>
+      </m:oMath>
+      <w:r>
+        <w:t xml:space="preserve"> </w:t>
+      </w:r>
+      <w:r>
+        <w:t xml:space="preserve">= 119. The final sample included participants with complete voice data and valid EMA responses.</w:t>
       </w:r>
     </w:p>
     <w:bookmarkEnd w:id="28"/>
@@ -1204,9 +1083,6 @@
       <w:r>
         <w:t xml:space="preserve">To establish construct validity of the brief EMA assessment, we computed correlations between person-level EMA domain scores (aggregated across all assessments) and full baseline PID-5 domains.</w:t>
       </w:r>
-      <w:r>
-        <w:t xml:space="preserve"> </w:t>
-      </w:r>
     </w:p>
     <w:bookmarkStart w:id="30" w:name="selection-of-acoustic-parameters"/>
     <w:p>
@@ -1222,181 +1098,7 @@
         <w:pStyle w:val="FirstParagraph"/>
       </w:pPr>
       <w:r>
-        <w:t xml:space="preserve">We focused on two acoustic parameters selected for their theoretical relevance to</w:t>
-      </w:r>
-      <w:r>
-        <w:t xml:space="preserve"> </w:t>
-      </w:r>
-      <w:r>
-        <w:t xml:space="preserve">stress-related vocal changes and their complementary information about distinct</w:t>
-      </w:r>
-      <w:r>
-        <w:t xml:space="preserve"> </w:t>
-      </w:r>
-      <w:r>
-        <w:t xml:space="preserve">physiological mechanisms [REF].</w:t>
-      </w:r>
-    </w:p>
-    <w:p>
-      <w:pPr>
-        <w:pStyle w:val="Textkrper"/>
-      </w:pPr>
-      <w:r>
-        <w:rPr>
-          <w:b/>
-          <w:bCs/>
-        </w:rPr>
-        <w:t xml:space="preserve">Fundamental frequency (F0)</w:t>
-      </w:r>
-      <w:r>
-        <w:t xml:space="preserve"> </w:t>
-      </w:r>
-      <w:r>
-        <w:t xml:space="preserve">is the most extensively</w:t>
-      </w:r>
-      <w:r>
-        <w:t xml:space="preserve"> </w:t>
-      </w:r>
-      <w:r>
-        <w:t xml:space="preserve">validated acoustic marker of psychological stress, reflecting laryngeal muscle</w:t>
-      </w:r>
-      <w:r>
-        <w:t xml:space="preserve"> </w:t>
-      </w:r>
-      <w:r>
-        <w:t xml:space="preserve">tension and autonomic arousal. Meta-analytic evidence demonstrates reliable F0</w:t>
-      </w:r>
-      <w:r>
-        <w:t xml:space="preserve"> </w:t>
-      </w:r>
-      <w:r>
-        <w:t xml:space="preserve">elevation under diverse stressors including public speaking, cognitive load, and</w:t>
-      </w:r>
-      <w:r>
-        <w:t xml:space="preserve"> </w:t>
-      </w:r>
-      <w:r>
-        <w:t xml:space="preserve">evaluative threat</w:t>
-      </w:r>
-      <w:r>
-        <w:t xml:space="preserve"> </w:t>
-      </w:r>
-      <w:r>
-        <w:t xml:space="preserve">(Giddens, Barron, Byrd-Craven, Clark, &amp; Winter, 2013; Scherer, 2003)</w:t>
-      </w:r>
-      <w:r>
-        <w:t xml:space="preserve">, with effect sizes</w:t>
-      </w:r>
-      <w:r>
-        <w:t xml:space="preserve"> </w:t>
-      </w:r>
-      <w:r>
-        <w:t xml:space="preserve">typically in the 3–10 Hz range for naturalistic stressors. Physiologically, F0</w:t>
-      </w:r>
-      <w:r>
-        <w:t xml:space="preserve"> </w:t>
-      </w:r>
-      <w:r>
-        <w:t xml:space="preserve">increases result from sympathetic nervous system activation increasing cricothyroid</w:t>
-      </w:r>
-      <w:r>
-        <w:t xml:space="preserve"> </w:t>
-      </w:r>
-      <w:r>
-        <w:t xml:space="preserve">and vocalis muscle tension, thereby elevating vocal fold stiffness and vibratory</w:t>
-      </w:r>
-      <w:r>
-        <w:t xml:space="preserve"> </w:t>
-      </w:r>
-      <w:r>
-        <w:t xml:space="preserve">frequency</w:t>
-      </w:r>
-      <w:r>
-        <w:t xml:space="preserve"> </w:t>
-      </w:r>
-      <w:r>
-        <w:t xml:space="preserve">(Titze, 1994)</w:t>
-      </w:r>
-      <w:r>
-        <w:t xml:space="preserve">. This makes F0 a direct acoustic index of the arousal component of stress responses.</w:t>
-      </w:r>
-    </w:p>
-    <w:p>
-      <w:pPr>
-        <w:pStyle w:val="Textkrper"/>
-      </w:pPr>
-      <w:r>
-        <w:rPr>
-          <w:b/>
-          <w:bCs/>
-        </w:rPr>
-        <w:t xml:space="preserve">Normalized Noise Energy (NNE)</w:t>
-      </w:r>
-      <w:r>
-        <w:t xml:space="preserve"> </w:t>
-      </w:r>
-      <w:r>
-        <w:t xml:space="preserve">quantifies the ratio of harmonic to inharmonic</w:t>
-      </w:r>
-      <w:r>
-        <w:t xml:space="preserve"> </w:t>
-      </w:r>
-      <w:r>
-        <w:t xml:space="preserve">spectral energy, providing an index of phonatory quality and glottal closure</w:t>
-      </w:r>
-      <w:r>
-        <w:t xml:space="preserve"> </w:t>
-      </w:r>
-      <w:r>
-        <w:t xml:space="preserve">completeness</w:t>
-      </w:r>
-      <w:r>
-        <w:t xml:space="preserve"> </w:t>
-      </w:r>
-      <w:r>
-        <w:t xml:space="preserve">(Kasuya, Ogawa, Mashima, &amp; Ebihara, 1986)</w:t>
-      </w:r>
-      <w:r>
-        <w:t xml:space="preserve">. Unlike perturbation measures (jitter, shimmer)</w:t>
-      </w:r>
-      <w:r>
-        <w:t xml:space="preserve"> </w:t>
-      </w:r>
-      <w:r>
-        <w:t xml:space="preserve">which primarily capture vocal instability, NNE is sensitive to stress-induced changes</w:t>
-      </w:r>
-      <w:r>
-        <w:t xml:space="preserve"> </w:t>
-      </w:r>
-      <w:r>
-        <w:t xml:space="preserve">in phonatory control and effort. Research indicates that acute stress can either</w:t>
-      </w:r>
-      <w:r>
-        <w:t xml:space="preserve"> </w:t>
-      </w:r>
-      <w:r>
-        <w:t xml:space="preserve">increase noise (via incomplete glottal closure under arousal) or decrease it (via</w:t>
-      </w:r>
-      <w:r>
-        <w:t xml:space="preserve"> </w:t>
-      </w:r>
-      <w:r>
-        <w:t xml:space="preserve">compensatory hyperadduction and pressed phonation), with the direction dependent on</w:t>
-      </w:r>
-      <w:r>
-        <w:t xml:space="preserve"> </w:t>
-      </w:r>
-      <w:r>
-        <w:t xml:space="preserve">individual coping strategies and task demands</w:t>
-      </w:r>
-      <w:r>
-        <w:t xml:space="preserve"> </w:t>
-      </w:r>
-      <w:r>
-        <w:t xml:space="preserve">(Mendoza &amp; Carballo, 1998; Scherer, 2003)</w:t>
-      </w:r>
-      <w:r>
-        <w:t xml:space="preserve">. By examining NNE alongside F0, we could distinguish arousal-driven pitch changes from control-related adjustments in phonatory quality, testing whether stress induces vocal degradation (increased noise) or compensatory control (reduced noise).</w:t>
+        <w:t xml:space="preserve">We focused on two acoustic parameters (F0 and NNE) selected for their theoretical relevance to stress-related vocal changes and their complementary information about distinct physiological mechanisms [REF].</w:t>
       </w:r>
     </w:p>
     <w:p>
@@ -1510,27 +1212,19 @@
         <w:pStyle w:val="FirstParagraph"/>
       </w:pPr>
       <w:r>
-        <w:t xml:space="preserve">All analysis code and de-identified data will be made publicly available upon publication at [OSF LINK]. Models were fit using brms 2.21 with cmdstanr 0.7.</w:t>
+        <w:t xml:space="preserve">All analysis code and de-identified data will be made publicly available upon publication at [OSF LINK].</w:t>
       </w:r>
     </w:p>
     <w:bookmarkEnd w:id="34"/>
     <w:bookmarkEnd w:id="35"/>
     <w:bookmarkEnd w:id="36"/>
-    <w:bookmarkStart w:id="41" w:name="results"/>
+    <w:bookmarkStart w:id="50" w:name="results"/>
     <w:p>
       <w:pPr>
         <w:pStyle w:val="berschrift1"/>
       </w:pPr>
       <w:r>
         <w:t xml:space="preserve">Results</w:t>
-      </w:r>
-    </w:p>
-    <w:p>
-      <w:pPr>
-        <w:pStyle w:val="FirstParagraph"/>
-      </w:pPr>
-      <w:r>
-        <w:t xml:space="preserve">We report results in four sections. First, we establish the main effects of exam-related stress on vocal production, focusing on fundamental frequency (F0) and normalized noise energy (NNE). Second, we examine whether PID-5 personality domains moderate these stress responses. Third, we compare the predictive performance and precision of EMA-based versus baseline PID-5 assessments. Fourth, we evaluate within-person temporal covariation between momentary personality states and acoustic parameters. All analyses used hierarchical Bayesian models implemented in Stan via the rstan package, with four chains of 4,000 iterations each (2,000 warmup). Convergence was verified through R-hat statistics (all &lt; 1.01) and trace plot inspection. We report posterior medians with 95% credible intervals (CrIs) and directional probabilities.</w:t>
       </w:r>
     </w:p>
     <w:bookmarkStart w:id="37" w:name="Xdede64faa58003e134696d27a9f7d3e2efa32c6"/>
@@ -1581,7 +1275,7 @@
         </m:sSub>
       </m:oMath>
       <w:r>
-        <w:t xml:space="preserve">) comparing post-exam to pre-exam recordings. This parameterization allowed us to distinguish the immediate impact of anticipatory stress from subsequent recovery dynamics.</w:t>
+        <w:t xml:space="preserve">) comparing post-exam to pre-exam recordings. This parameterization allowed us to distinguish the immediate impact of anticipatory stress from subsequent recovery dynamics. For sustained-vowel outcomes (F0 and NNE), values represent session-level averages computed across the three sustained vowels (/a/, /i/, /u/) and their repetitions.</w:t>
       </w:r>
     </w:p>
     <w:p>
@@ -1972,7 +1666,7 @@
         <w:t xml:space="preserve"> </w:t>
       </w:r>
       <w:r>
-        <w:t xml:space="preserve">Exam-related stress produced dissociable changes in vocal production. Fundamental frequency increased robustly under stress, reflecting heightened autonomic arousal and laryngeal tension. In contrast, NNE decreased, indicating reduced glottal noise and a more controlled, periodic phonatory signal. These patterns suggest that acute stress does not simply destabilize the voice but instead induces simultaneous increases in physiological arousal (indexed by F0) and compensatory phonatory control (indexed by reduced noise). The consistent directionality and strong posterior probabilities for the stress effects (P &gt; 0.99 for both F0 and NNE) underscore the reliability of these vocal signatures of stress, though recovery effects showed weaker evidence with credible intervals including zero for both parameters.</w:t>
+        <w:t xml:space="preserve">Exam-related stress produced dissociable changes in vocal production. Fundamental frequency increased robustly under stress, reflecting heightened autonomic arousal and laryngeal tension. In contrast, NNE decreased, indicating reduced glottal noise and a more controlled, periodic phonatory signal. These patterns suggest that acute stress does not simply destabilize the voice but instead induces simultaneous increases in physiological arousal (indexed by F0) and compensatory phonatory control (indexed by reduced noise). The consistent directionality and strong posterior probabilities (P &gt; 0.99 that the effects differed from zero for both F0 and NNE) underscore the robustness of these vocal signatures of stress. In contrast, recovery effects showed weaker evidence, with credible intervals including zero for both parameters.</w:t>
       </w:r>
     </w:p>
     <w:bookmarkEnd w:id="37"/>
@@ -2028,15 +1722,7 @@
         <w:t xml:space="preserve"> </w:t>
       </w:r>
       <w:r>
-        <w:t xml:space="preserve">= 3.14 Hz per SD, 95% CrI [0.37, 5.89], PD = 0.97). This effect indicates that individuals higher in emotional reactivity and stress sensitivity (Negative Affect) exhibited stronger vocal arousal responses during anticipatory stress. No other stress-phase moderation effects exceeded conventional evidence thresholds (all PD &lt; 0.60).</w:t>
-      </w:r>
-    </w:p>
-    <w:p>
-      <w:pPr>
-        <w:pStyle w:val="Textkrper"/>
-      </w:pPr>
-      <w:r>
-        <w:t xml:space="preserve">For the recovery contrast, Antagonism showed the strongest moderation (</w:t>
+        <w:t xml:space="preserve">= 3.14 Hz per SD, 95% CrI [0.37, 5.89], PD = 0.97). This effect indicates that individuals higher in emotional reactivity and stress sensitivity (Negative Affect) exhibited stronger vocal arousal responses during anticipatory stress. No other stress-phase moderation effects showed meaningful Bayesian evidence. Detachment and Disinhibition exhibited no credible stress-phase moderation (PD = 0.59 and 0.64, respectively). During the recovery phase, Detachment showed a suggestive tendency toward reduced F0 elevation (</w:t>
       </w:r>
       <m:oMath>
         <m:sSub>
@@ -2056,6 +1742,34 @@
         <w:t xml:space="preserve"> </w:t>
       </w:r>
       <w:r>
+        <w:t xml:space="preserve">= −2.02 Hz, PD = 0.88), whereas Disinhibition showed no meaningful effect (PD = 0.67).</w:t>
+      </w:r>
+    </w:p>
+    <w:p>
+      <w:pPr>
+        <w:pStyle w:val="Textkrper"/>
+      </w:pPr>
+      <w:r>
+        <w:t xml:space="preserve">For the recovery contrast, Antagonism showed the strongest moderation (</w:t>
+      </w:r>
+      <m:oMath>
+        <m:sSub>
+          <m:e>
+            <m:r>
+              <m:t>γ</m:t>
+            </m:r>
+          </m:e>
+          <m:sub>
+            <m:r>
+              <m:t>2</m:t>
+            </m:r>
+          </m:sub>
+        </m:sSub>
+      </m:oMath>
+      <w:r>
+        <w:t xml:space="preserve"> </w:t>
+      </w:r>
+      <w:r>
         <w:t xml:space="preserve">= 3.16 Hz per SD, 95% CrI [0.51, 5.78], PD = 0.97), suggesting that individuals higher in callousness and interpersonal hostility (Antagonism) exhibited continued F0 elevation during the post-exam period. However, this effect should be interpreted cautiously given the weak main effect of the recovery contrast itself and the relatively small sample for detecting interaction effects in the recovery phase.</w:t>
       </w:r>
     </w:p>
@@ -2142,6 +1856,16 @@
         <w:pStyle w:val="Textkrper"/>
       </w:pPr>
       <w:r>
+        <w:rPr>
+          <w:b/>
+          <w:bCs/>
+        </w:rPr>
+        <w:t xml:space="preserve">Summary.</w:t>
+      </w:r>
+      <w:r>
+        <w:t xml:space="preserve"> </w:t>
+      </w:r>
+      <w:r>
         <w:t xml:space="preserve">The selective moderation patterns reveal striking domain-specificity in personality influences on vocal stress responses. Whereas Negative Affectivity reliably shaped arousal-related pitch responses during stress anticipation, voice quality (NNE) showed a completely distinct pattern: only Psychoticism modulated NNE, and exclusively during the recovery phase (</w:t>
       </w:r>
       <m:oMath>
@@ -2196,7 +1920,7 @@
         <w:pStyle w:val="FirstParagraph"/>
       </w:pPr>
       <w:r>
-        <w:t xml:space="preserve">A methodological question central to our design was whether repeated measurement via EMA provided advantages over comprehensive single-occasion assessment. To address this, we compared three modeling approaches using leave-one-out cross-validation (LOO-CV): (1) EMA-only, incorporating three EMA assessments within a latent variable measurement model; (2) Baseline-only, using the full 220-item PID-5 from a single administration; and (3) Combined, simultaneously estimating both EMA latent traits and baseline domain scores.</w:t>
+        <w:t xml:space="preserve">A methodological question central to our design was whether repeated measurement via EMA provided advantages over comprehensive single-occasion assessment. To address this, we compared three modeling approaches using leave-one-out cross-validation (LOO-CV): (1) EMA-only, incorporating three EMA assessments within a latent variable measurement model; (2) Baseline-only, using the full 220-item PID-5 from a single administration; and (3) Combined, simultaneously estimating both EMA latent traits (estimates from repeated EMA assessments) and baseline domain scores.</w:t>
       </w:r>
     </w:p>
     <w:p>
@@ -2288,13 +2012,13 @@
       </w:r>
     </w:p>
     <w:bookmarkEnd w:id="39"/>
-    <w:bookmarkStart w:id="40" w:name="within-person-temporal-covariation"/>
+    <w:bookmarkStart w:id="49" w:name="discussion"/>
     <w:p>
       <w:pPr>
         <w:pStyle w:val="berschrift2"/>
       </w:pPr>
       <w:r>
-        <w:t xml:space="preserve">Within-Person Temporal Covariation</w:t>
+        <w:t xml:space="preserve">Discussion</w:t>
       </w:r>
     </w:p>
     <w:p>
@@ -2302,277 +2026,7 @@
         <w:pStyle w:val="FirstParagraph"/>
       </w:pPr>
       <w:r>
-        <w:t xml:space="preserve">Finally, we examined whether momentary fluctuations in personality states—assessed via EMA immediately before each voice recording—covaried with concurrent F0 levels. This tests whether trait-level moderation effects have within-person analogs: do individuals show higher F0 when they report elevated negative affectivity in the moment?</w:t>
-      </w:r>
-    </w:p>
-    <w:p>
-      <w:pPr>
-        <w:pStyle w:val="Textkrper"/>
-      </w:pPr>
-      <w:r>
-        <w:t xml:space="preserve">We compared hierarchical specifications with fixed effects (population-average slopes only) versus random slopes (allowing individual differences in within-person associations). Random slopes models substantially outperformed fixed-effects specifications (</w:t>
-      </w:r>
-      <m:oMath>
-        <m:sSup>
-          <m:e>
-            <m:r>
-              <m:t>R</m:t>
-            </m:r>
-          </m:e>
-          <m:sup>
-            <m:r>
-              <m:t>2</m:t>
-            </m:r>
-          </m:sup>
-        </m:sSup>
-      </m:oMath>
-      <w:r>
-        <w:t xml:space="preserve"> </w:t>
-      </w:r>
-      <w:r>
-        <w:t xml:space="preserve">= 35% vs 2.5%; ELPD difference</w:t>
-      </w:r>
-      <w:r>
-        <w:t xml:space="preserve"> </w:t>
-      </w:r>
-      <m:oMath>
-        <m:r>
-          <m:rPr>
-            <m:sty m:val="p"/>
-          </m:rPr>
-          <m:t>≈</m:t>
-        </m:r>
-      </m:oMath>
-      <w:r>
-        <w:t xml:space="preserve"> </w:t>
-      </w:r>
-      <w:r>
-        <w:t xml:space="preserve">40 points). However, with only three observations per person, posterior distributions for individual slopes were extremely wide—99.7% of participant × domain combinations yielded credible intervals spanning zero.</w:t>
-      </w:r>
-    </w:p>
-    <w:p>
-      <w:pPr>
-        <w:pStyle w:val="Textkrper"/>
-      </w:pPr>
-      <w:r>
-        <w:t xml:space="preserve">This pattern reveals a critical distinction: the population shows clear evidence of slope heterogeneity (nonzero</w:t>
-      </w:r>
-      <w:r>
-        <w:t xml:space="preserve"> </w:t>
-      </w:r>
-      <m:oMath>
-        <m:sSub>
-          <m:e>
-            <m:r>
-              <m:t>σ</m:t>
-            </m:r>
-          </m:e>
-          <m:sub>
-            <m:r>
-              <m:t>β</m:t>
-            </m:r>
-          </m:sub>
-        </m:sSub>
-      </m:oMath>
-      <w:r>
-        <w:t xml:space="preserve"> </w:t>
-      </w:r>
-      <w:r>
-        <w:t xml:space="preserve">for several domains), but we cannot reliably identify which specific individuals have nonzero slopes. This reflects statistical power limitations rather than modeling failure. Denser temporal sampling would be required to resolve individual-level within-person dynamics.</w:t>
-      </w:r>
-    </w:p>
-    <w:bookmarkEnd w:id="40"/>
-    <w:bookmarkEnd w:id="41"/>
-    <w:bookmarkStart w:id="50" w:name="discussion"/>
-    <w:p>
-      <w:pPr>
-        <w:pStyle w:val="berschrift1"/>
-      </w:pPr>
-      <w:r>
-        <w:t xml:space="preserve">Discussion</w:t>
-      </w:r>
-    </w:p>
-    <w:p>
-      <w:pPr>
-        <w:pStyle w:val="FirstParagraph"/>
-      </w:pPr>
-      <w:r>
-        <w:t xml:space="preserve">This study demonstrates how integrating passive acoustic monitoring with ecological momentary assessment (EMA) reveals context-dependent expression of personality pathology in real-world settings. We investigated whether exam-related stress, as a naturalistic, high-stakes evaluative context, altered vocal production. Furthermore, we investigated whether these acoustic changes were moderated by personality pathology traits measured via ambulatory assessment. Three key findings emerged. Firstly, acute academic stress produced systematic changes in vocal acoustics</w:t>
-      </w:r>
-      <w:r>
-        <w:t xml:space="preserve"> </w:t>
-      </w:r>
-      <w:r>
-        <w:t xml:space="preserve">(Kappen et al., 2022)</w:t>
-      </w:r>
-      <w:r>
-        <w:t xml:space="preserve">; fundamental frequency increased by 3.27 Hz</w:t>
-      </w:r>
-      <w:r>
-        <w:t xml:space="preserve"> </w:t>
-      </w:r>
-      <w:r>
-        <w:t xml:space="preserve">(Pisanski, Nowak, &amp; Sorokowski, 2016)</w:t>
-      </w:r>
-      <w:r>
-        <w:t xml:space="preserve">, while normalised noise energy decreased by 0.65 dB</w:t>
-      </w:r>
-      <w:r>
-        <w:t xml:space="preserve"> </w:t>
-      </w:r>
-      <w:r>
-        <w:t xml:space="preserve">(Kappen et al., 2022)</w:t>
-      </w:r>
-      <w:r>
-        <w:t xml:space="preserve">. This reflects simultaneous physiological arousal and enhanced phonatory control. Secondly, personality pathology dimensions were found to selectively moderate these stress responses: Negative Affectivity was found to amplify acute pitch elevation</w:t>
-      </w:r>
-      <w:r>
-        <w:t xml:space="preserve"> </w:t>
-      </w:r>
-      <w:r>
-        <w:t xml:space="preserve">(Duijndam, Nas, Willems, &amp; Bachrach, 2025)</w:t>
-      </w:r>
-      <w:r>
-        <w:t xml:space="preserve">, while Psychoticism (and Antagonism) was found to prolong post-stressor vocal tension. Thirdly, brief EMA-based personality assessments (15 items assessed repeatedly) were found to be as predictive as comprehensive single-occasion questionnaires (220 items), while providing superior precision for estimating moderation effects. These findings broaden the research on context-sensitive personality assessment by establishing vocal acoustics as an additional, unobtrusive method of capturing real-time psychophysiological responses to naturalistic stressors.</w:t>
-      </w:r>
-    </w:p>
-    <w:bookmarkStart w:id="42" w:name="X87d488a3620be916e7b7faf7035b42806c5c11c"/>
-    <w:p>
-      <w:pPr>
-        <w:pStyle w:val="berschrift2"/>
-      </w:pPr>
-      <w:r>
-        <w:t xml:space="preserve">Vocal Acoustics as Passive Indicators of Situational Stress</w:t>
-      </w:r>
-    </w:p>
-    <w:p>
-      <w:pPr>
-        <w:pStyle w:val="FirstParagraph"/>
-      </w:pPr>
-      <w:r>
-        <w:t xml:space="preserve">The robust main effects of exam stress on vocal production show that acoustic features are sensitive to naturalistic psychological stressors, even when controlling for individual differences. The 3.27 Hz elevation in fundamental frequency observed during pre-exam stress is consistent with extensive psychophysiological research linking autonomic arousal to increased laryngeal muscle tension and subglottal pressure. Importantly, this effect emerged in ecologically valid recordings (i.e., reading tasks completed in participants’ natural environments) rather than laboratory-induced stress paradigms. This demonstrates that vocal markers can detect stress responses as they unfold in everyday contexts.</w:t>
-      </w:r>
-    </w:p>
-    <w:p>
-      <w:pPr>
-        <w:pStyle w:val="Textkrper"/>
-      </w:pPr>
-      <w:r>
-        <w:t xml:space="preserve">The concurrent decrease in normalised noise energy, indicating reduced glottal turbulence and more regular phonation, reveals a more nuanced picture than that of simple stress-induced vocal degradation. Rather than destabilizing voice production, exam stress appears to induce a</w:t>
-      </w:r>
-      <w:r>
-        <w:t xml:space="preserve"> </w:t>
-      </w:r>
-      <w:r>
-        <w:t xml:space="preserve">“controlled tension”</w:t>
-      </w:r>
-      <w:r>
-        <w:t xml:space="preserve"> </w:t>
-      </w:r>
-      <w:r>
-        <w:t xml:space="preserve">state involving heightened physiological activation (as indexed by F0) coupled with compensatory motor control (as indexed by cleaner phonation)</w:t>
-      </w:r>
-      <w:r>
-        <w:t xml:space="preserve"> </w:t>
-      </w:r>
-      <w:r>
-        <w:t xml:space="preserve">(Brockmann-Bauser, Bohlender, &amp; Mehta, 2018; Van Puyvelde, Neyt, McGlone, &amp; Pattyn, 2018)</w:t>
-      </w:r>
-      <w:r>
-        <w:t xml:space="preserve">. This pattern may reflect performance-oriented vocal behavior under evaluative conditions, where speakers unconsciously adopt more effortful, precise articulation to maintain communicative effectiveness despite internal arousal. From a theoretical perspective, this dissociation between arousal-related (F0) and control-related (NNE) acoustic dimensions suggests that vocal stress signatures are multidimensional, with different acoustic features indicating distinct underlying processes.</w:t>
-      </w:r>
-    </w:p>
-    <w:p>
-      <w:pPr>
-        <w:pStyle w:val="Textkrper"/>
-      </w:pPr>
-      <w:r>
-        <w:t xml:space="preserve">The minimal recovery effects (</w:t>
-      </w:r>
-      <m:oMath>
-        <m:sSub>
-          <m:e>
-            <m:r>
-              <m:t>β</m:t>
-            </m:r>
-          </m:e>
-          <m:sub>
-            <m:r>
-              <m:t>2</m:t>
-            </m:r>
-          </m:sub>
-        </m:sSub>
-        <m:r>
-          <m:rPr>
-            <m:sty m:val="p"/>
-          </m:rPr>
-          <m:t>≈</m:t>
-        </m:r>
-      </m:oMath>
-      <w:r>
-        <w:t xml:space="preserve"> </w:t>
-      </w:r>
-      <w:r>
-        <w:t xml:space="preserve">0 for F0;</w:t>
-      </w:r>
-      <w:r>
-        <w:t xml:space="preserve"> </w:t>
-      </w:r>
-      <m:oMath>
-        <m:sSub>
-          <m:e>
-            <m:r>
-              <m:t>β</m:t>
-            </m:r>
-          </m:e>
-          <m:sub>
-            <m:r>
-              <m:t>2</m:t>
-            </m:r>
-          </m:sub>
-        </m:sSub>
-      </m:oMath>
-      <w:r>
-        <w:t xml:space="preserve"> </w:t>
-      </w:r>
-      <w:r>
-        <w:t xml:space="preserve">= -0.22 dB with 95% CrI including zero for NNE) indicate that stress-induced vocal changes persisted beyond exam completion</w:t>
-      </w:r>
-      <w:r>
-        <w:t xml:space="preserve"> </w:t>
-      </w:r>
-      <w:r>
-        <w:t xml:space="preserve">(Hunter &amp; Titze, 2009)</w:t>
-      </w:r>
-      <w:r>
-        <w:t xml:space="preserve">. F0 remained approximately 3 Hz above baseline during the post-exam assessment, while NNE showed no clear evidence of normalization. This temporal pattern suggests that acoustic stress markers may recover more slowly than some peripheral physiological indicators [e.g., heart rate;</w:t>
-      </w:r>
-      <w:r>
-        <w:t xml:space="preserve"> </w:t>
-      </w:r>
-      <w:r>
-        <w:t xml:space="preserve">Helou, Rosen, Wang, and Verdolini Abbott (2018)</w:t>
-      </w:r>
-      <w:r>
-        <w:t xml:space="preserve">], though our sparse sampling design limits firm conclusions about recovery dynamics. Future work employing dense temporal sampling, enabled by smartphone-based voice collection triggered multiple times daily, could characterise individual stress reactivity and recovery trajectories more precisely over longer periods. This temporal pattern extends beyond the typical assessment window and points to a limitation of our sparse-sampling design. While this design effectively captured broad stress phases (baseline, anticipation and the immediate aftermath), it could not resolve the finer dynamics of recovery. Future work employing dense temporal sampling, enabled by smartphone-based voice collection triggered multiple times daily, could characterise individual stress reactivity and recovery trajectories more precisely over longer periods.</w:t>
-      </w:r>
-    </w:p>
-    <w:bookmarkEnd w:id="42"/>
-    <w:bookmarkStart w:id="43" w:name="X10dced08f79ee7836bdf45511d9ee0a9ab3a4ac"/>
-    <w:p>
-      <w:pPr>
-        <w:pStyle w:val="berschrift2"/>
-      </w:pPr>
-      <w:r>
-        <w:t xml:space="preserve">Personality Pathology and Context-Dependent Vocal Expression</w:t>
-      </w:r>
-    </w:p>
-    <w:p>
-      <w:pPr>
-        <w:pStyle w:val="FirstParagraph"/>
-      </w:pPr>
-      <w:r>
-        <w:t xml:space="preserve">Against the backdrop of these modest average effects (3.27 Hz for F0 and 0.79 dB for NNE), the magnitude of the personality moderation effects was comparable or larger, demonstrating substantial individual heterogeneity in the acoustic manifestation of stress. This finding directly addresses the special issue’s emphasis on person-environment interactions: personality traits do not merely predict fixed behavioural tendencies, but actively influence</w:t>
+        <w:t xml:space="preserve">Across an ecologically valid academic stressor, we observed reliable stress-related changes in two complementary vocal parameters, fundamental frequency (F0) and normalized noise energy (NNE), and found</w:t>
       </w:r>
       <w:r>
         <w:t xml:space="preserve"> </w:t>
@@ -2582,89 +2036,13 @@
           <w:i/>
           <w:iCs/>
         </w:rPr>
-        <w:t xml:space="preserve">how individuals respond to specific situational contexts</w:t>
-      </w:r>
-      <w:r>
-        <w:t xml:space="preserve">.</w:t>
-      </w:r>
-    </w:p>
-    <w:p>
-      <w:pPr>
-        <w:pStyle w:val="Textkrper"/>
-      </w:pPr>
-      <w:r>
-        <w:t xml:space="preserve">Negative affectivity, characterised by emotional lability, anxiety and insecurity in separation, reliably amplifies stress-induced pitch elevation</w:t>
-      </w:r>
-      <w:r>
-        <w:t xml:space="preserve"> </w:t>
-      </w:r>
-      <w:r>
-        <w:t xml:space="preserve">(Evans et al., 2016; Pisanski et al., 2016)</w:t>
-      </w:r>
-      <w:r>
-        <w:t xml:space="preserve">. Individuals scoring one standard deviation above the mean for Negative Affectivity exhibited a total F0 increase of approximately 6.4 Hz (3.27 Hz baseline effect +3.14 Hz moderation), which is almost double the average stress response. This pattern aligns with theoretical models of negative affectivity as a core vulnerability factor for stress reactivity, reflecting heightened sensitivity to threat cues and dysregulated autonomic arousal</w:t>
-      </w:r>
-      <w:r>
-        <w:t xml:space="preserve"> </w:t>
-      </w:r>
-      <w:r>
-        <w:t xml:space="preserve">(Barlow, Ellard, Sauer-Zavala, Bullis, &amp; Carl, 2014)</w:t>
-      </w:r>
-      <w:r>
-        <w:t xml:space="preserve">. Importantly, this moderation was specific to the acute stress phase (pre-exam) and to F0 rather than noise parameters. This suggests that negative affectivity primarily amplifies the arousal-driven component of stress responses rather than destabilising vocal production more broadly.</w:t>
-      </w:r>
-    </w:p>
-    <w:p>
-      <w:pPr>
-        <w:pStyle w:val="Textkrper"/>
-      </w:pPr>
-      <w:r>
-        <w:t xml:space="preserve">Antagonism showed the opposite temporal pattern, selectively moderating the</w:t>
-      </w:r>
-      <w:r>
-        <w:t xml:space="preserve"> </w:t>
-      </w:r>
-      <w:r>
-        <w:rPr>
-          <w:b/>
-          <w:bCs/>
-        </w:rPr>
-        <w:t xml:space="preserve">recovery contrast</w:t>
-      </w:r>
-      <w:r>
-        <w:t xml:space="preserve"> </w:t>
-      </w:r>
-      <w:r>
-        <w:t xml:space="preserve">(post-exam vs. pre-exam) rather than the initial stress reactivity. Individuals high in Antagonism exhibited continued F0 elevation following the exam (2.89 Hz per SD), while others showed normalization. This sustained vocal tension may reflect difficulty disengaging from evaluative contexts, which aligns with the core features of antagonism: hypersensitivity to perceived slights, hostile attribution biases and impaired stress recovery</w:t>
-      </w:r>
-      <w:r>
-        <w:t xml:space="preserve"> </w:t>
-      </w:r>
-      <w:r>
-        <w:t xml:space="preserve">(Wilkowski &amp; Robinson, 2010)</w:t>
-      </w:r>
-      <w:r>
-        <w:t xml:space="preserve">. From a clinical perspective, this finding suggests that different personality pathology dimensions confer vulnerability at different phases of the stress-response cycle: Negative Affectivity increases acute reactivity, while Antagonism impairs subsequent regulation.</w:t>
-      </w:r>
-    </w:p>
-    <w:p>
-      <w:pPr>
-        <w:pStyle w:val="Textkrper"/>
-      </w:pPr>
-      <w:r>
-        <w:t xml:space="preserve">The domain-specificity of these moderation effects—Detachment, Disinhibition, and Psychoticism showed minimal reliable moderation—is theoretically informative. Rather than reflecting a general</w:t>
-      </w:r>
-      <w:r>
-        <w:t xml:space="preserve"> </w:t>
-      </w:r>
-      <w:r>
-        <w:t xml:space="preserve">“personality dysregulation”</w:t>
-      </w:r>
-      <w:r>
-        <w:t xml:space="preserve"> </w:t>
-      </w:r>
-      <w:r>
-        <w:t xml:space="preserve">factor, vocal stress reactivity appears to be specifically linked to dimensions involving</w:t>
+        <w:t xml:space="preserve">selective, domain- and phase-specific moderation</w:t>
+      </w:r>
+      <w:r>
+        <w:t xml:space="preserve"> </w:t>
+      </w:r>
+      <w:r>
+        <w:t xml:space="preserve">by PID-5 trait domains. In addition, repeated brief EMA-based trait assessment achieved</w:t>
       </w:r>
       <w:r>
         <w:t xml:space="preserve"> </w:t>
@@ -2674,13 +2052,13 @@
           <w:i/>
           <w:iCs/>
         </w:rPr>
-        <w:t xml:space="preserve">emotional sensitivity</w:t>
-      </w:r>
-      <w:r>
-        <w:t xml:space="preserve"> </w:t>
-      </w:r>
-      <w:r>
-        <w:t xml:space="preserve">(Negative Affectivity) and</w:t>
+        <w:t xml:space="preserve">comparable predictive accuracy</w:t>
+      </w:r>
+      <w:r>
+        <w:t xml:space="preserve"> </w:t>
+      </w:r>
+      <w:r>
+        <w:t xml:space="preserve">to a complete baseline PID-5 questionnaire while yielding</w:t>
       </w:r>
       <w:r>
         <w:t xml:space="preserve"> </w:t>
@@ -2690,22 +2068,43 @@
           <w:i/>
           <w:iCs/>
         </w:rPr>
-        <w:t xml:space="preserve">interpersonal dysfunction</w:t>
-      </w:r>
-      <w:r>
-        <w:t xml:space="preserve"> </w:t>
-      </w:r>
-      <w:r>
-        <w:t xml:space="preserve">(Antagonism). This specificity reinforces dimensional models such as the Alternative Model for Personality Disorders [AMPD;</w:t>
-      </w:r>
-      <w:r>
-        <w:t xml:space="preserve"> </w:t>
-      </w:r>
-      <w:r>
-        <w:t xml:space="preserve">Widiger and McCabe (2020)</w:t>
-      </w:r>
-      <w:r>
-        <w:t xml:space="preserve">], which posit that different pathological traits involve distinct mechanisms rather than representing severity along a single continuum.</w:t>
+        <w:t xml:space="preserve">greater precision</w:t>
+      </w:r>
+      <w:r>
+        <w:t xml:space="preserve"> </w:t>
+      </w:r>
+      <w:r>
+        <w:t xml:space="preserve">in key moderation estimates. Together, these findings support transactional accounts of personality pathology by showing that maladaptive trait domains are expressed not only in average tendencies, but also in</w:t>
+      </w:r>
+      <w:r>
+        <w:t xml:space="preserve"> </w:t>
+      </w:r>
+      <w:r>
+        <w:rPr>
+          <w:i/>
+          <w:iCs/>
+        </w:rPr>
+        <w:t xml:space="preserve">how individuals’ psychophysiological responses change across situational demands and recovery periods</w:t>
+      </w:r>
+      <w:r>
+        <w:t xml:space="preserve">.</w:t>
+      </w:r>
+    </w:p>
+    <w:bookmarkStart w:id="40" w:name="X23153e9908c4187b70a1c6f150a54c45c64ab58"/>
+    <w:p>
+      <w:pPr>
+        <w:pStyle w:val="berschrift3"/>
+      </w:pPr>
+      <w:r>
+        <w:t xml:space="preserve">Vocal acoustics as objective indicators of situational stress.</w:t>
+      </w:r>
+    </w:p>
+    <w:p>
+      <w:pPr>
+        <w:pStyle w:val="FirstParagraph"/>
+      </w:pPr>
+      <w:r>
+        <w:t xml:space="preserve">Exam-related stress produced dissociable changes in vocal production. Consistent with prior psychophysiological work, F0 increased during the pre-exam assessment, indicating heightened laryngeal muscle tension and autonomic arousal (Giddens et al., 2013; Scherer, 2003). Importantly, this effect emerged in a real-world evaluative context rather than an experimentally induced laboratory stressor, supporting the ecological validity of vocal pitch as an objective marker of stress reactivity in everyday life.</w:t>
       </w:r>
     </w:p>
     <w:p>
@@ -2713,40 +2112,35 @@
         <w:pStyle w:val="Textkrper"/>
       </w:pPr>
       <w:r>
-        <w:t xml:space="preserve">Critically, NNE and F0 showed</w:t>
-      </w:r>
-      <w:r>
-        <w:t xml:space="preserve"> </w:t>
-      </w:r>
-      <w:r>
-        <w:rPr>
-          <w:b/>
-          <w:bCs/>
-        </w:rPr>
-        <w:t xml:space="preserve">domain-specific and phase-specific modulation patterns</w:t>
-      </w:r>
-      <w:r>
-        <w:t xml:space="preserve">. While Negative Affectivity and Antagonism modulated F0 during stress and recovery respectively, NNE was uniquely modulated by Psychoticism during the recovery phase (</w:t>
-      </w:r>
-      <m:oMath>
-        <m:sSub>
-          <m:e>
-            <m:r>
-              <m:t>γ</m:t>
-            </m:r>
-          </m:e>
-          <m:sub>
-            <m:r>
-              <m:t>2</m:t>
-            </m:r>
-          </m:sub>
-        </m:sSub>
-      </m:oMath>
-      <w:r>
-        <w:t xml:space="preserve"> </w:t>
-      </w:r>
-      <w:r>
-        <w:t xml:space="preserve">= 0.88 dB, PD = 0.96). This triple dissociation—across personality domains, acoustic parameters, and temporal phases—has important theoretical implications.</w:t>
+        <w:t xml:space="preserve">In contrast to a simple</w:t>
+      </w:r>
+      <w:r>
+        <w:t xml:space="preserve"> </w:t>
+      </w:r>
+      <w:r>
+        <w:t xml:space="preserve">“vocal degradation”</w:t>
+      </w:r>
+      <w:r>
+        <w:t xml:space="preserve"> </w:t>
+      </w:r>
+      <w:r>
+        <w:t xml:space="preserve">account, NNE decreased by 0.79 dB during stress, indicating a more periodic, less noisy signal. This pattern suggests that evaluative stress can involve not only arousal-related activation (indexed by F0) but also</w:t>
+      </w:r>
+      <w:r>
+        <w:t xml:space="preserve"> </w:t>
+      </w:r>
+      <w:r>
+        <w:rPr>
+          <w:i/>
+          <w:iCs/>
+        </w:rPr>
+        <w:t xml:space="preserve">compensatory phonatory control</w:t>
+      </w:r>
+      <w:r>
+        <w:t xml:space="preserve"> </w:t>
+      </w:r>
+      <w:r>
+        <w:t xml:space="preserve">(indexed by reduced glottal noise). Under performance-oriented conditions, individuals may unconsciously adopt more effortful or pressed phonation that increases periodicity, even while physiological arousal rises. This arousal–control dissociation implies that stress responses in the voice are multidimensional rather than unitary, and that different personality domains may preferentially shape different components of the response.</w:t>
       </w:r>
     </w:p>
     <w:p>
@@ -2754,29 +2148,214 @@
         <w:pStyle w:val="Textkrper"/>
       </w:pPr>
       <w:r>
-        <w:t xml:space="preserve">First, it suggests that vocal stress responses are</w:t>
-      </w:r>
-      <w:r>
-        <w:t xml:space="preserve"> </w:t>
-      </w:r>
-      <w:r>
-        <w:rPr>
-          <w:b/>
-          <w:bCs/>
-        </w:rPr>
-        <w:t xml:space="preserve">multidimensional</w:t>
-      </w:r>
-      <w:r>
-        <w:t xml:space="preserve">, comprising at least two dissociable components: (1) arousal-driven pitch changes (F0) sensitive to internalizing traits during stress exposure, and (2) phonatory control mechanisms (NNE) influenced by thought disorder characteristics during recovery. Second, the Psychoticism effect’s specificity to the recovery phase may reflect disrupted self-monitoring or altered interoceptive awareness characteristic of this domain</w:t>
-      </w:r>
-      <w:r>
-        <w:t xml:space="preserve"> </w:t>
-      </w:r>
-      <w:r>
-        <w:t xml:space="preserve">(Li et al., 2018)</w:t>
-      </w:r>
-      <w:r>
-        <w:t xml:space="preserve">. While most individuals maintain compensatory vocal control after stress (as indicated by minimal NNE recovery main effects), high-psychoticism individuals show increased glottal noise, possibly reflecting reduced attention to phonatory precision or slower physiological de-escalation.</w:t>
+        <w:t xml:space="preserve">Notably, average</w:t>
+      </w:r>
+      <w:r>
+        <w:t xml:space="preserve"> </w:t>
+      </w:r>
+      <w:r>
+        <w:rPr>
+          <w:i/>
+          <w:iCs/>
+        </w:rPr>
+        <w:t xml:space="preserve">recovery effects</w:t>
+      </w:r>
+      <w:r>
+        <w:t xml:space="preserve"> </w:t>
+      </w:r>
+      <w:r>
+        <w:t xml:space="preserve">were weak for both parameters over the short post-exam window. Because exam grades were communicated to participants immediately upon completion (via automated Moodle scoring), the persistence of stress-related vocal changes at T3 cannot be attributed to lingering uncertainty about the outcome. Rather, the absence of clear mean-level recovery likely reflects the slow decay of physiological activation following stress, individual differences in recovery speed, or both. These considerations highlight the value of modeling heterogeneity in recovery trajectories rather than relying solely on mean-level recovery effects. In this sense, recovery may represent a particularly sensitive phase for revealing individual differences that are obscured at the level of average responses.</w:t>
+      </w:r>
+    </w:p>
+    <w:bookmarkEnd w:id="40"/>
+    <w:bookmarkStart w:id="45" w:name="X1fa8ff55924d531ef75d279f0def8f39c379b57"/>
+    <w:p>
+      <w:pPr>
+        <w:pStyle w:val="berschrift3"/>
+      </w:pPr>
+      <w:r>
+        <w:t xml:space="preserve">Domain- and phase-specific moderation of vocal stress responses.</w:t>
+      </w:r>
+    </w:p>
+    <w:p>
+      <w:pPr>
+        <w:pStyle w:val="FirstParagraph"/>
+      </w:pPr>
+      <w:r>
+        <w:t xml:space="preserve">Given the absence of prior research on personality moderation of vocal stress markers, we adopted an exploratory approach for most PID-5 domains, specifying a directional hypothesis only for Negative Affectivity. The resulting pattern provides evidence that personality pathology domains do not exert broad, uniform effects; instead, they appear to moderate</w:t>
+      </w:r>
+      <w:r>
+        <w:t xml:space="preserve"> </w:t>
+      </w:r>
+      <w:r>
+        <w:rPr>
+          <w:i/>
+          <w:iCs/>
+        </w:rPr>
+        <w:t xml:space="preserve">specific acoustic parameters at specific phases</w:t>
+      </w:r>
+      <w:r>
+        <w:t xml:space="preserve"> </w:t>
+      </w:r>
+      <w:r>
+        <w:t xml:space="preserve">of the stress-response cycle.</w:t>
+      </w:r>
+    </w:p>
+    <w:bookmarkStart w:id="41" w:name="X3ef84ce2e553031ca611ace5c701b62ae6a9aca"/>
+    <w:p>
+      <w:pPr>
+        <w:pStyle w:val="berschrift4"/>
+      </w:pPr>
+      <w:r>
+        <w:t xml:space="preserve">Negative Affectivity: amplified acute arousal reactivity.</w:t>
+      </w:r>
+    </w:p>
+    <w:p>
+      <w:pPr>
+        <w:pStyle w:val="FirstParagraph"/>
+      </w:pPr>
+      <w:r>
+        <w:t xml:space="preserve">As predicted, Negative Affectivity reliably amplified stress-induced increases in F0. Individuals higher in Negative Affectivity showed a stronger pitch elevation during anticipatory stress, consistent with models linking this domain to heightened threat vigilance, emotional lability, and sympathetic activation (Lahey, 2009; Ormel et al., 2013). The specificity of the effect to</w:t>
+      </w:r>
+      <w:r>
+        <w:t xml:space="preserve"> </w:t>
+      </w:r>
+      <w:r>
+        <w:rPr>
+          <w:i/>
+          <w:iCs/>
+        </w:rPr>
+        <w:t xml:space="preserve">F0 during the stress phase</w:t>
+      </w:r>
+      <w:r>
+        <w:t xml:space="preserve">, rather than to NNE or to recovery, supports the interpretation that Negative Affectivity primarily modulates arousal-driven pathways (i.e., the autonomic component of the response), rather than broadly destabilizing vocal output.</w:t>
+      </w:r>
+    </w:p>
+    <w:bookmarkEnd w:id="41"/>
+    <w:bookmarkStart w:id="42" w:name="Xc5f2e79781ad72bd9222abef79a4de129254a88"/>
+    <w:p>
+      <w:pPr>
+        <w:pStyle w:val="berschrift4"/>
+      </w:pPr>
+      <w:r>
+        <w:t xml:space="preserve">Antagonism: evidence for heterogeneous post-stressor trajectories.</w:t>
+      </w:r>
+    </w:p>
+    <w:p>
+      <w:pPr>
+        <w:pStyle w:val="FirstParagraph"/>
+      </w:pPr>
+      <w:r>
+        <w:t xml:space="preserve">Antagonism showed its strongest association with the</w:t>
+      </w:r>
+      <w:r>
+        <w:t xml:space="preserve"> </w:t>
+      </w:r>
+      <w:r>
+        <w:rPr>
+          <w:i/>
+          <w:iCs/>
+        </w:rPr>
+        <w:t xml:space="preserve">recovery contrast</w:t>
+      </w:r>
+      <w:r>
+        <w:t xml:space="preserve"> </w:t>
+      </w:r>
+      <w:r>
+        <w:t xml:space="preserve">for F0, suggesting that individuals higher on antagonistic traits may exhibit different post-stressor trajectories of arousal. Because the average recovery effect in the sample was near zero, this pattern is best interpreted not as a robust population-level</w:t>
+      </w:r>
+      <w:r>
+        <w:t xml:space="preserve"> </w:t>
+      </w:r>
+      <w:r>
+        <w:t xml:space="preserve">“impaired recovery,”</w:t>
+      </w:r>
+      <w:r>
+        <w:t xml:space="preserve"> </w:t>
+      </w:r>
+      <w:r>
+        <w:t xml:space="preserve">but as</w:t>
+      </w:r>
+      <w:r>
+        <w:t xml:space="preserve"> </w:t>
+      </w:r>
+      <w:r>
+        <w:rPr>
+          <w:i/>
+          <w:iCs/>
+        </w:rPr>
+        <w:t xml:space="preserve">preliminary evidence of heterogeneity</w:t>
+      </w:r>
+      <w:r>
+        <w:t xml:space="preserve"> </w:t>
+      </w:r>
+      <w:r>
+        <w:t xml:space="preserve">in the degree to which arousal persists once the acute stressor has ended. One plausible mechanism may involve prolonged engagement with the evaluative episode (e.g., continued anger focus rumination, irritability, or interpersonal conflict in the aftermath), which could maintain physiological activation beyond the stressor offset. However, resolving whether this reflects affective inertia, continued contextual activation, or other processes will require denser post-stressor sampling and measures of post-exam cognitions and contexts.</w:t>
+      </w:r>
+    </w:p>
+    <w:bookmarkEnd w:id="42"/>
+    <w:bookmarkStart w:id="43" w:name="Xbbb3b6018f8c7cf14515e1185c42749db451109"/>
+    <w:p>
+      <w:pPr>
+        <w:pStyle w:val="berschrift4"/>
+      </w:pPr>
+      <w:r>
+        <w:t xml:space="preserve">Psychoticism: selective modulation of voice quality during recovery.</w:t>
+      </w:r>
+    </w:p>
+    <w:p>
+      <w:pPr>
+        <w:pStyle w:val="FirstParagraph"/>
+      </w:pPr>
+      <w:r>
+        <w:t xml:space="preserve">Psychoticism showed minimal moderation of F0, aligning with mixed prior evidence on physiological stress reactivity in schizotypy-related traits. However, Psychoticism uniquely moderated</w:t>
+      </w:r>
+      <w:r>
+        <w:t xml:space="preserve"> </w:t>
+      </w:r>
+      <w:r>
+        <w:rPr>
+          <w:i/>
+          <w:iCs/>
+        </w:rPr>
+        <w:t xml:space="preserve">NNE during recovery</w:t>
+      </w:r>
+      <w:r>
+        <w:t xml:space="preserve">, with higher Psychoticism associated with increased glottal noise (less negative NNE) post-exam. This specificity to a voice quality parameter, and to the recovery phase, suggests that Psychoticism may be linked less to the magnitude of acute arousal and more to processes involved in stabilizing phonatory control after stress exposure. One interpretation is that cognitive–perceptual dysregulation may compromise adaptive recalibration of motor control once stress cues recede, yielding less stable phonation. Alternative explanations are also plausible, including persistent autonomic dysregulation or context-dependent changes in speech effort. Discriminating among these accounts will require concurrent measurement of autonomic markers (e.g., heart rate variability) and, ideally, more continuous sampling across the recovery period.</w:t>
+      </w:r>
+    </w:p>
+    <w:bookmarkEnd w:id="43"/>
+    <w:bookmarkStart w:id="44" w:name="Xf93faba72ec9a3390c307e6af7d1d009e518683"/>
+    <w:p>
+      <w:pPr>
+        <w:pStyle w:val="berschrift4"/>
+      </w:pPr>
+      <w:r>
+        <w:t xml:space="preserve">Detachment and Disinhibition: limited evidence for moderation.</w:t>
+      </w:r>
+    </w:p>
+    <w:p>
+      <w:pPr>
+        <w:pStyle w:val="FirstParagraph"/>
+      </w:pPr>
+      <w:r>
+        <w:t xml:space="preserve">Detachment showed weak evidence for</w:t>
+      </w:r>
+      <w:r>
+        <w:t xml:space="preserve"> </w:t>
+      </w:r>
+      <w:r>
+        <w:rPr>
+          <w:i/>
+          <w:iCs/>
+        </w:rPr>
+        <w:t xml:space="preserve">improved</w:t>
+      </w:r>
+      <w:r>
+        <w:t xml:space="preserve"> </w:t>
+      </w:r>
+      <w:r>
+        <w:t xml:space="preserve">rather than impaired F0 recovery (PD = 0.88, negative coefficient). This pattern is noteworthy because it runs counter to predictions derived from the emotional inertia literature, which links restricted affectivity and anhedonia to prolonged negative states and impaired affect repair (Koval et al., 2015; Kuppens et al., 2010). One possible interpretation is that the emotional blunting characteristic of Detachment may attenuate not only positive emotional experiences but also sustained physiological activation following stress: if high-Detachment individuals are less engaged with the evaluative implications of the stressor, they may show faster normalization simply because there is less activation to resolve. Given the modest strength of this effect, it should be treated cautiously and may represent sampling variability, but it raises the possibility that restricted affectivity could function as a context-specific protective factor in acute stress—even if it reflects broader affective impairment in other domains.</w:t>
       </w:r>
     </w:p>
     <w:p>
@@ -2784,17 +2363,40 @@
         <w:pStyle w:val="Textkrper"/>
       </w:pPr>
       <w:r>
-        <w:t xml:space="preserve">This domain-specificity has practical implications for voice-based digital phenotyping. F0 appears most informative for detecting internalizing pathology and acute stress reactivity, whereas NNE may index thought disorder symptoms and recovery processes. Multivariate approaches incorporating both dimensions could enhance phenotyping precision by capturing complementary aspects of personality-stress interactions.</w:t>
-      </w:r>
-    </w:p>
-    <w:bookmarkEnd w:id="43"/>
-    <w:bookmarkStart w:id="44" w:name="Xb07ecca38f379bd96c97d2358ad325ba78c3dae"/>
-    <w:p>
-      <w:pPr>
-        <w:pStyle w:val="berschrift2"/>
-      </w:pPr>
-      <w:r>
-        <w:t xml:space="preserve">Methodological Innovation: Multimodal Ambulatory Assessment</w:t>
+        <w:t xml:space="preserve">Disinhibition showed no meaningful moderation of either acoustic parameter (all PD &lt; 0.75). This null finding is theoretically coherent rather than merely uninformative. Unlike Negative Affectivity, which reflects arousal sensitivity and emotional reactivity, Disinhibition is defined by impulsivity, irresponsibility, and poor behavioral control—characteristics pertaining to volitional action regulation rather than automatic physiological processes (Krueger et al., 2012). Meta-analytic evidence indicates that conscientiousness-related traits show weak associations with physiological stress responses despite moderating subjective stress perception and coping behaviors (Luo et al., 2023). The present findings extend this dissociation to vocal acoustics: because F0 elevation reflects automatic autonomic mechanisms (laryngeal tension from sympathetic activation) rather than behavioral control processes, Disinhibition—which governs volitional rather than automatic responses—would not be expected to moderate this pathway. More broadly, these results reinforce the conclusion that moderation effects are not ubiquitous across PID-5 domains but are</w:t>
+      </w:r>
+      <w:r>
+        <w:t xml:space="preserve"> </w:t>
+      </w:r>
+      <w:r>
+        <w:rPr>
+          <w:i/>
+          <w:iCs/>
+        </w:rPr>
+        <w:t xml:space="preserve">selective and mechanism-specific</w:t>
+      </w:r>
+      <w:r>
+        <w:t xml:space="preserve">, with different domains operating through distinct psychophysiological pathways</w:t>
+      </w:r>
+      <w:r>
+        <w:t xml:space="preserve"> </w:t>
+      </w:r>
+      <w:r>
+        <w:t xml:space="preserve">(Calà et al., 2025)</w:t>
+      </w:r>
+      <w:r>
+        <w:t xml:space="preserve">.</w:t>
+      </w:r>
+    </w:p>
+    <w:bookmarkEnd w:id="44"/>
+    <w:bookmarkEnd w:id="45"/>
+    <w:bookmarkStart w:id="46" w:name="X714fc978ee672846c24c61f892659f480d3aaf7"/>
+    <w:p>
+      <w:pPr>
+        <w:pStyle w:val="berschrift3"/>
+      </w:pPr>
+      <w:r>
+        <w:t xml:space="preserve">Implications for transactional models of personality pathology.</w:t>
       </w:r>
     </w:p>
     <w:p>
@@ -2802,41 +2404,35 @@
         <w:pStyle w:val="FirstParagraph"/>
       </w:pPr>
       <w:r>
-        <w:t xml:space="preserve">A central contribution of this study is demonstrating the value of</w:t>
-      </w:r>
-      <w:r>
-        <w:t xml:space="preserve"> </w:t>
-      </w:r>
-      <w:r>
-        <w:rPr>
-          <w:b/>
-          <w:bCs/>
-        </w:rPr>
-        <w:t xml:space="preserve">integrating passive sensing (voice acoustics) with active self-report (EMA)</w:t>
-      </w:r>
-      <w:r>
-        <w:t xml:space="preserve"> </w:t>
-      </w:r>
-      <w:r>
-        <w:t xml:space="preserve">within a unified ambulatory assessment framework. This multimodal approach directly addresses the special issue’s call for methods that</w:t>
-      </w:r>
-      <w:r>
-        <w:t xml:space="preserve"> </w:t>
-      </w:r>
-      <w:r>
-        <w:t xml:space="preserve">“go beyond self-report to enhance ecological validity”</w:t>
-      </w:r>
-      <w:r>
-        <w:t xml:space="preserve"> </w:t>
-      </w:r>
-      <w:r>
-        <w:t xml:space="preserve">and</w:t>
-      </w:r>
-      <w:r>
-        <w:t xml:space="preserve"> </w:t>
-      </w:r>
-      <w:r>
-        <w:t xml:space="preserve">“capture dimensions of context…not easily accessible through EMA questionnaires alone.”</w:t>
+        <w:t xml:space="preserve">The dissociations observed across trait domains (Negative Affectivity, Antagonism, Psychoticism), acoustic parameters (F0 vs. NNE), and temporal phases (stress reactivity vs. recovery) are consistent with transactional models in which personality pathology shapes</w:t>
+      </w:r>
+      <w:r>
+        <w:t xml:space="preserve"> </w:t>
+      </w:r>
+      <w:r>
+        <w:rPr>
+          <w:i/>
+          <w:iCs/>
+        </w:rPr>
+        <w:t xml:space="preserve">how</w:t>
+      </w:r>
+      <w:r>
+        <w:t xml:space="preserve"> </w:t>
+      </w:r>
+      <w:r>
+        <w:t xml:space="preserve">individuals respond to contextual demands rather than simply predicting static levels of functioning (Bolger &amp; Zuckerman, 1995). In this view, different domains may map onto distinct stress-process mechanisms: Negative Affectivity primarily amplifies arousal reactivity; Antagonism may be linked to persistence of activation following stress; and Psychoticism may be associated with post-stressor instability in control-related vocal processes. Taken together, these findings underscore the importance of moving beyond global notions of</w:t>
+      </w:r>
+      <w:r>
+        <w:t xml:space="preserve"> </w:t>
+      </w:r>
+      <w:r>
+        <w:t xml:space="preserve">“stress reactivity”</w:t>
+      </w:r>
+      <w:r>
+        <w:t xml:space="preserve"> </w:t>
+      </w:r>
+      <w:r>
+        <w:t xml:space="preserve">in personality pathology research. The PID-5 domains do not appear to represent interchangeable indicators of generalized vulnerability; instead, they map onto partially dissociable psychophysiological pathways that are differentially engaged across phases of the stress-response cycle. This process-oriented interpretation is consistent with transactional models of personality pathology, which emphasize dynamic person–situation interactions rather than static trait effects (Bolger &amp; Zuckerman, 1995; Wright &amp; Simms, 2016). More broadly, the results suggest that the theoretical value of the PID-5 lies not only in its descriptive coverage of maladaptive traits, but also in its potential to guide mechanistically informed hypotheses about when, how, and through which biological channels personality pathology is expressed in everyday life. Importantly, these interpretations remain provisional and should be tested in designs that incorporate richer characterization of situational features and more continuous measurement during recovery.</w:t>
       </w:r>
     </w:p>
     <w:p>
@@ -2844,7 +2440,38 @@
         <w:pStyle w:val="Textkrper"/>
       </w:pPr>
       <w:r>
-        <w:t xml:space="preserve">Voice recordings offer several advantages as a complement to traditional EMA:</w:t>
+        <w:t xml:space="preserve">At the same time, the present findings suggest that vocal acoustics can contribute to a more differentiated phenotyping of stress responses. Relying solely on pitch-based markers may primarily detect internalizing-related vulnerability (Negative Affectivity), whereas incorporating voice-quality indices may reveal additional processes relevant to cognitive–perceptual dysregulation (Psychoticism) or other domains. Future ambulatory work that models multiple vocal dimensions across multiple stressor types may help build more precise, trait-informed accounts of vulnerability and adaptation.</w:t>
+      </w:r>
+    </w:p>
+    <w:bookmarkEnd w:id="46"/>
+    <w:bookmarkStart w:id="47" w:name="X66030c2fc693eac000e95f9b4533afec6469aef"/>
+    <w:p>
+      <w:pPr>
+        <w:pStyle w:val="berschrift3"/>
+      </w:pPr>
+      <w:r>
+        <w:t xml:space="preserve">Methodological contribution: intensive ambulatory trait assessment.</w:t>
+      </w:r>
+    </w:p>
+    <w:p>
+      <w:pPr>
+        <w:pStyle w:val="FirstParagraph"/>
+      </w:pPr>
+      <w:r>
+        <w:t xml:space="preserve">A central methodological contribution of this project is to show that brief trait measurements assessed repeatedly via EMA can perform comparably to comprehensive baseline questionnaires for predicting vocal stress trajectories. Across models, out-of-sample predictive performance was similar for EMA-based and baseline-based PID-5 measures, indicating a substantial overlap in the trait variance they capture. However, EMA-based measurement yielded</w:t>
+      </w:r>
+      <w:r>
+        <w:t xml:space="preserve"> </w:t>
+      </w:r>
+      <w:r>
+        <w:rPr>
+          <w:i/>
+          <w:iCs/>
+        </w:rPr>
+        <w:t xml:space="preserve">more precise moderation estimates</w:t>
+      </w:r>
+      <w:r>
+        <w:t xml:space="preserve">, consistent with the idea that repeated sampling can reduce measurement error and stabilize person-level trait estimates. This distinction is important: even when overall predictive accuracy is equivalent, improved inferential precision can strengthen theory tests of trait-by-context interactions.</w:t>
       </w:r>
     </w:p>
     <w:p>
@@ -2852,128 +2479,17 @@
         <w:pStyle w:val="Textkrper"/>
       </w:pPr>
       <w:r>
-        <w:rPr>
-          <w:b/>
-          <w:bCs/>
-        </w:rPr>
-        <w:t xml:space="preserve">1. Reduced participant burden.</w:t>
-      </w:r>
-      <w:r>
-        <w:t xml:space="preserve"> </w:t>
-      </w:r>
-      <w:r>
-        <w:t xml:space="preserve">Voice samples require minimal active engagement (30-second reading tasks) compared to extended questionnaires, potentially increasing compliance in intensive longitudinal designs. Future implementations could leverage entirely passive collection during natural phone conversations or voice memos, eliminating participant burden entirely.</w:t>
-      </w:r>
-    </w:p>
-    <w:p>
-      <w:pPr>
-        <w:pStyle w:val="Textkrper"/>
-      </w:pPr>
-      <w:r>
-        <w:rPr>
-          <w:b/>
-          <w:bCs/>
-        </w:rPr>
-        <w:t xml:space="preserve">2. Objective psychophysiological data.</w:t>
-      </w:r>
-      <w:r>
-        <w:t xml:space="preserve"> </w:t>
-      </w:r>
-      <w:r>
-        <w:t xml:space="preserve">Unlike self-reported stress or mood—which are subject to awareness limitations, recall biases, and social desirability—acoustic features reflect automatic physiological processes (laryngeal tension, respiratory patterns) that operate below conscious control. This provides convergent validation of psychological states through a different measurement channel.</w:t>
-      </w:r>
-    </w:p>
-    <w:p>
-      <w:pPr>
-        <w:pStyle w:val="Textkrper"/>
-      </w:pPr>
-      <w:r>
-        <w:rPr>
-          <w:b/>
-          <w:bCs/>
-        </w:rPr>
-        <w:t xml:space="preserve">3. Temporal resolution.</w:t>
-      </w:r>
-      <w:r>
-        <w:t xml:space="preserve"> </w:t>
-      </w:r>
-      <w:r>
-        <w:t xml:space="preserve">Voice can be sampled at much higher frequencies than practical for questionnaire-based EMA. Smartphones could theoretically analyze every phone call, voice message, or interaction with voice assistants, providing dense time-series data on stress dynamics. Our sparse three-timepoint design represents a conservative implementation; continuous or event-triggered voice monitoring could reveal within-day fluctuations and acute stress episodes missed by scheduled assessments.</w:t>
-      </w:r>
-    </w:p>
-    <w:p>
-      <w:pPr>
-        <w:pStyle w:val="Textkrper"/>
-      </w:pPr>
-      <w:r>
-        <w:rPr>
-          <w:b/>
-          <w:bCs/>
-        </w:rPr>
-        <w:t xml:space="preserve">4. Ecological validity.</w:t>
-      </w:r>
-      <w:r>
-        <w:t xml:space="preserve"> </w:t>
-      </w:r>
-      <w:r>
-        <w:t xml:space="preserve">Voice samples collected via smartphone apps capture vocal behavior in participants’ natural environments and daily routines, rather than laboratory-constrained speech tasks. This enhances generalizability to real-world contexts where personality pathology actually manifests.</w:t>
-      </w:r>
-    </w:p>
-    <w:p>
-      <w:pPr>
-        <w:pStyle w:val="Textkrper"/>
-      </w:pPr>
-      <w:r>
-        <w:t xml:space="preserve">The comparable predictive accuracy of EMA versus baseline personality assessment (Section: Comparing EMA-Based and Baseline PID-5 Assessments) demonstrates that</w:t>
-      </w:r>
-      <w:r>
-        <w:t xml:space="preserve"> </w:t>
-      </w:r>
-      <w:r>
-        <w:rPr>
-          <w:b/>
-          <w:bCs/>
-        </w:rPr>
-        <w:t xml:space="preserve">intensive repeated measurement of brief personality indicators captures equivalent trait variance to comprehensive single-occasion questionnaires</w:t>
-      </w:r>
-      <w:r>
-        <w:t xml:space="preserve">. This finding has important implications for ambulatory assessment design: researchers need not administer extensive trait measures repeatedly when brief indicators assessed across multiple occasions provide comparable information</w:t>
-      </w:r>
-      <w:r>
-        <w:t xml:space="preserve"> </w:t>
-      </w:r>
-      <w:r>
-        <w:t xml:space="preserve">(Colpizzi, Trull, Sica, Haney, &amp; Caudek, 2025; Fleeson, 2001)</w:t>
-      </w:r>
-      <w:r>
-        <w:t xml:space="preserve">. The 29% narrower credible intervals for EMA-derived moderation estimates reflect enhanced precision through explicit modeling of measurement error across occasions—a key advantage when testing specific theoretical hypotheses about personality-context interactions.</w:t>
-      </w:r>
-    </w:p>
-    <w:p>
-      <w:pPr>
-        <w:pStyle w:val="Textkrper"/>
-      </w:pPr>
-      <w:r>
-        <w:t xml:space="preserve">However, the latent variable approach we employed is critical for realizing this advantage. Simply averaging repeated EMA assessments would lose precision by failing to separate true score variance from occasion-specific fluctuations. The measurement model framework treats each EMA occasion as a fallible indicator of an underlying latent trait, accumulating information across assessments to estimate stable individual differences. This methodological refinement is essential for ambulatory personality research and represents a concrete innovation aligned with the special issue’s goals</w:t>
-      </w:r>
-      <w:r>
-        <w:t xml:space="preserve"> </w:t>
-      </w:r>
-      <w:r>
-        <w:t xml:space="preserve">(Eid &amp; Diener, 2004)</w:t>
-      </w:r>
-      <w:r>
-        <w:t xml:space="preserve">.</w:t>
-      </w:r>
-    </w:p>
-    <w:bookmarkEnd w:id="44"/>
-    <w:bookmarkStart w:id="45" w:name="X89617f898948b37bb8c0a454e1f25a548b5facc"/>
-    <w:p>
-      <w:pPr>
-        <w:pStyle w:val="berschrift2"/>
-      </w:pPr>
-      <w:r>
-        <w:t xml:space="preserve">Temporal Dynamics and the Challenge of Sparse Sampling</w:t>
+        <w:t xml:space="preserve">These results support the feasibility of combining low-burden repeated trait assessment with objective acoustic markers in longitudinal designs, particularly when comprehensive questionnaires are impractical. At the same time, the present design relied on brief standardized voice recordings rather than continuous passive sensing. Extending this approach to more frequent recordings would allow stronger tests of within-person coupling and more detailed modeling of recovery dynamics.</w:t>
+      </w:r>
+    </w:p>
+    <w:bookmarkEnd w:id="47"/>
+    <w:bookmarkStart w:id="48" w:name="limitations-and-future-directions"/>
+    <w:p>
+      <w:pPr>
+        <w:pStyle w:val="berschrift3"/>
+      </w:pPr>
+      <w:r>
+        <w:t xml:space="preserve">Limitations and future directions.</w:t>
       </w:r>
     </w:p>
     <w:p>
@@ -2981,71 +2497,27 @@
         <w:pStyle w:val="FirstParagraph"/>
       </w:pPr>
       <w:r>
-        <w:t xml:space="preserve">Our analysis of within-person temporal covariation revealed a critical limitation: with only three measurement occasions per person, we could not reliably detect individual-level associations between momentary personality states and concurrent vocal acoustics. This finding underscores a fundamental tension in ambulatory assessment design between</w:t>
-      </w:r>
-      <w:r>
-        <w:t xml:space="preserve"> </w:t>
-      </w:r>
-      <w:r>
-        <w:rPr>
-          <w:b/>
-          <w:bCs/>
-        </w:rPr>
-        <w:t xml:space="preserve">temporal density</w:t>
-      </w:r>
-      <w:r>
-        <w:t xml:space="preserve"> </w:t>
-      </w:r>
-      <w:r>
-        <w:t xml:space="preserve">(many observations per person) and</w:t>
-      </w:r>
-      <w:r>
-        <w:t xml:space="preserve"> </w:t>
-      </w:r>
-      <w:r>
-        <w:rPr>
-          <w:b/>
-          <w:bCs/>
-        </w:rPr>
-        <w:t xml:space="preserve">participant burden</w:t>
-      </w:r>
-      <w:r>
-        <w:t xml:space="preserve"> </w:t>
-      </w:r>
-      <w:r>
-        <w:t xml:space="preserve">(feasibility of intensive protocols).</w:t>
-      </w:r>
-    </w:p>
-    <w:p>
-      <w:pPr>
-        <w:pStyle w:val="Textkrper"/>
-      </w:pPr>
-      <w:r>
-        <w:t xml:space="preserve">The random slopes models indicated substantial population-level heterogeneity in within-person associations (σ_β ≈ 2.9 Hz for Negative Affectivity), suggesting that individuals differ meaningfully in how their momentary affective states couple with vocal production. However, individual-level estimates were too imprecise to distinguish from zero (99.7% of credible intervals spanning zero), despite this population-level variability. This distinction is important:</w:t>
-      </w:r>
-      <w:r>
-        <w:t xml:space="preserve"> </w:t>
-      </w:r>
-      <w:r>
-        <w:rPr>
-          <w:b/>
-          <w:bCs/>
-        </w:rPr>
-        <w:t xml:space="preserve">the effect exists at the population level but cannot be reliably detected at the individual level</w:t>
-      </w:r>
-      <w:r>
-        <w:t xml:space="preserve"> </w:t>
-      </w:r>
-      <w:r>
-        <w:t xml:space="preserve">with current sampling density.</w:t>
-      </w:r>
-    </w:p>
-    <w:p>
-      <w:pPr>
-        <w:pStyle w:val="Textkrper"/>
-      </w:pPr>
-      <w:r>
-        <w:t xml:space="preserve">Simulation studies suggest that reliably estimating random slope variances requires 10-20 observations per person—substantially more than our three-timepoint design. Future research implementing this multimodal approach should prioritize denser temporal sampling, potentially through:</w:t>
+        <w:t xml:space="preserve">Several limitations qualify the conclusions. First, the sample consisted of female university students, and we excluded participants with psychiatric disorders requiring treatment. Although PID-5 traits are dimensionally meaningful in community samples, generalization to clinical populations and to males requires replication. Second, although the examination period provides a naturalistic stressor with real stakes, it is not equivalent to interpersonal stressors that are central to many forms of personality pathology. Different stressor classes may yield different vocal signatures and trait moderation patterns. Third, vocal data were collected at only three time points, which constrains the temporal resolution with which stress-related dynamics can be characterized. Although this design captures broad phases of baseline, anticipatory stress, and early recovery, it cannot resolve the finer-grained time course through which vocal parameters return to baseline following stressor offset. As a result, apparent persistence of stress-related effects may reflect delayed physiological recovery, continued contextual activation, or both. Future studies employing denser sampling, particularly in the hours immediately following stress exposure, will be necessary to disentangle these processes and to model recovery trajectories with greater precision. Fourth, vocal markers are biologically plausible indices of stress, but they are not process-pure. Changes in F0 and NNE may reflect multiple mechanisms, including autonomic activation, cognitive load, strategic self-presentation, and speech effort. Future studies should triangulate voice measures with concurrent physiological indicators (e.g., heart rate variability, electrodermal activity) and with contextual measures (perceived stress, task difficulty, preparedness) to clarify underlying pathways.</w:t>
+      </w:r>
+      <w:r>
+        <w:t xml:space="preserve"> </w:t>
+      </w:r>
+    </w:p>
+    <w:p>
+      <w:r>
+        <w:br w:type="page"/>
+      </w:r>
+    </w:p>
+    <w:bookmarkEnd w:id="48"/>
+    <w:bookmarkEnd w:id="49"/>
+    <w:bookmarkEnd w:id="50"/>
+    <w:bookmarkStart w:id="73" w:name="references"/>
+    <w:p>
+      <w:pPr>
+        <w:pStyle w:val="berschrift1"/>
+      </w:pPr>
+      <w:r>
+        <w:t xml:space="preserve">References</w:t>
       </w:r>
     </w:p>
     <w:p>
@@ -3053,21 +2525,24 @@
         <w:pStyle w:val="Compact"/>
         <w:numPr>
           <w:ilvl w:val="0"/>
-          <w:numId w:val="1007"/>
+          <w:numId w:val="1003"/>
         </w:numPr>
       </w:pPr>
       <w:r>
-        <w:rPr>
-          <w:b/>
-          <w:bCs/>
-        </w:rPr>
-        <w:t xml:space="preserve">Event-contingent assessment:</w:t>
-      </w:r>
-      <w:r>
-        <w:t xml:space="preserve"> </w:t>
-      </w:r>
-      <w:r>
-        <w:t xml:space="preserve">Triggering voice recordings and EMA following identified stressors (detected via passive sensing, calendar events, or self-initiation)</w:t>
+        <w:t xml:space="preserve">Bolger, N., &amp; Zuckerman, A. (1995). A framework for studying personality in the stress process.</w:t>
+      </w:r>
+      <w:r>
+        <w:t xml:space="preserve"> </w:t>
+      </w:r>
+      <w:r>
+        <w:rPr>
+          <w:i/>
+          <w:iCs/>
+        </w:rPr>
+        <w:t xml:space="preserve">Journal of Personality and Social Psychology, 69</w:t>
+      </w:r>
+      <w:r>
+        <w:t xml:space="preserve">(5), 890.</w:t>
       </w:r>
     </w:p>
     <w:p>
@@ -3075,21 +2550,24 @@
         <w:pStyle w:val="Compact"/>
         <w:numPr>
           <w:ilvl w:val="0"/>
-          <w:numId w:val="1007"/>
+          <w:numId w:val="1003"/>
         </w:numPr>
       </w:pPr>
       <w:r>
-        <w:rPr>
-          <w:b/>
-          <w:bCs/>
-        </w:rPr>
-        <w:t xml:space="preserve">Burst designs:</w:t>
-      </w:r>
-      <w:r>
-        <w:t xml:space="preserve"> </w:t>
-      </w:r>
-      <w:r>
-        <w:t xml:space="preserve">Intensive sampling during high-risk periods (exam weeks, interpersonal conflicts) interspersed with low-frequency baseline monitoring</w:t>
+        <w:t xml:space="preserve">Fleeson, W. (2001). Toward a structure-and process-integrated view of personality.</w:t>
+      </w:r>
+      <w:r>
+        <w:t xml:space="preserve"> </w:t>
+      </w:r>
+      <w:r>
+        <w:rPr>
+          <w:i/>
+          <w:iCs/>
+        </w:rPr>
+        <w:t xml:space="preserve">Journal of Personality and Social Psychology, 80</w:t>
+      </w:r>
+      <w:r>
+        <w:t xml:space="preserve">(6), 1011.</w:t>
       </w:r>
     </w:p>
     <w:p>
@@ -3097,595 +2575,24 @@
         <w:pStyle w:val="Compact"/>
         <w:numPr>
           <w:ilvl w:val="0"/>
-          <w:numId w:val="1007"/>
+          <w:numId w:val="1003"/>
         </w:numPr>
       </w:pPr>
       <w:r>
-        <w:rPr>
-          <w:b/>
-          <w:bCs/>
-        </w:rPr>
-        <w:t xml:space="preserve">Fully passive collection:</w:t>
-      </w:r>
-      <w:r>
-        <w:t xml:space="preserve"> </w:t>
-      </w:r>
-      <w:r>
-        <w:t xml:space="preserve">Continuous acoustic monitoring of natural speech (with appropriate privacy protections), eliminating the need for scheduled assessments</w:t>
-      </w:r>
-    </w:p>
-    <w:p>
-      <w:pPr>
-        <w:pStyle w:val="FirstParagraph"/>
-      </w:pPr>
-      <w:r>
-        <w:t xml:space="preserve">The temporal resolution question also relates to conceptual models of context. Our study examined stress as a relatively extended state (exam anticipation spanning hours to days), but personality pathology may be particularly evident in</w:t>
-      </w:r>
-      <w:r>
-        <w:t xml:space="preserve"> </w:t>
-      </w:r>
-      <w:r>
-        <w:rPr>
-          <w:b/>
-          <w:bCs/>
-        </w:rPr>
-        <w:t xml:space="preserve">momentary, dynamic responses</w:t>
-      </w:r>
-      <w:r>
-        <w:t xml:space="preserve"> </w:t>
-      </w:r>
-      <w:r>
-        <w:t xml:space="preserve">to acute interpersonal triggers—arguments, perceived rejections, criticism—that unfold over minutes rather than days. Capturing these microtemporal processes requires assessment strategies capable of detecting rapid within-person fluctuations, which our design could not accommodate.</w:t>
-      </w:r>
-    </w:p>
-    <w:bookmarkEnd w:id="45"/>
-    <w:bookmarkStart w:id="46" w:name="Xe03bb5cd67ed4bd4cf30cc297e95b301df77dc1"/>
-    <w:p>
-      <w:pPr>
-        <w:pStyle w:val="berschrift2"/>
-      </w:pPr>
-      <w:r>
-        <w:t xml:space="preserve">Implications for Context-Sensitive Models of Personality Pathology</w:t>
-      </w:r>
-    </w:p>
-    <w:p>
-      <w:pPr>
-        <w:pStyle w:val="FirstParagraph"/>
-      </w:pPr>
-      <w:r>
-        <w:t xml:space="preserve">The selective moderation patterns we observed have important implications for how we conceptualize personality pathology as context-dependent. Rather than treating traits as static dispositions that uniformly amplify or dampen stress responses, our findings suggest</w:t>
-      </w:r>
-      <w:r>
-        <w:t xml:space="preserve"> </w:t>
-      </w:r>
-      <w:r>
-        <w:rPr>
-          <w:b/>
-          <w:bCs/>
-        </w:rPr>
-        <w:t xml:space="preserve">domain-specific, phase-specific moderation</w:t>
-      </w:r>
-      <w:r>
-        <w:t xml:space="preserve">: Negative Affectivity shapes acute reactivity, Antagonism shapes recovery, and other dimensions show minimal vocal stress coupling. This specificity supports transactional models of personality-environment interaction, where different trait facets become activated in different situational contexts</w:t>
-      </w:r>
-      <w:r>
-        <w:t xml:space="preserve"> </w:t>
-      </w:r>
-      <w:r>
-        <w:t xml:space="preserve">(Bolger &amp; Zuckerman, 1995)</w:t>
-      </w:r>
-      <w:r>
-        <w:t xml:space="preserve">.</w:t>
-      </w:r>
-    </w:p>
-    <w:p>
-      <w:pPr>
-        <w:pStyle w:val="Textkrper"/>
-      </w:pPr>
-      <w:r>
-        <w:t xml:space="preserve">From a clinical perspective, these findings point toward</w:t>
-      </w:r>
-      <w:r>
-        <w:t xml:space="preserve"> </w:t>
-      </w:r>
-      <w:r>
-        <w:rPr>
-          <w:b/>
-          <w:bCs/>
-        </w:rPr>
-        <w:t xml:space="preserve">personalized stress phenotypes</w:t>
-      </w:r>
-      <w:r>
-        <w:t xml:space="preserve"> </w:t>
-      </w:r>
-      <w:r>
-        <w:t xml:space="preserve">that could inform intervention targets. Individuals high in Negative Affectivity might benefit from interventions targeting acute stress reactivity (e.g., cognitive restructuring of threat appraisals, autonomic regulation training), while those high in Antagonism might require support for post-stressor recovery and disengagement (e.g., emotion regulation strategies, mindfulness-based approaches). Voice-based ambulatory monitoring could potentially track treatment response by detecting changes in stress-related acoustic signatures over time</w:t>
-      </w:r>
-      <w:r>
-        <w:t xml:space="preserve"> </w:t>
-      </w:r>
-      <w:r>
-        <w:t xml:space="preserve">(Insel, 2017)</w:t>
-      </w:r>
-      <w:r>
-        <w:t xml:space="preserve">.</w:t>
-      </w:r>
-    </w:p>
-    <w:p>
-      <w:pPr>
-        <w:pStyle w:val="Textkrper"/>
-      </w:pPr>
-      <w:r>
-        <w:t xml:space="preserve">The integration of vocal acoustics with EMA also addresses the special issue’s emphasis on capturing</w:t>
-      </w:r>
-      <w:r>
-        <w:t xml:space="preserve"> </w:t>
-      </w:r>
-      <w:r>
-        <w:t xml:space="preserve">“proximal triggers…in ways that illuminate how contextual factors evoke, amplify, or attenuate maladaptive trait expression.”</w:t>
-      </w:r>
-      <w:r>
-        <w:t xml:space="preserve"> </w:t>
-      </w:r>
-      <w:r>
-        <w:t xml:space="preserve">By directly measuring psychophysiological responses (voice) alongside self-reported internal states (EMA) within the same naturalistic stressor context, we can characterize the real-time coupling between personality traits, environmental demands, and embodied stress responses. This represents a concrete implementation of multilevel, multimodal assessment that moves beyond generic trait-outcome associations toward mechanistic understanding of person-situation transactions.</w:t>
-      </w:r>
-    </w:p>
-    <w:bookmarkEnd w:id="46"/>
-    <w:bookmarkStart w:id="47" w:name="limitations-and-future-directions"/>
-    <w:p>
-      <w:pPr>
-        <w:pStyle w:val="berschrift2"/>
-      </w:pPr>
-      <w:r>
-        <w:t xml:space="preserve">Limitations and Future Directions</w:t>
-      </w:r>
-    </w:p>
-    <w:p>
-      <w:pPr>
-        <w:pStyle w:val="FirstParagraph"/>
-      </w:pPr>
-      <w:r>
-        <w:t xml:space="preserve">Several limitations qualify our conclusions and point toward future research directions aligned with the special issue’s agenda:</w:t>
-      </w:r>
-    </w:p>
-    <w:p>
-      <w:pPr>
-        <w:pStyle w:val="Textkrper"/>
-      </w:pPr>
-      <w:r>
-        <w:rPr>
-          <w:b/>
-          <w:bCs/>
-        </w:rPr>
-        <w:t xml:space="preserve">1. Proximal context assessment.</w:t>
-      </w:r>
-      <w:r>
-        <w:t xml:space="preserve"> </w:t>
-      </w:r>
-      <w:r>
-        <w:t xml:space="preserve">While we successfully embedded assessment within a naturalistic stressor (academic examinations), we did not measure fine-grained situational features that might further moderate stress responses. For example, exam difficulty, perceived preparedness, social comparison processes, or prior exam outcomes could all influence stress intensity and recovery. Future research should integrate momentary assessments of</w:t>
-      </w:r>
-      <w:r>
-        <w:t xml:space="preserve"> </w:t>
-      </w:r>
-      <w:r>
-        <w:rPr>
-          <w:b/>
-          <w:bCs/>
-        </w:rPr>
-        <w:t xml:space="preserve">perceived situational characteristics</w:t>
-      </w:r>
-      <w:r>
-        <w:t xml:space="preserve"> </w:t>
-      </w:r>
-      <w:r>
-        <w:t xml:space="preserve">alongside objective stressors, potentially using experience sampling methods to capture participants’ subjective construals of exam contexts.</w:t>
-      </w:r>
-    </w:p>
-    <w:p>
-      <w:pPr>
-        <w:pStyle w:val="Textkrper"/>
-      </w:pPr>
-      <w:r>
-        <w:rPr>
-          <w:b/>
-          <w:bCs/>
-        </w:rPr>
-        <w:t xml:space="preserve">2. Limited acoustic feature space.</w:t>
-      </w:r>
-      <w:r>
-        <w:t xml:space="preserve"> </w:t>
-      </w:r>
-      <w:r>
-        <w:t xml:space="preserve">We focused on fundamental frequency and glottal noise as theory-driven markers of arousal and vocal quality. However, stress may manifest in spectral characteristics (e.g., spectral tilt, harmonic structure), temporal patterns (speech rate, articulation rate, pause duration), prosodic contours (pitch variability, intonation), or voice quality dimensions (breathiness, roughness, strain) not examined here</w:t>
-      </w:r>
-      <w:r>
-        <w:t xml:space="preserve"> </w:t>
-      </w:r>
-      <w:r>
-        <w:t xml:space="preserve">(Gobl &amp; Chasaide, 2003)</w:t>
-      </w:r>
-      <w:r>
-        <w:t xml:space="preserve">. Comprehensive acoustic profiling using machine learning approaches could identify additional personality × stress signatures not predicted by existing theory.</w:t>
-      </w:r>
-    </w:p>
-    <w:p>
-      <w:pPr>
-        <w:pStyle w:val="Textkrper"/>
-      </w:pPr>
-      <w:r>
-        <w:rPr>
-          <w:b/>
-          <w:bCs/>
-        </w:rPr>
-        <w:t xml:space="preserve">3. Lack of physiological validation.</w:t>
-      </w:r>
-      <w:r>
-        <w:t xml:space="preserve"> </w:t>
-      </w:r>
-      <w:r>
-        <w:t xml:space="preserve">The interpretation of F0 changes as reflecting autonomic arousal relies on established psychophysiological theory</w:t>
-      </w:r>
-      <w:r>
-        <w:t xml:space="preserve"> </w:t>
-      </w:r>
-      <w:r>
-        <w:t xml:space="preserve">(Scherer, 1986)</w:t>
-      </w:r>
-      <w:r>
-        <w:t xml:space="preserve"> </w:t>
-      </w:r>
-      <w:r>
-        <w:t xml:space="preserve">but was not directly validated in our data. Integrating wearable sensors to capture heart rate variability, electrodermal activity, or cortisol (via salivary sampling) would provide convergent evidence and enable examination of whether vocal changes mediate, moderate, or operate independently of peripheral physiological stress responses.</w:t>
-      </w:r>
-    </w:p>
-    <w:p>
-      <w:pPr>
-        <w:pStyle w:val="Textkrper"/>
-      </w:pPr>
-      <w:r>
-        <w:rPr>
-          <w:b/>
-          <w:bCs/>
-        </w:rPr>
-        <w:t xml:space="preserve">4. Single stressor type.</w:t>
-      </w:r>
-      <w:r>
-        <w:t xml:space="preserve"> </w:t>
-      </w:r>
-      <w:r>
-        <w:t xml:space="preserve">Academic examinations represent achievement-oriented, evaluative stress contexts but may not generalize to interpersonal stressors (conflict, rejection, criticism) particularly relevant to personality pathology. Given that interpersonal dysfunction is central to most personality disorder conceptualizations, examining vocal responses to social stressors—potentially captured through analysis of natural conversations or conflict discussions—represents a high priority for future research.</w:t>
-      </w:r>
-    </w:p>
-    <w:p>
-      <w:pPr>
-        <w:pStyle w:val="Textkrper"/>
-      </w:pPr>
-      <w:r>
-        <w:rPr>
-          <w:b/>
-          <w:bCs/>
-        </w:rPr>
-        <w:t xml:space="preserve">5. Sample characteristics.</w:t>
-      </w:r>
-      <w:r>
-        <w:t xml:space="preserve"> </w:t>
-      </w:r>
-      <w:r>
-        <w:t xml:space="preserve">University students experiencing normative academic stress differ from clinical populations with diagnosed personality disorders in both trait severity and stress exposure. The moderation effects we observed may be attenuated in subclinical samples; clinical populations might show larger personality × stress interactions or different patterns of acoustic reactivity. Replication in treatment-seeking samples with elevated personality pathology is essential for establishing clinical utility.</w:t>
-      </w:r>
-    </w:p>
-    <w:p>
-      <w:pPr>
-        <w:pStyle w:val="Textkrper"/>
-      </w:pPr>
-      <w:r>
-        <w:rPr>
-          <w:b/>
-          <w:bCs/>
-        </w:rPr>
-        <w:t xml:space="preserve">6. Temporal generalizability.</w:t>
-      </w:r>
-      <w:r>
-        <w:t xml:space="preserve"> </w:t>
-      </w:r>
-      <w:r>
-        <w:t xml:space="preserve">The three-timepoint design captured stress anticipation and immediate aftermath but not longer-term recovery or repeated stress exposure. Chronic stress contexts (e.g., ongoing relationship conflict, academic probation) or repeated stress assessments (multiple exams across a semester) could reveal cumulative effects, sensitization, or habituation processes not detectable in single-episode designs.</w:t>
-      </w:r>
-    </w:p>
-    <w:p>
-      <w:pPr>
-        <w:pStyle w:val="Textkrper"/>
-      </w:pPr>
-      <w:r>
-        <w:rPr>
-          <w:b/>
-          <w:bCs/>
-        </w:rPr>
-        <w:t xml:space="preserve">7. Mechanism specificity.</w:t>
-      </w:r>
-      <w:r>
-        <w:t xml:space="preserve"> </w:t>
-      </w:r>
-      <w:r>
-        <w:t xml:space="preserve">Acoustic changes could reflect multiple pathways: (a) automatic physiological arousal, (b) strategic emotional regulation (suppressing or expressing distress vocally), (c) cognitive load effects on speech production, or (d) communicative signaling of stress to interaction partners</w:t>
-      </w:r>
-      <w:r>
-        <w:t xml:space="preserve"> </w:t>
-      </w:r>
-      <w:r>
-        <w:t xml:space="preserve">(Scherer, 2009)</w:t>
-      </w:r>
-      <w:r>
-        <w:t xml:space="preserve">. Disentangling these mechanisms requires experimental manipulations or mediation analyses integrating self-report, physiological, and acoustic data within person-centered analytic frameworks.</w:t>
-      </w:r>
-    </w:p>
-    <w:p>
-      <w:pPr>
-        <w:pStyle w:val="Textkrper"/>
-      </w:pPr>
-      <w:r>
-        <w:rPr>
-          <w:b/>
-          <w:bCs/>
-        </w:rPr>
-        <w:t xml:space="preserve">8. Predictive validity.</w:t>
-      </w:r>
-      <w:r>
-        <w:t xml:space="preserve"> </w:t>
-      </w:r>
-      <w:r>
-        <w:t xml:space="preserve">While we demonstrate that personality moderates stress-related acoustic changes, we do not know whether these patterns predict clinically meaningful outcomes—psychopathology onset, functional impairment, treatment response, or real-world adaptive behavior. Longitudinal research linking individual differences in vocal stress reactivity to prospective outcomes would establish the clinical significance of these acoustic signatures.</w:t>
-      </w:r>
-    </w:p>
-    <w:p>
-      <w:pPr>
-        <w:pStyle w:val="Textkrper"/>
-      </w:pPr>
-      <w:r>
-        <w:rPr>
-          <w:b/>
-          <w:bCs/>
-        </w:rPr>
-        <w:t xml:space="preserve">9. Moderation effects.</w:t>
-      </w:r>
-      <w:r>
-        <w:t xml:space="preserve"> </w:t>
-      </w:r>
-      <w:r>
-        <w:t xml:space="preserve">The modest effect magnitudes (3-4 Hz for F0, &lt;1 dB for NNE) and moderate signal-to-noise ratios (SNR 1.5-2.0) indicate personality traits explain small portions of stress-response variance at the population level. While directional certainty was high (PD &gt; 0.95), credible intervals remained wide, limiting individual-level prediction precision.</w:t>
-      </w:r>
-    </w:p>
-    <w:bookmarkEnd w:id="47"/>
-    <w:bookmarkStart w:id="48" w:name="X311608f6f83f816deeaba5864f765447f32ab51"/>
-    <w:p>
-      <w:pPr>
-        <w:pStyle w:val="berschrift2"/>
-      </w:pPr>
-      <w:r>
-        <w:t xml:space="preserve">Future Directions: Advancing Multimodal Ambulatory Assessment</w:t>
-      </w:r>
-    </w:p>
-    <w:p>
-      <w:pPr>
-        <w:pStyle w:val="FirstParagraph"/>
-      </w:pPr>
-      <w:r>
-        <w:t xml:space="preserve">Building on our findings, we propose several directions for advancing context-sensitive personality pathology assessment:</w:t>
-      </w:r>
-    </w:p>
-    <w:p>
-      <w:pPr>
-        <w:pStyle w:val="Textkrper"/>
-      </w:pPr>
-      <w:r>
-        <w:rPr>
-          <w:b/>
-          <w:bCs/>
-        </w:rPr>
-        <w:t xml:space="preserve">1. Real-time adaptive sampling.</w:t>
-      </w:r>
-      <w:r>
-        <w:t xml:space="preserve"> </w:t>
-      </w:r>
-      <w:r>
-        <w:t xml:space="preserve">Rather than fixed-schedule assessments, future studies could implement algorithms that detect acoustic stress signatures in real time and trigger targeted EMA prompts only when stress episodes are detected. This would reduce participant burden while ensuring dense sampling during clinically relevant moments.</w:t>
-      </w:r>
-    </w:p>
-    <w:p>
-      <w:pPr>
-        <w:pStyle w:val="Textkrper"/>
-      </w:pPr>
-      <w:r>
-        <w:rPr>
-          <w:b/>
-          <w:bCs/>
-        </w:rPr>
-        <w:t xml:space="preserve">2. Social interaction analysis.</w:t>
-      </w:r>
-      <w:r>
-        <w:t xml:space="preserve"> </w:t>
-      </w:r>
-      <w:r>
-        <w:t xml:space="preserve">Our reading task paradigm isolated individual stress responses but did not capture the interpersonal contexts where personality pathology is most evident. Analyzing natural conversations—using speaker diarization to separate participants’ voices and natural language processing to code interaction content—could reveal how personality traits shape vocal behavior in dyadic stress contexts (arguments, support-seeking, conflict resolution).</w:t>
-      </w:r>
-    </w:p>
-    <w:p>
-      <w:pPr>
-        <w:pStyle w:val="Textkrper"/>
-      </w:pPr>
-      <w:r>
-        <w:rPr>
-          <w:b/>
-          <w:bCs/>
-        </w:rPr>
-        <w:t xml:space="preserve">3. Contextual enrichment through passive sensing.</w:t>
-      </w:r>
-      <w:r>
-        <w:t xml:space="preserve"> </w:t>
-      </w:r>
-      <w:r>
-        <w:t xml:space="preserve">Integrating voice with GPS (location tracking), accelerometry (physical activity), smartphone usage patterns (social media, communication frequency), and calendar data (scheduled stressors) could provide rich contextual information about the situations in which stress responses occur. Machine learning models could then identify situational features that evoke or buffer personality-stress coupling.</w:t>
-      </w:r>
-    </w:p>
-    <w:p>
-      <w:pPr>
-        <w:pStyle w:val="Textkrper"/>
-      </w:pPr>
-      <w:r>
-        <w:rPr>
-          <w:b/>
-          <w:bCs/>
-        </w:rPr>
-        <w:t xml:space="preserve">4. Intervention applications.</w:t>
-      </w:r>
-      <w:r>
-        <w:t xml:space="preserve"> </w:t>
-      </w:r>
-      <w:r>
-        <w:t xml:space="preserve">Voice-based ambulatory monitoring could support just-in-time adaptive interventions (JITAIs) by detecting stress episodes and delivering personalized coping strategies via smartphone</w:t>
-      </w:r>
-      <w:r>
-        <w:t xml:space="preserve"> </w:t>
-      </w:r>
-      <w:r>
-        <w:t xml:space="preserve">(</w:t>
-      </w:r>
-      <w:r>
-        <w:rPr>
-          <w:b/>
-          <w:bCs/>
-        </w:rPr>
-        <w:t xml:space="preserve">nahum2025just?</w:t>
-      </w:r>
-      <w:r>
-        <w:t xml:space="preserve">)</w:t>
-      </w:r>
-      <w:r>
-        <w:t xml:space="preserve">. For example, detecting elevated F0 in someone high in Negative Affectivity could trigger prompts for grounding exercises or cognitive reappraisal.</w:t>
-      </w:r>
-    </w:p>
-    <w:p>
-      <w:pPr>
-        <w:pStyle w:val="Textkrper"/>
-      </w:pPr>
-      <w:r>
-        <w:rPr>
-          <w:b/>
-          <w:bCs/>
-        </w:rPr>
-        <w:t xml:space="preserve">5. Cross-cultural validation.</w:t>
-      </w:r>
-      <w:r>
-        <w:t xml:space="preserve"> </w:t>
-      </w:r>
-      <w:r>
-        <w:t xml:space="preserve">Voice production varies across languages and cultures in fundamental ways (prosodic norms, expressive display rules, acoustic baselines). Validating stress-related acoustic signatures across diverse linguistic and cultural contexts is essential for generalizability, particularly given the special issue’s emphasis on</w:t>
-      </w:r>
-      <w:r>
-        <w:t xml:space="preserve"> </w:t>
-      </w:r>
-      <w:r>
-        <w:t xml:space="preserve">“broader cultural and structural forces”</w:t>
-      </w:r>
-      <w:r>
-        <w:t xml:space="preserve"> </w:t>
-      </w:r>
-      <w:r>
-        <w:t xml:space="preserve">shaping personality expression.</w:t>
-      </w:r>
-    </w:p>
-    <w:p>
-      <w:pPr>
-        <w:pStyle w:val="Textkrper"/>
-      </w:pPr>
-      <w:r>
-        <w:rPr>
-          <w:b/>
-          <w:bCs/>
-        </w:rPr>
-        <w:t xml:space="preserve">6. Multivariate pattern recognition.</w:t>
-      </w:r>
-      <w:r>
-        <w:t xml:space="preserve"> </w:t>
-      </w:r>
-      <w:r>
-        <w:t xml:space="preserve">Rather than examining individual acoustic features in isolation, machine learning approaches (e.g., support vector machines, random forests, deep learning) could identify complex multivariate acoustic patterns that distinguish stress states or personality profiles. These models might capture subtle feature interactions invisible to univariate analyses.</w:t>
-      </w:r>
-    </w:p>
-    <w:bookmarkEnd w:id="48"/>
-    <w:bookmarkStart w:id="49" w:name="conclusion"/>
-    <w:p>
-      <w:pPr>
-        <w:pStyle w:val="berschrift2"/>
-      </w:pPr>
-      <w:r>
-        <w:t xml:space="preserve">Conclusion</w:t>
-      </w:r>
-    </w:p>
-    <w:p>
-      <w:pPr>
-        <w:pStyle w:val="FirstParagraph"/>
-      </w:pPr>
-      <w:r>
-        <w:t xml:space="preserve">This study demonstrates that integrating passive acoustic monitoring with ecological momentary assessment provides a powerful multimodal framework for studying context-dependent expression of personality pathology. Vocal acoustics offer an objective, unobtrusive window into real-time psychophysiological stress responses as they unfold in naturalistic environments. By showing that brief EMA-based personality assessment captures equivalent information to comprehensive questionnaires while enabling temporal dynamics analysis, we validate intensive longitudinal approaches for personality research. The selective moderation patterns—Negative Affectivity amplifying acute arousal, Antagonism prolonging recovery—establish that different personality pathology dimensions confer vulnerability at different phases of the stress-response cycle, supporting nuanced, domain-specific models of person-situation transactions.</w:t>
-      </w:r>
-    </w:p>
-    <w:p>
-      <w:pPr>
-        <w:pStyle w:val="Textkrper"/>
-      </w:pPr>
-      <w:r>
-        <w:t xml:space="preserve">As voice-based digital phenotyping technologies advance, integrating dimensional personality assessment into acoustic stress models will be essential for developing personalized, context-sensitive mental health monitoring systems. Our findings contribute to the empirical evidence and methodological frameworks for such work, illustrating how personality traits measured in daily life can shape the acoustic manifestation of stress in human speech. The modest effect sizes we observe underscore that clinically useful systems will require multimodal data integration, within-person calibration, and explicit modeling of individual differences—but also demonstrate that these requirements are achievable through thoughtfully designed ambulatory assessment protocols.</w:t>
-      </w:r>
-    </w:p>
-    <w:p>
-      <w:pPr>
-        <w:pStyle w:val="Textkrper"/>
-      </w:pPr>
-      <w:r>
-        <w:t xml:space="preserve">More broadly, this research illustrates how innovations in ambulatory methodology—combining active self-report, passive sensing, and advanced statistical modeling—can move personality pathology research beyond decontextualized trait-outcome correlations toward mechanistic understanding of how maladaptive patterns emerge from dynamic transactions between individuals and the environments they inhabit. By capturing both the</w:t>
-      </w:r>
-      <w:r>
-        <w:t xml:space="preserve"> </w:t>
-      </w:r>
-      <w:r>
-        <w:t xml:space="preserve">“person”</w:t>
-      </w:r>
-      <w:r>
-        <w:t xml:space="preserve"> </w:t>
-      </w:r>
-      <w:r>
-        <w:t xml:space="preserve">(dimensional traits via EMA) and the</w:t>
-      </w:r>
-      <w:r>
-        <w:t xml:space="preserve"> </w:t>
-      </w:r>
-      <w:r>
-        <w:t xml:space="preserve">“situation”</w:t>
-      </w:r>
-      <w:r>
-        <w:t xml:space="preserve"> </w:t>
-      </w:r>
-      <w:r>
-        <w:t xml:space="preserve">(naturalistic stressors, psychophysiological responses via voice), we advance toward the contextualized, ecologically valid science of personality functioning that this special issue seeks to promote.</w:t>
-      </w:r>
-    </w:p>
-    <w:p>
-      <w:r>
-        <w:br w:type="page"/>
-      </w:r>
-    </w:p>
-    <w:bookmarkEnd w:id="49"/>
-    <w:bookmarkEnd w:id="50"/>
-    <w:bookmarkStart w:id="77" w:name="references"/>
-    <w:p>
-      <w:pPr>
-        <w:pStyle w:val="berschrift1"/>
-      </w:pPr>
-      <w:r>
-        <w:t xml:space="preserve">References</w:t>
+        <w:t xml:space="preserve">Giddens, C. L., Barron, K. W., Byrd-Craven, J., Clark, K. F., &amp; Winter, A. S. (2013). Vocal indices of stress: A review.</w:t>
+      </w:r>
+      <w:r>
+        <w:t xml:space="preserve"> </w:t>
+      </w:r>
+      <w:r>
+        <w:rPr>
+          <w:i/>
+          <w:iCs/>
+        </w:rPr>
+        <w:t xml:space="preserve">Journal of Voice, 27</w:t>
+      </w:r>
+      <w:r>
+        <w:t xml:space="preserve">(3), 390-e21.</w:t>
       </w:r>
     </w:p>
     <w:p>
@@ -3693,11 +2600,11 @@
         <w:pStyle w:val="Compact"/>
         <w:numPr>
           <w:ilvl w:val="0"/>
-          <w:numId w:val="1008"/>
+          <w:numId w:val="1003"/>
         </w:numPr>
       </w:pPr>
       <w:r>
-        <w:t xml:space="preserve">Bolger, N., &amp; Zuckerman, A. (1995). A framework for studying personality in the stress process.</w:t>
+        <w:t xml:space="preserve">Hopwood, C. J., Bleidorn, W., &amp; Wright, A. G. (2022). Connecting theory to methods in longitudinal research.</w:t>
       </w:r>
       <w:r>
         <w:t xml:space="preserve"> </w:t>
@@ -3707,10 +2614,10 @@
           <w:i/>
           <w:iCs/>
         </w:rPr>
-        <w:t xml:space="preserve">Journal of Personality and Social Psychology, 69</w:t>
-      </w:r>
-      <w:r>
-        <w:t xml:space="preserve">(5), 890.</w:t>
+        <w:t xml:space="preserve">Perspectives on Psychological Science, 17</w:t>
+      </w:r>
+      <w:r>
+        <w:t xml:space="preserve">(4), 884-894.</w:t>
       </w:r>
     </w:p>
     <w:p>
@@ -3718,11 +2625,11 @@
         <w:pStyle w:val="Compact"/>
         <w:numPr>
           <w:ilvl w:val="0"/>
-          <w:numId w:val="1008"/>
+          <w:numId w:val="1003"/>
         </w:numPr>
       </w:pPr>
       <w:r>
-        <w:t xml:space="preserve">Fleeson, W. (2001). Toward a structure-and process-integrated view of personality.</w:t>
+        <w:t xml:space="preserve">Kent, R. D., &amp; Kim, Y. (2003). Toward an acoustic typology of motor speech disorders.</w:t>
       </w:r>
       <w:r>
         <w:t xml:space="preserve"> </w:t>
@@ -3732,10 +2639,10 @@
           <w:i/>
           <w:iCs/>
         </w:rPr>
-        <w:t xml:space="preserve">Journal of Personality and Social Psychology, 80</w:t>
-      </w:r>
-      <w:r>
-        <w:t xml:space="preserve">(6), 1011.</w:t>
+        <w:t xml:space="preserve">Clinical Linguistics &amp; Phonetics, 17</w:t>
+      </w:r>
+      <w:r>
+        <w:t xml:space="preserve">(6), 427-445.</w:t>
       </w:r>
     </w:p>
     <w:p>
@@ -3743,11 +2650,11 @@
         <w:pStyle w:val="Compact"/>
         <w:numPr>
           <w:ilvl w:val="0"/>
-          <w:numId w:val="1008"/>
+          <w:numId w:val="1003"/>
         </w:numPr>
       </w:pPr>
       <w:r>
-        <w:t xml:space="preserve">Giddens, C. L., Barron, K. W., Byrd-Craven, J., Clark, K. F., &amp; Winter, A. S. (2013). Vocal indices of stress: A review.</w:t>
+        <w:t xml:space="preserve">Krueger, R. F., Derringer, J., Markon, K. E., Watson, D., &amp; Skodol, A. E. (2012). Initial construction of a maladaptive personality trait model and inventory for DSM-5.</w:t>
       </w:r>
       <w:r>
         <w:t xml:space="preserve"> </w:t>
@@ -3757,10 +2664,10 @@
           <w:i/>
           <w:iCs/>
         </w:rPr>
-        <w:t xml:space="preserve">Journal of Voice, 27</w:t>
-      </w:r>
-      <w:r>
-        <w:t xml:space="preserve">(3), 390-e21.</w:t>
+        <w:t xml:space="preserve">Psychological Medicine, 42</w:t>
+      </w:r>
+      <w:r>
+        <w:t xml:space="preserve">(9), 1879-1890.</w:t>
       </w:r>
     </w:p>
     <w:p>
@@ -3768,11 +2675,11 @@
         <w:pStyle w:val="Compact"/>
         <w:numPr>
           <w:ilvl w:val="0"/>
-          <w:numId w:val="1008"/>
+          <w:numId w:val="1003"/>
         </w:numPr>
       </w:pPr>
       <w:r>
-        <w:t xml:space="preserve">Hopwood, C. J., Bleidorn, W., &amp; Wright, A. G. (2022). Connecting theory to methods in longitudinal research.</w:t>
+        <w:t xml:space="preserve">Mischel, W., &amp; Shoda, Y. (1995). A cognitive-affective system theory of personality.</w:t>
       </w:r>
       <w:r>
         <w:t xml:space="preserve"> </w:t>
@@ -3782,10 +2689,10 @@
           <w:i/>
           <w:iCs/>
         </w:rPr>
-        <w:t xml:space="preserve">Perspectives on Psychological Science, 17</w:t>
-      </w:r>
-      <w:r>
-        <w:t xml:space="preserve">(4), 884-894.</w:t>
+        <w:t xml:space="preserve">Psychological Review, 102</w:t>
+      </w:r>
+      <w:r>
+        <w:t xml:space="preserve">(2), 246.</w:t>
       </w:r>
     </w:p>
     <w:p>
@@ -3793,11 +2700,11 @@
         <w:pStyle w:val="Compact"/>
         <w:numPr>
           <w:ilvl w:val="0"/>
-          <w:numId w:val="1008"/>
+          <w:numId w:val="1003"/>
         </w:numPr>
       </w:pPr>
       <w:r>
-        <w:t xml:space="preserve">Kent, R. D., &amp; Kim, Y. (2003). Toward an acoustic typology of motor speech disorders.</w:t>
+        <w:t xml:space="preserve">Scherer, K. R. (2003). Vocal communication of emotion: A review of research paradigms.</w:t>
       </w:r>
       <w:r>
         <w:t xml:space="preserve"> </w:t>
@@ -3807,10 +2714,10 @@
           <w:i/>
           <w:iCs/>
         </w:rPr>
-        <w:t xml:space="preserve">Clinical Linguistics &amp; Phonetics, 17</w:t>
-      </w:r>
-      <w:r>
-        <w:t xml:space="preserve">(6), 427-445.</w:t>
+        <w:t xml:space="preserve">Speech Communication, 40</w:t>
+      </w:r>
+      <w:r>
+        <w:t xml:space="preserve">(1-2), 227-256.</w:t>
       </w:r>
     </w:p>
     <w:p>
@@ -3818,11 +2725,11 @@
         <w:pStyle w:val="Compact"/>
         <w:numPr>
           <w:ilvl w:val="0"/>
-          <w:numId w:val="1008"/>
+          <w:numId w:val="1003"/>
         </w:numPr>
       </w:pPr>
       <w:r>
-        <w:t xml:space="preserve">Krueger, R. F., Derringer, J., Markon, K. E., Watson, D., &amp; Skodol, A. E. (2012). Initial construction of a maladaptive personality trait model and inventory for DSM-5.</w:t>
+        <w:t xml:space="preserve">Scherer, K. R., Johnstone, T., &amp; Klasmeyer, G. (2013). Vocal expression of emotion. In R. J. Davidson, K. R. Scherer, &amp; H. H. Goldsmith (Eds.),</w:t>
       </w:r>
       <w:r>
         <w:t xml:space="preserve"> </w:t>
@@ -3832,10 +2739,13 @@
           <w:i/>
           <w:iCs/>
         </w:rPr>
-        <w:t xml:space="preserve">Psychological Medicine, 42</w:t>
-      </w:r>
-      <w:r>
-        <w:t xml:space="preserve">(9), 1879-1890.</w:t>
+        <w:t xml:space="preserve">Handbook of affective sciences</w:t>
+      </w:r>
+      <w:r>
+        <w:t xml:space="preserve"> </w:t>
+      </w:r>
+      <w:r>
+        <w:t xml:space="preserve">(pp. 433-456). Oxford University Press.</w:t>
       </w:r>
     </w:p>
     <w:p>
@@ -3843,11 +2753,11 @@
         <w:pStyle w:val="Compact"/>
         <w:numPr>
           <w:ilvl w:val="0"/>
-          <w:numId w:val="1008"/>
+          <w:numId w:val="1003"/>
         </w:numPr>
       </w:pPr>
       <w:r>
-        <w:t xml:space="preserve">Mischel, W., &amp; Shoda, Y. (1995). A cognitive-affective system theory of personality.</w:t>
+        <w:t xml:space="preserve">Trull, T. J., &amp; Ebner-Priemer, U. W. (2020). Ambulatory assessment in psychopathology research: A review of recommended reporting guidelines and current practices.</w:t>
       </w:r>
       <w:r>
         <w:t xml:space="preserve"> </w:t>
@@ -3857,10 +2767,10 @@
           <w:i/>
           <w:iCs/>
         </w:rPr>
-        <w:t xml:space="preserve">Psychological Review, 102</w:t>
-      </w:r>
-      <w:r>
-        <w:t xml:space="preserve">(2), 246.</w:t>
+        <w:t xml:space="preserve">Journal of Abnormal Psychology, 129</w:t>
+      </w:r>
+      <w:r>
+        <w:t xml:space="preserve">(1), 56.</w:t>
       </w:r>
     </w:p>
     <w:p>
@@ -3868,11 +2778,11 @@
         <w:pStyle w:val="Compact"/>
         <w:numPr>
           <w:ilvl w:val="0"/>
-          <w:numId w:val="1008"/>
+          <w:numId w:val="1003"/>
         </w:numPr>
       </w:pPr>
       <w:r>
-        <w:t xml:space="preserve">Scherer, K. R. (2003). Vocal communication of emotion: A review of research paradigms.</w:t>
+        <w:t xml:space="preserve">Wright, A. G., &amp; Simms, L. J. (2016). Stability and fluctuation of personality disorder features in daily life.</w:t>
       </w:r>
       <w:r>
         <w:t xml:space="preserve"> </w:t>
@@ -3882,10 +2792,10 @@
           <w:i/>
           <w:iCs/>
         </w:rPr>
-        <w:t xml:space="preserve">Speech Communication, 40</w:t>
-      </w:r>
-      <w:r>
-        <w:t xml:space="preserve">(1-2), 227-256.</w:t>
+        <w:t xml:space="preserve">Journal of Abnormal Psychology, 125</w:t>
+      </w:r>
+      <w:r>
+        <w:t xml:space="preserve">(5), 641.</w:t>
       </w:r>
     </w:p>
     <w:p>
@@ -3893,11 +2803,11 @@
         <w:pStyle w:val="Compact"/>
         <w:numPr>
           <w:ilvl w:val="0"/>
-          <w:numId w:val="1008"/>
+          <w:numId w:val="1003"/>
         </w:numPr>
       </w:pPr>
       <w:r>
-        <w:t xml:space="preserve">Scherer, K. R., Johnstone, T., &amp; Klasmeyer, G. (2013). Vocal expression of emotion. In R. J. Davidson, K. R. Scherer, &amp; H. H. Goldsmith (Eds.),</w:t>
+        <w:t xml:space="preserve">Wright, A. G., Gates, K. M., Arizmendi, C., Lane, S. T., Woods, W. C., &amp; Edershile, E. A. (2019). Focusing personality assessment on the person.</w:t>
       </w:r>
       <w:r>
         <w:t xml:space="preserve"> </w:t>
@@ -3907,25 +2817,20 @@
           <w:i/>
           <w:iCs/>
         </w:rPr>
-        <w:t xml:space="preserve">Handbook of affective sciences</w:t>
-      </w:r>
-      <w:r>
-        <w:t xml:space="preserve"> </w:t>
-      </w:r>
-      <w:r>
-        <w:t xml:space="preserve">(pp. 433-456). Oxford University Press.</w:t>
-      </w:r>
-    </w:p>
-    <w:p>
-      <w:pPr>
-        <w:pStyle w:val="Compact"/>
-        <w:numPr>
-          <w:ilvl w:val="0"/>
-          <w:numId w:val="1008"/>
-        </w:numPr>
-      </w:pPr>
-      <w:r>
-        <w:t xml:space="preserve">Trull, T. J., &amp; Ebner-Priemer, U. W. (2020). Ambulatory assessment in psychopathology research: A review of recommended reporting guidelines and current practices.</w:t>
+        <w:t xml:space="preserve">Assessment, 26</w:t>
+      </w:r>
+      <w:r>
+        <w:t xml:space="preserve">(3), 403-419.</w:t>
+      </w:r>
+    </w:p>
+    <w:bookmarkStart w:id="72" w:name="refs"/>
+    <w:bookmarkStart w:id="52" w:name="ref-APA2014_PersonalityInventory"/>
+    <w:p>
+      <w:pPr>
+        <w:pStyle w:val="Literaturverzeichnis"/>
+      </w:pPr>
+      <w:r>
+        <w:t xml:space="preserve">American Psychiatric Association. (2014).</w:t>
       </w:r>
       <w:r>
         <w:t xml:space="preserve"> </w:t>
@@ -3935,22 +2840,34 @@
           <w:i/>
           <w:iCs/>
         </w:rPr>
-        <w:t xml:space="preserve">Journal of Abnormal Psychology, 129</w:t>
-      </w:r>
-      <w:r>
-        <w:t xml:space="preserve">(1), 56.</w:t>
-      </w:r>
-    </w:p>
-    <w:p>
-      <w:pPr>
-        <w:pStyle w:val="Compact"/>
-        <w:numPr>
-          <w:ilvl w:val="0"/>
-          <w:numId w:val="1008"/>
-        </w:numPr>
-      </w:pPr>
-      <w:r>
-        <w:t xml:space="preserve">Wright, A. G., &amp; Simms, L. J. (2016). Stability and fluctuation of personality disorder features in daily life.</w:t>
+        <w:t xml:space="preserve">Online assessment measures: The personality inventory for DSM-5 (adult)</w:t>
+      </w:r>
+      <w:r>
+        <w:t xml:space="preserve">.</w:t>
+      </w:r>
+      <w:r>
+        <w:t xml:space="preserve"> </w:t>
+      </w:r>
+      <w:hyperlink r:id="rId51">
+        <w:r>
+          <w:rPr>
+            <w:rStyle w:val="Hyperlink"/>
+          </w:rPr>
+          <w:t xml:space="preserve">https://www.psychiatry.org/getmedia/594673a6-1b9b-4298-8b52-c4c652c4a4e2/APA-DSM5TR-ThePersonalityInventoryForDSM5FullVersionAdult.pdf</w:t>
+        </w:r>
+      </w:hyperlink>
+      <w:r>
+        <w:t xml:space="preserve">.</w:t>
+      </w:r>
+    </w:p>
+    <w:bookmarkEnd w:id="52"/>
+    <w:bookmarkStart w:id="53" w:name="ref-bibbey2013personality"/>
+    <w:p>
+      <w:pPr>
+        <w:pStyle w:val="Literaturverzeichnis"/>
+      </w:pPr>
+      <w:r>
+        <w:t xml:space="preserve">Bibbey, A., Carroll, D., Roseboom, T. J., Phillips, A. C., &amp; Rooij, S. R. de. (2013). Personality and physiological reactions to acute psychological stress.</w:t>
       </w:r>
       <w:r>
         <w:t xml:space="preserve"> </w:t>
@@ -3960,22 +2877,10 @@
           <w:i/>
           <w:iCs/>
         </w:rPr>
-        <w:t xml:space="preserve">Journal of Abnormal Psychology, 125</w:t>
-      </w:r>
-      <w:r>
-        <w:t xml:space="preserve">(5), 641.</w:t>
-      </w:r>
-    </w:p>
-    <w:p>
-      <w:pPr>
-        <w:pStyle w:val="Compact"/>
-        <w:numPr>
-          <w:ilvl w:val="0"/>
-          <w:numId w:val="1008"/>
-        </w:numPr>
-      </w:pPr>
-      <w:r>
-        <w:t xml:space="preserve">Wright, A. G., Gates, K. M., Arizmendi, C., Lane, S. T., Woods, W. C., &amp; Edershile, E. A. (2019). Focusing personality assessment on the person.</w:t>
+        <w:t xml:space="preserve">International Journal of Psychophysiology</w:t>
+      </w:r>
+      <w:r>
+        <w:t xml:space="preserve">,</w:t>
       </w:r>
       <w:r>
         <w:t xml:space="preserve"> </w:t>
@@ -3985,20 +2890,20 @@
           <w:i/>
           <w:iCs/>
         </w:rPr>
-        <w:t xml:space="preserve">Assessment, 26</w:t>
-      </w:r>
-      <w:r>
-        <w:t xml:space="preserve">(3), 403-419.</w:t>
-      </w:r>
-    </w:p>
-    <w:bookmarkStart w:id="76" w:name="refs"/>
-    <w:bookmarkStart w:id="51" w:name="ref-barlow2014origins"/>
+        <w:t xml:space="preserve">90</w:t>
+      </w:r>
+      <w:r>
+        <w:t xml:space="preserve">(1), 28–36.</w:t>
+      </w:r>
+    </w:p>
+    <w:bookmarkEnd w:id="53"/>
+    <w:bookmarkStart w:id="54" w:name="ref-bottesi2024advancing"/>
     <w:p>
       <w:pPr>
         <w:pStyle w:val="Literaturverzeichnis"/>
       </w:pPr>
       <w:r>
-        <w:t xml:space="preserve">Barlow, D. H., Ellard, K. K., Sauer-Zavala, S., Bullis, J. R., &amp; Carl, J. R. (2014). The origins of neuroticism.</w:t>
+        <w:t xml:space="preserve">Bottesi, G., Caudek, C., Colpizzi, I., Iannattone, S., Palmieri, G., &amp; Sica, C. (2024). Advancing understanding of the relation between criterion a of the alternative model for personality disorders and hierarchical taxonomy of psychopathology: Insights from an external validity analysis.</w:t>
       </w:r>
       <w:r>
         <w:t xml:space="preserve"> </w:t>
@@ -4008,10 +2913,20 @@
           <w:i/>
           <w:iCs/>
         </w:rPr>
-        <w:t xml:space="preserve">Perspectives on Psychological Science</w:t>
-      </w:r>
-      <w:r>
-        <w:t xml:space="preserve">,</w:t>
+        <w:t xml:space="preserve">Personality Disorders: Theory, Research, and Treatment</w:t>
+      </w:r>
+      <w:r>
+        <w:t xml:space="preserve">.</w:t>
+      </w:r>
+    </w:p>
+    <w:bookmarkEnd w:id="54"/>
+    <w:bookmarkStart w:id="55" w:name="ref-Cala2025"/>
+    <w:p>
+      <w:pPr>
+        <w:pStyle w:val="Literaturverzeichnis"/>
+      </w:pPr>
+      <w:r>
+        <w:t xml:space="preserve">Calà, F., Colpizzi, I., Sica, C., Caudek, C., Lanatà, A., &amp; Frassineti, L. (2025). A preliminary analysis on longitudinal effects of exam stress and personality traits over acoustic properties.</w:t>
       </w:r>
       <w:r>
         <w:t xml:space="preserve"> </w:t>
@@ -4021,20 +2936,20 @@
           <w:i/>
           <w:iCs/>
         </w:rPr>
-        <w:t xml:space="preserve">9</w:t>
-      </w:r>
-      <w:r>
-        <w:t xml:space="preserve">(5), 481–496.</w:t>
-      </w:r>
-    </w:p>
-    <w:bookmarkEnd w:id="51"/>
-    <w:bookmarkStart w:id="52" w:name="ref-bolger1995framework"/>
+        <w:t xml:space="preserve">Models and Analysis of Vocal Emissions for Biomedical Applications: 15th International Workshop</w:t>
+      </w:r>
+      <w:r>
+        <w:t xml:space="preserve">, 145–148.</w:t>
+      </w:r>
+    </w:p>
+    <w:bookmarkEnd w:id="55"/>
+    <w:bookmarkStart w:id="56" w:name="ref-colpizzi2025state"/>
     <w:p>
       <w:pPr>
         <w:pStyle w:val="Literaturverzeichnis"/>
       </w:pPr>
       <w:r>
-        <w:t xml:space="preserve">Bolger, N., &amp; Zuckerman, A. (1995). A framework for studying personality in the stress process.</w:t>
+        <w:t xml:space="preserve">Colpizzi, I., Trull, T. J., Sica, C., Haney, A. M., &amp; Caudek, C. (2025). State self-compassion dynamics: Partial evidence for the bipolar continuum hypothesis.</w:t>
       </w:r>
       <w:r>
         <w:t xml:space="preserve"> </w:t>
@@ -4044,10 +2959,20 @@
           <w:i/>
           <w:iCs/>
         </w:rPr>
-        <w:t xml:space="preserve">Journal of Personality and Social Psychology</w:t>
-      </w:r>
-      <w:r>
-        <w:t xml:space="preserve">,</w:t>
+        <w:t xml:space="preserve">Mindfulness</w:t>
+      </w:r>
+      <w:r>
+        <w:t xml:space="preserve">, 1–16.</w:t>
+      </w:r>
+    </w:p>
+    <w:bookmarkEnd w:id="56"/>
+    <w:bookmarkStart w:id="58" w:name="ref-Dietrich2012"/>
+    <w:p>
+      <w:pPr>
+        <w:pStyle w:val="Literaturverzeichnis"/>
+      </w:pPr>
+      <w:r>
+        <w:t xml:space="preserve">Dietrich, M., &amp; Abbott, K. V. (2012). Vocal function in introverts and extraverts during a psychological stress reactivity protocol.</w:t>
       </w:r>
       <w:r>
         <w:t xml:space="preserve"> </w:t>
@@ -4057,20 +2982,10 @@
           <w:i/>
           <w:iCs/>
         </w:rPr>
-        <w:t xml:space="preserve">69</w:t>
-      </w:r>
-      <w:r>
-        <w:t xml:space="preserve">(5), 890–902.</w:t>
-      </w:r>
-    </w:p>
-    <w:bookmarkEnd w:id="52"/>
-    <w:bookmarkStart w:id="53" w:name="ref-brockmann2018acoustic"/>
-    <w:p>
-      <w:pPr>
-        <w:pStyle w:val="Literaturverzeichnis"/>
-      </w:pPr>
-      <w:r>
-        <w:t xml:space="preserve">Brockmann-Bauser, M., Bohlender, J. E., &amp; Mehta, D. (2018). Acoustic perturbation measures improve with increasing vocal intensity in individuals with and without voice disorders.</w:t>
+        <w:t xml:space="preserve">Journal of Speech, Language, and Hearing Research</w:t>
+      </w:r>
+      <w:r>
+        <w:t xml:space="preserve">,</w:t>
       </w:r>
       <w:r>
         <w:t xml:space="preserve"> </w:t>
@@ -4080,10 +2995,31 @@
           <w:i/>
           <w:iCs/>
         </w:rPr>
-        <w:t xml:space="preserve">Journal of Voice</w:t>
-      </w:r>
-      <w:r>
-        <w:t xml:space="preserve">,</w:t>
+        <w:t xml:space="preserve">55</w:t>
+      </w:r>
+      <w:r>
+        <w:t xml:space="preserve">(3), 973–987.</w:t>
+      </w:r>
+      <w:r>
+        <w:t xml:space="preserve"> </w:t>
+      </w:r>
+      <w:hyperlink r:id="rId57">
+        <w:r>
+          <w:rPr>
+            <w:rStyle w:val="Hyperlink"/>
+          </w:rPr>
+          <w:t xml:space="preserve">https://doi.org/10.1044/1092-4388(2011/10-0344)</w:t>
+        </w:r>
+      </w:hyperlink>
+    </w:p>
+    <w:bookmarkEnd w:id="58"/>
+    <w:bookmarkStart w:id="59" w:name="ref-gelfer2005relative"/>
+    <w:p>
+      <w:pPr>
+        <w:pStyle w:val="Literaturverzeichnis"/>
+      </w:pPr>
+      <w:r>
+        <w:t xml:space="preserve">Gelfer, M. P., &amp; Mikos, V. A. (2005). The relative contributions of speaking fundamental frequency and formant frequencies to gender identification based on isolated vowels.</w:t>
       </w:r>
       <w:r>
         <w:t xml:space="preserve"> </w:t>
@@ -4093,20 +3029,10 @@
           <w:i/>
           <w:iCs/>
         </w:rPr>
-        <w:t xml:space="preserve">32</w:t>
-      </w:r>
-      <w:r>
-        <w:t xml:space="preserve">(2), 162–168.</w:t>
-      </w:r>
-    </w:p>
-    <w:bookmarkEnd w:id="53"/>
-    <w:bookmarkStart w:id="54" w:name="ref-colpizzi2025state"/>
-    <w:p>
-      <w:pPr>
-        <w:pStyle w:val="Literaturverzeichnis"/>
-      </w:pPr>
-      <w:r>
-        <w:t xml:space="preserve">Colpizzi, I., Trull, T. J., Sica, C., Haney, A. M., &amp; Caudek, C. (2025). State self-compassion dynamics: Partial evidence for the bipolar continuum hypothesis.</w:t>
+        <w:t xml:space="preserve">Journal of Voice</w:t>
+      </w:r>
+      <w:r>
+        <w:t xml:space="preserve">,</w:t>
       </w:r>
       <w:r>
         <w:t xml:space="preserve"> </w:t>
@@ -4116,20 +3042,20 @@
           <w:i/>
           <w:iCs/>
         </w:rPr>
-        <w:t xml:space="preserve">Mindfulness</w:t>
-      </w:r>
-      <w:r>
-        <w:t xml:space="preserve">, 1–16.</w:t>
-      </w:r>
-    </w:p>
-    <w:bookmarkEnd w:id="54"/>
-    <w:bookmarkStart w:id="55" w:name="ref-duijndam2025understanding"/>
+        <w:t xml:space="preserve">19</w:t>
+      </w:r>
+      <w:r>
+        <w:t xml:space="preserve">(4), 544–554.</w:t>
+      </w:r>
+    </w:p>
+    <w:bookmarkEnd w:id="59"/>
+    <w:bookmarkStart w:id="60" w:name="ref-giddens2013progressive"/>
     <w:p>
       <w:pPr>
         <w:pStyle w:val="Literaturverzeichnis"/>
       </w:pPr>
       <w:r>
-        <w:t xml:space="preserve">Duijndam, S., Nas, J., Willems, A. Z., &amp; Bachrach, N. (2025). Understanding stress regulation in relation to pathological personality traits: The role of detachment and negative affect.</w:t>
+        <w:t xml:space="preserve">Giddens, C. L., Barron, K. R., Byrd-Craven, J., Clark, K. F., &amp; Winter, A. S. (2013). Progressive vocal stress modeling.</w:t>
       </w:r>
       <w:r>
         <w:t xml:space="preserve"> </w:t>
@@ -4139,7 +3065,7 @@
           <w:i/>
           <w:iCs/>
         </w:rPr>
-        <w:t xml:space="preserve">Acta Psychologica</w:t>
+        <w:t xml:space="preserve">Behavioral Sciences</w:t>
       </w:r>
       <w:r>
         <w:t xml:space="preserve">,</w:t>
@@ -4152,20 +3078,20 @@
           <w:i/>
           <w:iCs/>
         </w:rPr>
-        <w:t xml:space="preserve">259</w:t>
-      </w:r>
-      <w:r>
-        <w:t xml:space="preserve">, 105351.</w:t>
-      </w:r>
-    </w:p>
-    <w:bookmarkEnd w:id="55"/>
-    <w:bookmarkStart w:id="56" w:name="ref-eid2004global"/>
+        <w:t xml:space="preserve">3</w:t>
+      </w:r>
+      <w:r>
+        <w:t xml:space="preserve">(4), 571–587.</w:t>
+      </w:r>
+    </w:p>
+    <w:bookmarkEnd w:id="60"/>
+    <w:bookmarkStart w:id="61" w:name="ref-kasuya1986normalized"/>
     <w:p>
       <w:pPr>
         <w:pStyle w:val="Literaturverzeichnis"/>
       </w:pPr>
       <w:r>
-        <w:t xml:space="preserve">Eid, M., &amp; Diener, E. (2004). Global judgments of subjective well-being: Situational variability and long-term stability.</w:t>
+        <w:t xml:space="preserve">Kasuya, H., Ogawa, S., Mashima, K., &amp; Ebihara, S. (1986). Normalized noise energy as an acoustic measure to evaluate pathologic voice.</w:t>
       </w:r>
       <w:r>
         <w:t xml:space="preserve"> </w:t>
@@ -4175,7 +3101,7 @@
           <w:i/>
           <w:iCs/>
         </w:rPr>
-        <w:t xml:space="preserve">Social Indicators Research</w:t>
+        <w:t xml:space="preserve">The Journal of the Acoustical Society of America</w:t>
       </w:r>
       <w:r>
         <w:t xml:space="preserve">,</w:t>
@@ -4188,20 +3114,20 @@
           <w:i/>
           <w:iCs/>
         </w:rPr>
-        <w:t xml:space="preserve">65</w:t>
-      </w:r>
-      <w:r>
-        <w:t xml:space="preserve">(3), 245–277.</w:t>
-      </w:r>
-    </w:p>
-    <w:bookmarkEnd w:id="56"/>
-    <w:bookmarkStart w:id="57" w:name="ref-evans2016neuroticism"/>
+        <w:t xml:space="preserve">80</w:t>
+      </w:r>
+      <w:r>
+        <w:t xml:space="preserve">(5), 1329–1334.</w:t>
+      </w:r>
+    </w:p>
+    <w:bookmarkEnd w:id="61"/>
+    <w:bookmarkStart w:id="62" w:name="ref-luo2023stressful"/>
     <w:p>
       <w:pPr>
         <w:pStyle w:val="Literaturverzeichnis"/>
       </w:pPr>
       <w:r>
-        <w:t xml:space="preserve">Evans, B. E., Stam, J., Huizink, A. C., Willemen, A. M., Westenberg, P. M., Branje, S., … Lier, P. A. van. (2016). Neuroticism and extraversion in relation to physiological stress reactivity during adolescence.</w:t>
+        <w:t xml:space="preserve">Luo, J., Zhang, B., Cao, M., &amp; Roberts, B. W. (2023). The stressful personality: A meta-analytical review of the relation between personality and stress.</w:t>
       </w:r>
       <w:r>
         <w:t xml:space="preserve"> </w:t>
@@ -4211,7 +3137,7 @@
           <w:i/>
           <w:iCs/>
         </w:rPr>
-        <w:t xml:space="preserve">Biological Psychology</w:t>
+        <w:t xml:space="preserve">Personality and Social Psychology Review</w:t>
       </w:r>
       <w:r>
         <w:t xml:space="preserve">,</w:t>
@@ -4224,20 +3150,20 @@
           <w:i/>
           <w:iCs/>
         </w:rPr>
-        <w:t xml:space="preserve">117</w:t>
-      </w:r>
-      <w:r>
-        <w:t xml:space="preserve">, 67–79.</w:t>
-      </w:r>
-    </w:p>
-    <w:bookmarkEnd w:id="57"/>
-    <w:bookmarkStart w:id="58" w:name="ref-fleeson2001toward"/>
+        <w:t xml:space="preserve">27</w:t>
+      </w:r>
+      <w:r>
+        <w:t xml:space="preserve">(2), 128–194.</w:t>
+      </w:r>
+    </w:p>
+    <w:bookmarkEnd w:id="62"/>
+    <w:bookmarkStart w:id="63" w:name="ref-manfredi2017smartphones"/>
     <w:p>
       <w:pPr>
         <w:pStyle w:val="Literaturverzeichnis"/>
       </w:pPr>
       <w:r>
-        <w:t xml:space="preserve">Fleeson, W. (2001). Toward a structure-and process-integrated view of personality: Traits as density distributions of states.</w:t>
+        <w:t xml:space="preserve">Manfredi, C., Lebacq, J., Cantarella, G., Schoentgen, J., Orlandi, S., Bandini, A., &amp; DeJonckere, P. H. (2017). Smartphones offer new opportunities in clinical voice research.</w:t>
       </w:r>
       <w:r>
         <w:t xml:space="preserve"> </w:t>
@@ -4247,7 +3173,7 @@
           <w:i/>
           <w:iCs/>
         </w:rPr>
-        <w:t xml:space="preserve">Journal of Personality and Social Psychology</w:t>
+        <w:t xml:space="preserve">Journal of Voice</w:t>
       </w:r>
       <w:r>
         <w:t xml:space="preserve">,</w:t>
@@ -4260,20 +3186,20 @@
           <w:i/>
           <w:iCs/>
         </w:rPr>
-        <w:t xml:space="preserve">80</w:t>
-      </w:r>
-      <w:r>
-        <w:t xml:space="preserve">(6), 1011.</w:t>
-      </w:r>
-    </w:p>
-    <w:bookmarkEnd w:id="58"/>
-    <w:bookmarkStart w:id="59" w:name="ref-giddens2013progressive"/>
+        <w:t xml:space="preserve">31</w:t>
+      </w:r>
+      <w:r>
+        <w:t xml:space="preserve">(1), 111–e1.</w:t>
+      </w:r>
+    </w:p>
+    <w:bookmarkEnd w:id="63"/>
+    <w:bookmarkStart w:id="64" w:name="ref-mendoza1998acoustic"/>
     <w:p>
       <w:pPr>
         <w:pStyle w:val="Literaturverzeichnis"/>
       </w:pPr>
       <w:r>
-        <w:t xml:space="preserve">Giddens, C. L., Barron, K. R., Byrd-Craven, J., Clark, K. F., &amp; Winter, A. S. (2013). Progressive vocal stress modeling.</w:t>
+        <w:t xml:space="preserve">Mendoza, E., &amp; Carballo, G. (1998). Acoustic analysis of induced vocal stress by means of cognitive workload tasks.</w:t>
       </w:r>
       <w:r>
         <w:t xml:space="preserve"> </w:t>
@@ -4283,7 +3209,7 @@
           <w:i/>
           <w:iCs/>
         </w:rPr>
-        <w:t xml:space="preserve">Behavioral Sciences</w:t>
+        <w:t xml:space="preserve">Journal of Voice</w:t>
       </w:r>
       <w:r>
         <w:t xml:space="preserve">,</w:t>
@@ -4296,20 +3222,20 @@
           <w:i/>
           <w:iCs/>
         </w:rPr>
-        <w:t xml:space="preserve">3</w:t>
-      </w:r>
-      <w:r>
-        <w:t xml:space="preserve">(4), 571–587.</w:t>
-      </w:r>
-    </w:p>
-    <w:bookmarkEnd w:id="59"/>
-    <w:bookmarkStart w:id="60" w:name="ref-gobl2003role"/>
+        <w:t xml:space="preserve">12</w:t>
+      </w:r>
+      <w:r>
+        <w:t xml:space="preserve">(3), 263–273.</w:t>
+      </w:r>
+    </w:p>
+    <w:bookmarkEnd w:id="64"/>
+    <w:bookmarkStart w:id="65" w:name="ref-morelli2019biovoice"/>
     <w:p>
       <w:pPr>
         <w:pStyle w:val="Literaturverzeichnis"/>
       </w:pPr>
       <w:r>
-        <w:t xml:space="preserve">Gobl, C., &amp; Chasaide, A. N. (2003). The role of voice quality in communicating emotion, mood and attitude.</w:t>
+        <w:t xml:space="preserve">Morelli, M. S., &amp; Manfredi, S. O. C. (2019). BioVoice: A multipurpose tool for voice analysis.</w:t>
       </w:r>
       <w:r>
         <w:t xml:space="preserve"> </w:t>
@@ -4319,10 +3245,20 @@
           <w:i/>
           <w:iCs/>
         </w:rPr>
-        <w:t xml:space="preserve">Speech Communication</w:t>
-      </w:r>
-      <w:r>
-        <w:t xml:space="preserve">,</w:t>
+        <w:t xml:space="preserve">Proceedings of the 11th International Workshop Models and Analysis of Vocal Emissions for Biomedical Applications, MAVEBA 2019</w:t>
+      </w:r>
+      <w:r>
+        <w:t xml:space="preserve">, 261–264. Firenze University Press Firenze, Italy.</w:t>
+      </w:r>
+    </w:p>
+    <w:bookmarkEnd w:id="65"/>
+    <w:bookmarkStart w:id="66" w:name="ref-scherer2003vocal"/>
+    <w:p>
+      <w:pPr>
+        <w:pStyle w:val="Literaturverzeichnis"/>
+      </w:pPr>
+      <w:r>
+        <w:t xml:space="preserve">Scherer, K. R. (2003). Vocal expression of emotion.</w:t>
       </w:r>
       <w:r>
         <w:t xml:space="preserve"> </w:t>
@@ -4332,20 +3268,20 @@
           <w:i/>
           <w:iCs/>
         </w:rPr>
-        <w:t xml:space="preserve">40</w:t>
-      </w:r>
-      <w:r>
-        <w:t xml:space="preserve">(1-2), 189–212.</w:t>
-      </w:r>
-    </w:p>
-    <w:bookmarkEnd w:id="60"/>
-    <w:bookmarkStart w:id="61" w:name="ref-helou2018intrinsic"/>
+        <w:t xml:space="preserve">Handbook of Affective Sciences</w:t>
+      </w:r>
+      <w:r>
+        <w:t xml:space="preserve">, 433–456.</w:t>
+      </w:r>
+    </w:p>
+    <w:bookmarkEnd w:id="66"/>
+    <w:bookmarkStart w:id="67" w:name="ref-sica2024comparing"/>
     <w:p>
       <w:pPr>
         <w:pStyle w:val="Literaturverzeichnis"/>
       </w:pPr>
       <w:r>
-        <w:t xml:space="preserve">Helou, L. B., Rosen, C. A., Wang, W., &amp; Verdolini Abbott, K. (2018). Intrinsic laryngeal muscle response to a public speech preparation stressor.</w:t>
+        <w:t xml:space="preserve">Sica, C., Caudek, C., Colpizzi, I., Bottesi, G., Iannattone, S., &amp; Patrick, C. J. (2024). Comparing the DSM-5 dimensional trait and triarchic model conceptions of psychopathy: An external validity analysis.</w:t>
       </w:r>
       <w:r>
         <w:t xml:space="preserve"> </w:t>
@@ -4355,7 +3291,7 @@
           <w:i/>
           <w:iCs/>
         </w:rPr>
-        <w:t xml:space="preserve">Journal of Speech, Language, and Hearing Research</w:t>
+        <w:t xml:space="preserve">Journal of Personality Disorders</w:t>
       </w:r>
       <w:r>
         <w:t xml:space="preserve">,</w:t>
@@ -4368,20 +3304,20 @@
           <w:i/>
           <w:iCs/>
         </w:rPr>
-        <w:t xml:space="preserve">61</w:t>
-      </w:r>
-      <w:r>
-        <w:t xml:space="preserve">(7), 1525–1543.</w:t>
-      </w:r>
-    </w:p>
-    <w:bookmarkEnd w:id="61"/>
-    <w:bookmarkStart w:id="62" w:name="ref-hunter2009quantifying"/>
+        <w:t xml:space="preserve">38</w:t>
+      </w:r>
+      <w:r>
+        <w:t xml:space="preserve">(4), 368–400.</w:t>
+      </w:r>
+    </w:p>
+    <w:bookmarkEnd w:id="67"/>
+    <w:bookmarkStart w:id="68" w:name="ref-titze1994principles"/>
     <w:p>
       <w:pPr>
         <w:pStyle w:val="Literaturverzeichnis"/>
       </w:pPr>
       <w:r>
-        <w:t xml:space="preserve">Hunter, E. J., &amp; Titze, I. R. (2009). Quantifying vocal fatigue recovery: Dynamic vocal recovery trajectories after a vocal loading exercise.</w:t>
+        <w:t xml:space="preserve">Titze, I. R. (1994).</w:t>
       </w:r>
       <w:r>
         <w:t xml:space="preserve"> </w:t>
@@ -4391,10 +3327,20 @@
           <w:i/>
           <w:iCs/>
         </w:rPr>
-        <w:t xml:space="preserve">Annals of Otology, Rhinology &amp; Laryngology</w:t>
-      </w:r>
-      <w:r>
-        <w:t xml:space="preserve">,</w:t>
+        <w:t xml:space="preserve">Principles of voice production</w:t>
+      </w:r>
+      <w:r>
+        <w:t xml:space="preserve">. Prentice Hall.</w:t>
+      </w:r>
+    </w:p>
+    <w:bookmarkEnd w:id="68"/>
+    <w:bookmarkStart w:id="70" w:name="ref-trull2020ambulatory"/>
+    <w:p>
+      <w:pPr>
+        <w:pStyle w:val="Literaturverzeichnis"/>
+      </w:pPr>
+      <w:r>
+        <w:t xml:space="preserve">Trull, T. J., &amp; Ebner-Priemer, U. W. (2020). Ambulatory assessment in psychopathology research: A review of recommended reporting guidelines and current practices.</w:t>
       </w:r>
       <w:r>
         <w:t xml:space="preserve"> </w:t>
@@ -4404,20 +3350,10 @@
           <w:i/>
           <w:iCs/>
         </w:rPr>
-        <w:t xml:space="preserve">118</w:t>
-      </w:r>
-      <w:r>
-        <w:t xml:space="preserve">(6), 449–460.</w:t>
-      </w:r>
-    </w:p>
-    <w:bookmarkEnd w:id="62"/>
-    <w:bookmarkStart w:id="63" w:name="ref-insel2017digital"/>
-    <w:p>
-      <w:pPr>
-        <w:pStyle w:val="Literaturverzeichnis"/>
-      </w:pPr>
-      <w:r>
-        <w:t xml:space="preserve">Insel, T. R. (2017). Digital phenotyping: Technology for a new science of behavior.</w:t>
+        <w:t xml:space="preserve">Journal of Abnormal Psychology</w:t>
+      </w:r>
+      <w:r>
+        <w:t xml:space="preserve">,</w:t>
       </w:r>
       <w:r>
         <w:t xml:space="preserve"> </w:t>
@@ -4427,10 +3363,31 @@
           <w:i/>
           <w:iCs/>
         </w:rPr>
-        <w:t xml:space="preserve">JAMA</w:t>
-      </w:r>
-      <w:r>
-        <w:t xml:space="preserve">,</w:t>
+        <w:t xml:space="preserve">129</w:t>
+      </w:r>
+      <w:r>
+        <w:t xml:space="preserve">(1), 56–63.</w:t>
+      </w:r>
+      <w:r>
+        <w:t xml:space="preserve"> </w:t>
+      </w:r>
+      <w:hyperlink r:id="rId69">
+        <w:r>
+          <w:rPr>
+            <w:rStyle w:val="Hyperlink"/>
+          </w:rPr>
+          <w:t xml:space="preserve">https://doi.org/10.1037/abn0000473</w:t>
+        </w:r>
+      </w:hyperlink>
+    </w:p>
+    <w:bookmarkEnd w:id="70"/>
+    <w:bookmarkStart w:id="71" w:name="ref-van2018voice"/>
+    <w:p>
+      <w:pPr>
+        <w:pStyle w:val="Literaturverzeichnis"/>
+      </w:pPr>
+      <w:r>
+        <w:t xml:space="preserve">Van Puyvelde, M., Neyt, X., McGlone, F., &amp; Pattyn, N. (2018). Voice stress analysis: A new framework for voice and effort in human performance.</w:t>
       </w:r>
       <w:r>
         <w:t xml:space="preserve"> </w:t>
@@ -4440,20 +3397,10 @@
           <w:i/>
           <w:iCs/>
         </w:rPr>
-        <w:t xml:space="preserve">318</w:t>
-      </w:r>
-      <w:r>
-        <w:t xml:space="preserve">(13), 1215–1216.</w:t>
-      </w:r>
-    </w:p>
-    <w:bookmarkEnd w:id="63"/>
-    <w:bookmarkStart w:id="64" w:name="ref-kappen2022acoustic"/>
-    <w:p>
-      <w:pPr>
-        <w:pStyle w:val="Literaturverzeichnis"/>
-      </w:pPr>
-      <w:r>
-        <w:t xml:space="preserve">Kappen, M., Van Der Donckt, J., Vanhollebeke, G., Allaert, J., Degraeve, V., Madhu, N., … Vanderhasselt, M.-A. (2022). Acoustic speech features in social comparison: How stress impacts the way you sound.</w:t>
+        <w:t xml:space="preserve">Frontiers in Psychology</w:t>
+      </w:r>
+      <w:r>
+        <w:t xml:space="preserve">,</w:t>
       </w:r>
       <w:r>
         <w:t xml:space="preserve"> </w:t>
@@ -4463,398 +3410,15 @@
           <w:i/>
           <w:iCs/>
         </w:rPr>
-        <w:t xml:space="preserve">Scientific Reports</w:t>
-      </w:r>
-      <w:r>
-        <w:t xml:space="preserve">,</w:t>
-      </w:r>
-      <w:r>
-        <w:t xml:space="preserve"> </w:t>
-      </w:r>
-      <w:r>
-        <w:rPr>
-          <w:i/>
-          <w:iCs/>
-        </w:rPr>
-        <w:t xml:space="preserve">12</w:t>
-      </w:r>
-      <w:r>
-        <w:t xml:space="preserve">(1), 22022.</w:t>
-      </w:r>
-    </w:p>
-    <w:bookmarkEnd w:id="64"/>
-    <w:bookmarkStart w:id="65" w:name="ref-kasuya1986normalized"/>
-    <w:p>
-      <w:pPr>
-        <w:pStyle w:val="Literaturverzeichnis"/>
-      </w:pPr>
-      <w:r>
-        <w:t xml:space="preserve">Kasuya, H., Ogawa, S., Mashima, K., &amp; Ebihara, S. (1986). Normalized noise energy as an acoustic measure to evaluate pathologic voice.</w:t>
-      </w:r>
-      <w:r>
-        <w:t xml:space="preserve"> </w:t>
-      </w:r>
-      <w:r>
-        <w:rPr>
-          <w:i/>
-          <w:iCs/>
-        </w:rPr>
-        <w:t xml:space="preserve">The Journal of the Acoustical Society of America</w:t>
-      </w:r>
-      <w:r>
-        <w:t xml:space="preserve">,</w:t>
-      </w:r>
-      <w:r>
-        <w:t xml:space="preserve"> </w:t>
-      </w:r>
-      <w:r>
-        <w:rPr>
-          <w:i/>
-          <w:iCs/>
-        </w:rPr>
-        <w:t xml:space="preserve">80</w:t>
-      </w:r>
-      <w:r>
-        <w:t xml:space="preserve">(5), 1329–1334.</w:t>
-      </w:r>
-    </w:p>
-    <w:bookmarkEnd w:id="65"/>
-    <w:bookmarkStart w:id="66" w:name="ref-li2018impaired"/>
-    <w:p>
-      <w:pPr>
-        <w:pStyle w:val="Literaturverzeichnis"/>
-      </w:pPr>
-      <w:r>
-        <w:t xml:space="preserve">Li, E., Lavoie, S., Whitford, T., Moritz, S., Nelson, B., et al. (2018). Impaired action self-monitoring and cognitive confidence among ultra-high risk for psychosis and first-episode psychosis patients.</w:t>
-      </w:r>
-      <w:r>
-        <w:t xml:space="preserve"> </w:t>
-      </w:r>
-      <w:r>
-        <w:rPr>
-          <w:i/>
-          <w:iCs/>
-        </w:rPr>
-        <w:t xml:space="preserve">European Psychiatry</w:t>
-      </w:r>
-      <w:r>
-        <w:t xml:space="preserve">,</w:t>
-      </w:r>
-      <w:r>
-        <w:t xml:space="preserve"> </w:t>
-      </w:r>
-      <w:r>
-        <w:rPr>
-          <w:i/>
-          <w:iCs/>
-        </w:rPr>
-        <w:t xml:space="preserve">47</w:t>
-      </w:r>
-      <w:r>
-        <w:t xml:space="preserve">, 67–75.</w:t>
-      </w:r>
-    </w:p>
-    <w:bookmarkEnd w:id="66"/>
-    <w:bookmarkStart w:id="67" w:name="ref-mendoza1998acoustic"/>
-    <w:p>
-      <w:pPr>
-        <w:pStyle w:val="Literaturverzeichnis"/>
-      </w:pPr>
-      <w:r>
-        <w:t xml:space="preserve">Mendoza, E., &amp; Carballo, G. (1998). Acoustic analysis of induced vocal stress by means of cognitive workload tasks.</w:t>
-      </w:r>
-      <w:r>
-        <w:t xml:space="preserve"> </w:t>
-      </w:r>
-      <w:r>
-        <w:rPr>
-          <w:i/>
-          <w:iCs/>
-        </w:rPr>
-        <w:t xml:space="preserve">Journal of Voice</w:t>
-      </w:r>
-      <w:r>
-        <w:t xml:space="preserve">,</w:t>
-      </w:r>
-      <w:r>
-        <w:t xml:space="preserve"> </w:t>
-      </w:r>
-      <w:r>
-        <w:rPr>
-          <w:i/>
-          <w:iCs/>
-        </w:rPr>
-        <w:t xml:space="preserve">12</w:t>
-      </w:r>
-      <w:r>
-        <w:t xml:space="preserve">(3), 263–273.</w:t>
-      </w:r>
-    </w:p>
-    <w:bookmarkEnd w:id="67"/>
-    <w:bookmarkStart w:id="68" w:name="ref-pisanski2016individual"/>
-    <w:p>
-      <w:pPr>
-        <w:pStyle w:val="Literaturverzeichnis"/>
-      </w:pPr>
-      <w:r>
-        <w:t xml:space="preserve">Pisanski, K., Nowak, J., &amp; Sorokowski, P. (2016). Individual differences in cortisol stress response predict increases in voice pitch during exam stress.</w:t>
-      </w:r>
-      <w:r>
-        <w:t xml:space="preserve"> </w:t>
-      </w:r>
-      <w:r>
-        <w:rPr>
-          <w:i/>
-          <w:iCs/>
-        </w:rPr>
-        <w:t xml:space="preserve">Physiology &amp; Behavior</w:t>
-      </w:r>
-      <w:r>
-        <w:t xml:space="preserve">,</w:t>
-      </w:r>
-      <w:r>
-        <w:t xml:space="preserve"> </w:t>
-      </w:r>
-      <w:r>
-        <w:rPr>
-          <w:i/>
-          <w:iCs/>
-        </w:rPr>
-        <w:t xml:space="preserve">163</w:t>
-      </w:r>
-      <w:r>
-        <w:t xml:space="preserve">, 234–238.</w:t>
-      </w:r>
-    </w:p>
-    <w:bookmarkEnd w:id="68"/>
-    <w:bookmarkStart w:id="69" w:name="ref-scherer1986vocal"/>
-    <w:p>
-      <w:pPr>
-        <w:pStyle w:val="Literaturverzeichnis"/>
-      </w:pPr>
-      <w:r>
-        <w:t xml:space="preserve">Scherer, K. R. (1986). Vocal affect expression: A review and a model for future research.</w:t>
-      </w:r>
-      <w:r>
-        <w:t xml:space="preserve"> </w:t>
-      </w:r>
-      <w:r>
-        <w:rPr>
-          <w:i/>
-          <w:iCs/>
-        </w:rPr>
-        <w:t xml:space="preserve">Psychological Bulletin</w:t>
-      </w:r>
-      <w:r>
-        <w:t xml:space="preserve">,</w:t>
-      </w:r>
-      <w:r>
-        <w:t xml:space="preserve"> </w:t>
-      </w:r>
-      <w:r>
-        <w:rPr>
-          <w:i/>
-          <w:iCs/>
-        </w:rPr>
-        <w:t xml:space="preserve">99</w:t>
-      </w:r>
-      <w:r>
-        <w:t xml:space="preserve">(2), 143–165.</w:t>
-      </w:r>
-    </w:p>
-    <w:bookmarkEnd w:id="69"/>
-    <w:bookmarkStart w:id="70" w:name="ref-scherer2003vocal"/>
-    <w:p>
-      <w:pPr>
-        <w:pStyle w:val="Literaturverzeichnis"/>
-      </w:pPr>
-      <w:r>
-        <w:t xml:space="preserve">Scherer, K. R. (2003). Vocal expression of emotion.</w:t>
-      </w:r>
-      <w:r>
-        <w:t xml:space="preserve"> </w:t>
-      </w:r>
-      <w:r>
-        <w:rPr>
-          <w:i/>
-          <w:iCs/>
-        </w:rPr>
-        <w:t xml:space="preserve">Handbook of Affective Sciences</w:t>
-      </w:r>
-      <w:r>
-        <w:t xml:space="preserve">, 433–456.</w:t>
-      </w:r>
-    </w:p>
-    <w:bookmarkEnd w:id="70"/>
-    <w:bookmarkStart w:id="71" w:name="ref-scherer2009dynamic"/>
-    <w:p>
-      <w:pPr>
-        <w:pStyle w:val="Literaturverzeichnis"/>
-      </w:pPr>
-      <w:r>
-        <w:t xml:space="preserve">Scherer, K. R. (2009). The dynamic architecture of emotion: Evidence for the component process model.</w:t>
-      </w:r>
-      <w:r>
-        <w:t xml:space="preserve"> </w:t>
-      </w:r>
-      <w:r>
-        <w:rPr>
-          <w:i/>
-          <w:iCs/>
-        </w:rPr>
-        <w:t xml:space="preserve">Cognition and Emotion</w:t>
-      </w:r>
-      <w:r>
-        <w:t xml:space="preserve">,</w:t>
-      </w:r>
-      <w:r>
-        <w:t xml:space="preserve"> </w:t>
-      </w:r>
-      <w:r>
-        <w:rPr>
-          <w:i/>
-          <w:iCs/>
-        </w:rPr>
-        <w:t xml:space="preserve">23</w:t>
-      </w:r>
-      <w:r>
-        <w:t xml:space="preserve">(7), 1307–1351.</w:t>
+        <w:t xml:space="preserve">9</w:t>
+      </w:r>
+      <w:r>
+        <w:t xml:space="preserve">, 1994.</w:t>
       </w:r>
     </w:p>
     <w:bookmarkEnd w:id="71"/>
-    <w:bookmarkStart w:id="72" w:name="ref-titze1994principles"/>
-    <w:p>
-      <w:pPr>
-        <w:pStyle w:val="Literaturverzeichnis"/>
-      </w:pPr>
-      <w:r>
-        <w:t xml:space="preserve">Titze, I. R. (1994).</w:t>
-      </w:r>
-      <w:r>
-        <w:t xml:space="preserve"> </w:t>
-      </w:r>
-      <w:r>
-        <w:rPr>
-          <w:i/>
-          <w:iCs/>
-        </w:rPr>
-        <w:t xml:space="preserve">Principles of voice production</w:t>
-      </w:r>
-      <w:r>
-        <w:t xml:space="preserve">. Prentice Hall.</w:t>
-      </w:r>
-    </w:p>
     <w:bookmarkEnd w:id="72"/>
-    <w:bookmarkStart w:id="73" w:name="ref-van2018voice"/>
-    <w:p>
-      <w:pPr>
-        <w:pStyle w:val="Literaturverzeichnis"/>
-      </w:pPr>
-      <w:r>
-        <w:t xml:space="preserve">Van Puyvelde, M., Neyt, X., McGlone, F., &amp; Pattyn, N. (2018). Voice stress analysis: A new framework for voice and effort in human performance.</w:t>
-      </w:r>
-      <w:r>
-        <w:t xml:space="preserve"> </w:t>
-      </w:r>
-      <w:r>
-        <w:rPr>
-          <w:i/>
-          <w:iCs/>
-        </w:rPr>
-        <w:t xml:space="preserve">Frontiers in Psychology</w:t>
-      </w:r>
-      <w:r>
-        <w:t xml:space="preserve">,</w:t>
-      </w:r>
-      <w:r>
-        <w:t xml:space="preserve"> </w:t>
-      </w:r>
-      <w:r>
-        <w:rPr>
-          <w:i/>
-          <w:iCs/>
-        </w:rPr>
-        <w:t xml:space="preserve">9</w:t>
-      </w:r>
-      <w:r>
-        <w:t xml:space="preserve">, 1994.</w:t>
-      </w:r>
-    </w:p>
     <w:bookmarkEnd w:id="73"/>
-    <w:bookmarkStart w:id="74" w:name="ref-widiger2020alternative"/>
-    <w:p>
-      <w:pPr>
-        <w:pStyle w:val="Literaturverzeichnis"/>
-      </w:pPr>
-      <w:r>
-        <w:t xml:space="preserve">Widiger, T. A., &amp; McCabe, G. A. (2020). The alternative model of personality disorders (AMPD) from the perspective of the five-factor model.</w:t>
-      </w:r>
-      <w:r>
-        <w:t xml:space="preserve"> </w:t>
-      </w:r>
-      <w:r>
-        <w:rPr>
-          <w:i/>
-          <w:iCs/>
-        </w:rPr>
-        <w:t xml:space="preserve">Psychopathology</w:t>
-      </w:r>
-      <w:r>
-        <w:t xml:space="preserve">,</w:t>
-      </w:r>
-      <w:r>
-        <w:t xml:space="preserve"> </w:t>
-      </w:r>
-      <w:r>
-        <w:rPr>
-          <w:i/>
-          <w:iCs/>
-        </w:rPr>
-        <w:t xml:space="preserve">53</w:t>
-      </w:r>
-      <w:r>
-        <w:t xml:space="preserve">(3-4), 149–156.</w:t>
-      </w:r>
-    </w:p>
-    <w:bookmarkEnd w:id="74"/>
-    <w:bookmarkStart w:id="75" w:name="ref-wilkowski2010anatomy"/>
-    <w:p>
-      <w:pPr>
-        <w:pStyle w:val="Literaturverzeichnis"/>
-      </w:pPr>
-      <w:r>
-        <w:t xml:space="preserve">Wilkowski, B. M., &amp; Robinson, M. D. (2010). The anatomy of anger: An integrative cognitive model of trait anger and reactive aggression.</w:t>
-      </w:r>
-      <w:r>
-        <w:t xml:space="preserve"> </w:t>
-      </w:r>
-      <w:r>
-        <w:rPr>
-          <w:i/>
-          <w:iCs/>
-        </w:rPr>
-        <w:t xml:space="preserve">Journal of Personality</w:t>
-      </w:r>
-      <w:r>
-        <w:t xml:space="preserve">,</w:t>
-      </w:r>
-      <w:r>
-        <w:t xml:space="preserve"> </w:t>
-      </w:r>
-      <w:r>
-        <w:rPr>
-          <w:i/>
-          <w:iCs/>
-        </w:rPr>
-        <w:t xml:space="preserve">78</w:t>
-      </w:r>
-      <w:r>
-        <w:t xml:space="preserve">(1), 9–38.</w:t>
-      </w:r>
-    </w:p>
-    <w:bookmarkEnd w:id="75"/>
-    <w:bookmarkEnd w:id="76"/>
-    <w:bookmarkEnd w:id="77"/>
     <w:sectPr>
       <w:headerReference r:id="rId9" w:type="even"/>
       <w:headerReference r:id="rId11" w:type="default"/>
@@ -5016,7 +3580,7 @@
       <w:ind w:right="360"/>
     </w:pPr>
     <w:r>
-      <w:t>TITLE</w:t>
+      <w:t>CONTEXT-DEPENDENT EXPRESSION OF PERSONALITY PATHOLOGY</w:t>
     </w:r>
   </w:p>
 </w:hdr>
@@ -5092,7 +3656,7 @@
       <w:t xml:space="preserve">Running head: </w:t>
     </w:r>
     <w:r>
-      <w:t>TITLE</w:t>
+      <w:t>CONTEXT-DEPENDENT EXPRESSION OF PERSONALITY PATHOLOGY</w:t>
     </w:r>
   </w:p>
 </w:hdr>
@@ -6145,75 +4709,6 @@
     </w:lvlOverride>
   </w:num>
   <w:num w:numId="1003">
-    <w:abstractNumId w:val="991"/>
-  </w:num>
-  <w:num w:numId="1004">
-    <w:abstractNumId w:val="991"/>
-  </w:num>
-  <w:num w:numId="1005">
-    <w:abstractNumId w:val="99411"/>
-    <w:lvlOverride w:ilvl="0">
-      <w:startOverride w:val="1"/>
-    </w:lvlOverride>
-    <w:lvlOverride w:ilvl="1">
-      <w:startOverride w:val="1"/>
-    </w:lvlOverride>
-    <w:lvlOverride w:ilvl="2">
-      <w:startOverride w:val="1"/>
-    </w:lvlOverride>
-    <w:lvlOverride w:ilvl="3">
-      <w:startOverride w:val="1"/>
-    </w:lvlOverride>
-    <w:lvlOverride w:ilvl="4">
-      <w:startOverride w:val="1"/>
-    </w:lvlOverride>
-    <w:lvlOverride w:ilvl="5">
-      <w:startOverride w:val="1"/>
-    </w:lvlOverride>
-    <w:lvlOverride w:ilvl="6">
-      <w:startOverride w:val="1"/>
-    </w:lvlOverride>
-    <w:lvlOverride w:ilvl="7">
-      <w:startOverride w:val="1"/>
-    </w:lvlOverride>
-    <w:lvlOverride w:ilvl="8">
-      <w:startOverride w:val="1"/>
-    </w:lvlOverride>
-  </w:num>
-  <w:num w:numId="1006">
-    <w:abstractNumId w:val="99411"/>
-    <w:lvlOverride w:ilvl="0">
-      <w:startOverride w:val="1"/>
-    </w:lvlOverride>
-    <w:lvlOverride w:ilvl="1">
-      <w:startOverride w:val="1"/>
-    </w:lvlOverride>
-    <w:lvlOverride w:ilvl="2">
-      <w:startOverride w:val="1"/>
-    </w:lvlOverride>
-    <w:lvlOverride w:ilvl="3">
-      <w:startOverride w:val="1"/>
-    </w:lvlOverride>
-    <w:lvlOverride w:ilvl="4">
-      <w:startOverride w:val="1"/>
-    </w:lvlOverride>
-    <w:lvlOverride w:ilvl="5">
-      <w:startOverride w:val="1"/>
-    </w:lvlOverride>
-    <w:lvlOverride w:ilvl="6">
-      <w:startOverride w:val="1"/>
-    </w:lvlOverride>
-    <w:lvlOverride w:ilvl="7">
-      <w:startOverride w:val="1"/>
-    </w:lvlOverride>
-    <w:lvlOverride w:ilvl="8">
-      <w:startOverride w:val="1"/>
-    </w:lvlOverride>
-  </w:num>
-  <w:num w:numId="1007">
-    <w:abstractNumId w:val="991"/>
-  </w:num>
-  <w:num w:numId="1008">
     <w:abstractNumId w:val="991"/>
   </w:num>
 </w:numbering>

</xml_diff>